<commit_message>
commit after data gather and report finialization
</commit_message>
<xml_diff>
--- a/Report-Gill_Tsemach.docx
+++ b/Report-Gill_Tsemach.docx
@@ -10,11 +10,17 @@
           <w:rFonts w:asciiTheme="minorBidi" w:hAnsiTheme="minorBidi"/>
           <w:b/>
           <w:bCs/>
-          <w:sz w:val="40"/>
-          <w:szCs w:val="40"/>
-        </w:rPr>
-      </w:pPr>
-      <w:r>
+          <w:sz w:val="28"/>
+          <w:szCs w:val="28"/>
+        </w:rPr>
+      </w:pPr>
+      <w:bookmarkStart w:id="0" w:name="_Hlk198415865"/>
+      <w:bookmarkEnd w:id="0"/>
+    </w:p>
+    <w:p>
+      <w:pPr>
+        <w:spacing w:line="360" w:lineRule="auto"/>
+        <w:jc w:val="center"/>
         <w:rPr>
           <w:rFonts w:asciiTheme="minorBidi" w:hAnsiTheme="minorBidi"/>
           <w:b/>
@@ -22,93 +28,21 @@
           <w:sz w:val="40"/>
           <w:szCs w:val="40"/>
         </w:rPr>
-        <w:t xml:space="preserve">Envirotech </w:t>
-      </w:r>
-    </w:p>
-    <w:p>
-      <w:pPr>
-        <w:spacing w:line="360" w:lineRule="auto"/>
-        <w:jc w:val="center"/>
+      </w:pPr>
+      <w:r>
         <w:rPr>
           <w:rFonts w:asciiTheme="minorBidi" w:hAnsiTheme="minorBidi"/>
           <w:b/>
           <w:bCs/>
-          <w:sz w:val="36"/>
-          <w:szCs w:val="36"/>
-        </w:rPr>
-      </w:pPr>
-      <w:r>
-        <w:rPr>
-          <w:rFonts w:asciiTheme="minorBidi" w:hAnsiTheme="minorBidi"/>
-          <w:b/>
-          <w:bCs/>
-          <w:sz w:val="36"/>
-          <w:szCs w:val="36"/>
-        </w:rPr>
-        <w:t xml:space="preserve">Midterm </w:t>
-      </w:r>
-      <w:r>
-        <w:rPr>
-          <w:rFonts w:asciiTheme="minorBidi" w:hAnsiTheme="minorBidi"/>
-          <w:b/>
-          <w:bCs/>
-          <w:sz w:val="36"/>
-          <w:szCs w:val="36"/>
-        </w:rPr>
-        <w:t>Assignment</w:t>
-      </w:r>
-    </w:p>
-    <w:p>
-      <w:pPr>
-        <w:spacing w:line="360" w:lineRule="auto"/>
-        <w:jc w:val="center"/>
-        <w:rPr>
-          <w:rFonts w:asciiTheme="minorBidi" w:hAnsiTheme="minorBidi"/>
-        </w:rPr>
-      </w:pPr>
-      <w:r>
-        <w:rPr>
-          <w:rFonts w:asciiTheme="minorBidi" w:hAnsiTheme="minorBidi"/>
-        </w:rPr>
-        <w:t xml:space="preserve">Report by </w:t>
-      </w:r>
-      <w:r>
-        <w:rPr>
-          <w:rFonts w:asciiTheme="minorBidi" w:hAnsiTheme="minorBidi"/>
-        </w:rPr>
-        <w:t xml:space="preserve">Gill </w:t>
-      </w:r>
-      <w:proofErr w:type="spellStart"/>
-      <w:r>
-        <w:rPr>
-          <w:rFonts w:asciiTheme="minorBidi" w:hAnsiTheme="minorBidi"/>
-        </w:rPr>
-        <w:t>Tsemach</w:t>
-      </w:r>
-      <w:proofErr w:type="spellEnd"/>
-    </w:p>
-    <w:p>
-      <w:pPr>
-        <w:spacing w:line="360" w:lineRule="auto"/>
-        <w:jc w:val="both"/>
-        <w:rPr>
-          <w:rFonts w:asciiTheme="minorBidi" w:hAnsiTheme="minorBidi"/>
-          <w:sz w:val="24"/>
-          <w:szCs w:val="24"/>
-        </w:rPr>
-      </w:pPr>
-      <w:r>
-        <w:rPr>
-          <w:rFonts w:asciiTheme="minorBidi" w:hAnsiTheme="minorBidi"/>
           <w:noProof/>
-          <w:sz w:val="24"/>
-          <w:szCs w:val="24"/>
+          <w:sz w:val="40"/>
+          <w:szCs w:val="40"/>
         </w:rPr>
         <w:drawing>
-          <wp:inline distT="0" distB="0" distL="0" distR="0" wp14:anchorId="33AC66F1" wp14:editId="57EA8356">
-            <wp:extent cx="5731510" cy="702945"/>
+          <wp:inline distT="0" distB="0" distL="0" distR="0" wp14:anchorId="4CECBAFF" wp14:editId="78E0F975">
+            <wp:extent cx="3212327" cy="2132613"/>
             <wp:effectExtent l="0" t="0" r="0" b="0"/>
-            <wp:docPr id="989383789" name="Picture 1"/>
+            <wp:docPr id="1145879035" name="Picture 7"/>
             <wp:cNvGraphicFramePr>
               <a:graphicFrameLocks xmlns:a="http://schemas.openxmlformats.org/drawingml/2006/main" noChangeAspect="1"/>
             </wp:cNvGraphicFramePr>
@@ -116,11 +50,501 @@
               <a:graphicData uri="http://schemas.openxmlformats.org/drawingml/2006/picture">
                 <pic:pic xmlns:pic="http://schemas.openxmlformats.org/drawingml/2006/picture">
                   <pic:nvPicPr>
-                    <pic:cNvPr id="989383789" name=""/>
+                    <pic:cNvPr id="0" name="Picture 13"/>
+                    <pic:cNvPicPr>
+                      <a:picLocks noChangeAspect="1" noChangeArrowheads="1"/>
+                    </pic:cNvPicPr>
+                  </pic:nvPicPr>
+                  <pic:blipFill rotWithShape="1">
+                    <a:blip r:embed="rId4">
+                      <a:extLst>
+                        <a:ext uri="{28A0092B-C50C-407E-A947-70E740481C1C}">
+                          <a14:useLocalDpi xmlns:a14="http://schemas.microsoft.com/office/drawing/2010/main" val="0"/>
+                        </a:ext>
+                      </a:extLst>
+                    </a:blip>
+                    <a:srcRect r="3704"/>
+                    <a:stretch/>
+                  </pic:blipFill>
+                  <pic:spPr bwMode="auto">
+                    <a:xfrm>
+                      <a:off x="0" y="0"/>
+                      <a:ext cx="3240752" cy="2151484"/>
+                    </a:xfrm>
+                    <a:prstGeom prst="rect">
+                      <a:avLst/>
+                    </a:prstGeom>
+                    <a:noFill/>
+                    <a:ln>
+                      <a:noFill/>
+                    </a:ln>
+                    <a:extLst>
+                      <a:ext uri="{53640926-AAD7-44D8-BBD7-CCE9431645EC}">
+                        <a14:shadowObscured xmlns:a14="http://schemas.microsoft.com/office/drawing/2010/main"/>
+                      </a:ext>
+                    </a:extLst>
+                  </pic:spPr>
+                </pic:pic>
+              </a:graphicData>
+            </a:graphic>
+          </wp:inline>
+        </w:drawing>
+      </w:r>
+    </w:p>
+    <w:p>
+      <w:pPr>
+        <w:spacing w:line="240" w:lineRule="auto"/>
+        <w:jc w:val="center"/>
+        <w:rPr>
+          <w:rFonts w:asciiTheme="minorBidi" w:hAnsiTheme="minorBidi"/>
+          <w:b/>
+          <w:bCs/>
+          <w:sz w:val="32"/>
+          <w:szCs w:val="32"/>
+        </w:rPr>
+      </w:pPr>
+    </w:p>
+    <w:p>
+      <w:pPr>
+        <w:spacing w:line="276" w:lineRule="auto"/>
+        <w:jc w:val="center"/>
+        <w:rPr>
+          <w:rFonts w:asciiTheme="minorBidi" w:hAnsiTheme="minorBidi"/>
+          <w:b/>
+          <w:bCs/>
+          <w:sz w:val="44"/>
+          <w:szCs w:val="44"/>
+        </w:rPr>
+      </w:pPr>
+      <w:r>
+        <w:rPr>
+          <w:rFonts w:asciiTheme="minorBidi" w:hAnsiTheme="minorBidi"/>
+          <w:b/>
+          <w:bCs/>
+          <w:sz w:val="44"/>
+          <w:szCs w:val="44"/>
+        </w:rPr>
+        <w:t>Envirotech</w:t>
+      </w:r>
+    </w:p>
+    <w:p>
+      <w:pPr>
+        <w:spacing w:line="276" w:lineRule="auto"/>
+        <w:jc w:val="center"/>
+        <w:rPr>
+          <w:rFonts w:asciiTheme="minorBidi" w:hAnsiTheme="minorBidi"/>
+          <w:i/>
+          <w:iCs/>
+          <w:color w:val="7F7F7F" w:themeColor="text1" w:themeTint="80"/>
+          <w:sz w:val="36"/>
+          <w:szCs w:val="36"/>
+        </w:rPr>
+      </w:pPr>
+      <w:r>
+        <w:rPr>
+          <w:rFonts w:asciiTheme="minorBidi" w:hAnsiTheme="minorBidi"/>
+          <w:i/>
+          <w:iCs/>
+          <w:color w:val="7F7F7F" w:themeColor="text1" w:themeTint="80"/>
+          <w:sz w:val="28"/>
+          <w:szCs w:val="28"/>
+        </w:rPr>
+        <w:t>DIY sensors for environmental research</w:t>
+      </w:r>
+    </w:p>
+    <w:p>
+      <w:pPr>
+        <w:spacing w:line="276" w:lineRule="auto"/>
+        <w:jc w:val="center"/>
+        <w:rPr>
+          <w:rFonts w:asciiTheme="minorBidi" w:hAnsiTheme="minorBidi"/>
+          <w:b/>
+          <w:bCs/>
+          <w:sz w:val="28"/>
+          <w:szCs w:val="28"/>
+        </w:rPr>
+      </w:pPr>
+    </w:p>
+    <w:p>
+      <w:pPr>
+        <w:spacing w:line="276" w:lineRule="auto"/>
+        <w:jc w:val="center"/>
+        <w:rPr>
+          <w:rFonts w:asciiTheme="minorBidi" w:hAnsiTheme="minorBidi"/>
+          <w:b/>
+          <w:bCs/>
+          <w:sz w:val="52"/>
+          <w:szCs w:val="52"/>
+        </w:rPr>
+      </w:pPr>
+      <w:r>
+        <w:rPr>
+          <w:rFonts w:asciiTheme="minorBidi" w:hAnsiTheme="minorBidi"/>
+          <w:b/>
+          <w:bCs/>
+          <w:sz w:val="52"/>
+          <w:szCs w:val="52"/>
+        </w:rPr>
+        <w:t xml:space="preserve">Midterm </w:t>
+      </w:r>
+      <w:r>
+        <w:rPr>
+          <w:rFonts w:asciiTheme="minorBidi" w:hAnsiTheme="minorBidi"/>
+          <w:b/>
+          <w:bCs/>
+          <w:sz w:val="52"/>
+          <w:szCs w:val="52"/>
+        </w:rPr>
+        <w:t>Assignment</w:t>
+      </w:r>
+    </w:p>
+    <w:p>
+      <w:pPr>
+        <w:spacing w:line="360" w:lineRule="auto"/>
+        <w:jc w:val="center"/>
+        <w:rPr>
+          <w:rFonts w:asciiTheme="minorBidi" w:hAnsiTheme="minorBidi"/>
+          <w:sz w:val="36"/>
+          <w:szCs w:val="36"/>
+        </w:rPr>
+      </w:pPr>
+    </w:p>
+    <w:p>
+      <w:pPr>
+        <w:spacing w:line="240" w:lineRule="auto"/>
+        <w:jc w:val="center"/>
+        <w:rPr>
+          <w:rFonts w:asciiTheme="minorBidi" w:hAnsiTheme="minorBidi"/>
+          <w:i/>
+          <w:iCs/>
+        </w:rPr>
+      </w:pPr>
+      <w:r>
+        <w:rPr>
+          <w:rFonts w:asciiTheme="minorBidi" w:hAnsiTheme="minorBidi"/>
+          <w:i/>
+          <w:iCs/>
+        </w:rPr>
+        <w:t xml:space="preserve">Report by </w:t>
+      </w:r>
+      <w:r>
+        <w:rPr>
+          <w:rFonts w:asciiTheme="minorBidi" w:hAnsiTheme="minorBidi"/>
+          <w:i/>
+          <w:iCs/>
+        </w:rPr>
+        <w:t>Gill Tsemach</w:t>
+      </w:r>
+    </w:p>
+    <w:p>
+      <w:pPr>
+        <w:spacing w:line="480" w:lineRule="auto"/>
+        <w:jc w:val="center"/>
+        <w:rPr>
+          <w:rFonts w:asciiTheme="minorBidi" w:hAnsiTheme="minorBidi"/>
+          <w:i/>
+          <w:iCs/>
+          <w:color w:val="7F7F7F" w:themeColor="text1" w:themeTint="80"/>
+        </w:rPr>
+      </w:pPr>
+      <w:r>
+        <w:rPr>
+          <w:rFonts w:asciiTheme="minorBidi" w:hAnsiTheme="minorBidi"/>
+          <w:i/>
+          <w:iCs/>
+          <w:color w:val="7F7F7F" w:themeColor="text1" w:themeTint="80"/>
+        </w:rPr>
+        <w:t>Department of Agroinformatics</w:t>
+      </w:r>
+      <w:r>
+        <w:rPr>
+          <w:rFonts w:asciiTheme="minorBidi" w:hAnsiTheme="minorBidi"/>
+          <w:i/>
+          <w:iCs/>
+          <w:color w:val="7F7F7F" w:themeColor="text1" w:themeTint="80"/>
+        </w:rPr>
+        <w:t>, The Remote Sensing Laboratory</w:t>
+      </w:r>
+    </w:p>
+    <w:p>
+      <w:pPr>
+        <w:spacing w:line="360" w:lineRule="auto"/>
+        <w:jc w:val="both"/>
+        <w:rPr>
+          <w:rFonts w:asciiTheme="minorBidi" w:hAnsiTheme="minorBidi"/>
+          <w:i/>
+          <w:iCs/>
+          <w:color w:val="7F7F7F" w:themeColor="text1" w:themeTint="80"/>
+          <w:sz w:val="40"/>
+          <w:szCs w:val="40"/>
+        </w:rPr>
+      </w:pPr>
+    </w:p>
+    <w:p>
+      <w:pPr>
+        <w:spacing w:after="0" w:line="240" w:lineRule="auto"/>
+        <w:jc w:val="both"/>
+        <w:rPr>
+          <w:rFonts w:asciiTheme="minorBidi" w:hAnsiTheme="minorBidi"/>
+          <w:i/>
+          <w:iCs/>
+        </w:rPr>
+      </w:pPr>
+      <w:r>
+        <w:rPr>
+          <w:rFonts w:asciiTheme="minorBidi" w:hAnsiTheme="minorBidi"/>
+          <w:i/>
+          <w:iCs/>
+        </w:rPr>
+        <w:t>Dr. Elad Levin</w:t>
+      </w:r>
+      <w:r>
+        <w:rPr>
+          <w:rFonts w:asciiTheme="minorBidi" w:hAnsiTheme="minorBidi"/>
+          <w:i/>
+          <w:iCs/>
+        </w:rPr>
+        <w:t>t</w:t>
+      </w:r>
+      <w:r>
+        <w:rPr>
+          <w:rFonts w:asciiTheme="minorBidi" w:hAnsiTheme="minorBidi"/>
+          <w:i/>
+          <w:iCs/>
+        </w:rPr>
+        <w:t>al</w:t>
+      </w:r>
+      <w:r>
+        <w:rPr>
+          <w:rFonts w:asciiTheme="minorBidi" w:hAnsiTheme="minorBidi"/>
+          <w:i/>
+          <w:iCs/>
+          <w:color w:val="7F7F7F" w:themeColor="text1" w:themeTint="80"/>
+        </w:rPr>
+        <w:tab/>
+      </w:r>
+      <w:r>
+        <w:rPr>
+          <w:rFonts w:asciiTheme="minorBidi" w:hAnsiTheme="minorBidi"/>
+          <w:i/>
+          <w:iCs/>
+          <w:color w:val="7F7F7F" w:themeColor="text1" w:themeTint="80"/>
+        </w:rPr>
+        <w:tab/>
+      </w:r>
+      <w:r>
+        <w:rPr>
+          <w:rFonts w:asciiTheme="minorBidi" w:hAnsiTheme="minorBidi"/>
+          <w:i/>
+          <w:iCs/>
+          <w:color w:val="7F7F7F" w:themeColor="text1" w:themeTint="80"/>
+        </w:rPr>
+        <w:tab/>
+      </w:r>
+      <w:r>
+        <w:rPr>
+          <w:rFonts w:asciiTheme="minorBidi" w:hAnsiTheme="minorBidi"/>
+          <w:i/>
+          <w:iCs/>
+          <w:color w:val="7F7F7F" w:themeColor="text1" w:themeTint="80"/>
+        </w:rPr>
+        <w:tab/>
+      </w:r>
+      <w:r>
+        <w:rPr>
+          <w:rFonts w:asciiTheme="minorBidi" w:hAnsiTheme="minorBidi"/>
+          <w:i/>
+          <w:iCs/>
+          <w:color w:val="7F7F7F" w:themeColor="text1" w:themeTint="80"/>
+        </w:rPr>
+        <w:tab/>
+      </w:r>
+      <w:r>
+        <w:rPr>
+          <w:rFonts w:asciiTheme="minorBidi" w:hAnsiTheme="minorBidi"/>
+          <w:i/>
+          <w:iCs/>
+          <w:color w:val="7F7F7F" w:themeColor="text1" w:themeTint="80"/>
+        </w:rPr>
+        <w:tab/>
+      </w:r>
+      <w:r>
+        <w:rPr>
+          <w:rFonts w:asciiTheme="minorBidi" w:hAnsiTheme="minorBidi"/>
+          <w:i/>
+          <w:iCs/>
+          <w:color w:val="7F7F7F" w:themeColor="text1" w:themeTint="80"/>
+        </w:rPr>
+        <w:tab/>
+      </w:r>
+      <w:r>
+        <w:rPr>
+          <w:rFonts w:asciiTheme="minorBidi" w:hAnsiTheme="minorBidi"/>
+          <w:i/>
+          <w:iCs/>
+          <w:color w:val="7F7F7F" w:themeColor="text1" w:themeTint="80"/>
+        </w:rPr>
+        <w:tab/>
+      </w:r>
+      <w:r>
+        <w:rPr>
+          <w:rFonts w:asciiTheme="minorBidi" w:hAnsiTheme="minorBidi"/>
+          <w:i/>
+          <w:iCs/>
+          <w:color w:val="7F7F7F" w:themeColor="text1" w:themeTint="80"/>
+        </w:rPr>
+        <w:tab/>
+      </w:r>
+      <w:r>
+        <w:rPr>
+          <w:rFonts w:asciiTheme="minorBidi" w:hAnsiTheme="minorBidi"/>
+          <w:i/>
+          <w:iCs/>
+        </w:rPr>
+        <w:t>May, 2025</w:t>
+      </w:r>
+    </w:p>
+    <w:p>
+      <w:pPr>
+        <w:spacing w:after="0" w:line="240" w:lineRule="auto"/>
+        <w:jc w:val="both"/>
+        <w:rPr>
+          <w:rFonts w:asciiTheme="minorBidi" w:hAnsiTheme="minorBidi"/>
+          <w:i/>
+          <w:iCs/>
+          <w:color w:val="7F7F7F" w:themeColor="text1" w:themeTint="80"/>
+        </w:rPr>
+      </w:pPr>
+      <w:r>
+        <w:rPr>
+          <w:rFonts w:asciiTheme="minorBidi" w:hAnsiTheme="minorBidi"/>
+          <w:i/>
+          <w:iCs/>
+          <w:color w:val="7F7F7F" w:themeColor="text1" w:themeTint="80"/>
+        </w:rPr>
+        <w:t xml:space="preserve">The Department of Environmental </w:t>
+      </w:r>
+    </w:p>
+    <w:p>
+      <w:pPr>
+        <w:spacing w:after="0" w:line="600" w:lineRule="auto"/>
+        <w:jc w:val="both"/>
+        <w:rPr>
+          <w:rFonts w:asciiTheme="minorBidi" w:hAnsiTheme="minorBidi"/>
+          <w:color w:val="7F7F7F" w:themeColor="text1" w:themeTint="80"/>
+        </w:rPr>
+      </w:pPr>
+      <w:r>
+        <w:rPr>
+          <w:rFonts w:asciiTheme="minorBidi" w:hAnsiTheme="minorBidi"/>
+          <w:i/>
+          <w:iCs/>
+          <w:color w:val="7F7F7F" w:themeColor="text1" w:themeTint="80"/>
+        </w:rPr>
+        <w:t>Hydrology &amp; Microbiology​</w:t>
+      </w:r>
+      <w:r>
+        <w:rPr>
+          <w:rFonts w:asciiTheme="minorBidi" w:hAnsiTheme="minorBidi"/>
+          <w:i/>
+          <w:iCs/>
+          <w:color w:val="7F7F7F" w:themeColor="text1" w:themeTint="80"/>
+        </w:rPr>
+        <w:t>, Levintal Lab</w:t>
+      </w:r>
+    </w:p>
+    <w:p>
+      <w:pPr>
+        <w:spacing w:line="360" w:lineRule="auto"/>
+        <w:jc w:val="center"/>
+        <w:rPr>
+          <w:rFonts w:asciiTheme="minorBidi" w:hAnsiTheme="minorBidi"/>
+          <w:sz w:val="24"/>
+          <w:szCs w:val="24"/>
+        </w:rPr>
+      </w:pPr>
+      <w:r>
+        <w:rPr>
+          <w:rFonts w:asciiTheme="minorBidi" w:hAnsiTheme="minorBidi"/>
+          <w:noProof/>
+          <w:sz w:val="24"/>
+          <w:szCs w:val="24"/>
+        </w:rPr>
+        <w:drawing>
+          <wp:inline distT="0" distB="0" distL="0" distR="0" wp14:anchorId="6B5CDEA2" wp14:editId="119C493E">
+            <wp:extent cx="2689354" cy="994440"/>
+            <wp:effectExtent l="0" t="0" r="0" b="0"/>
+            <wp:docPr id="2054092657" name="Picture 11" descr="A logo with a colorful circle&#10;&#10;AI-generated content may be incorrect."/>
+            <wp:cNvGraphicFramePr>
+              <a:graphicFrameLocks xmlns:a="http://schemas.openxmlformats.org/drawingml/2006/main" noChangeAspect="1"/>
+            </wp:cNvGraphicFramePr>
+            <a:graphic xmlns:a="http://schemas.openxmlformats.org/drawingml/2006/main">
+              <a:graphicData uri="http://schemas.openxmlformats.org/drawingml/2006/picture">
+                <pic:pic xmlns:pic="http://schemas.openxmlformats.org/drawingml/2006/picture">
+                  <pic:nvPicPr>
+                    <pic:cNvPr id="2054092657" name="Picture 11" descr="A logo with a colorful circle&#10;&#10;AI-generated content may be incorrect."/>
+                    <pic:cNvPicPr>
+                      <a:picLocks noChangeAspect="1" noChangeArrowheads="1"/>
+                    </pic:cNvPicPr>
+                  </pic:nvPicPr>
+                  <pic:blipFill rotWithShape="1">
+                    <a:blip r:embed="rId5" cstate="print">
+                      <a:extLst>
+                        <a:ext uri="{28A0092B-C50C-407E-A947-70E740481C1C}">
+                          <a14:useLocalDpi xmlns:a14="http://schemas.microsoft.com/office/drawing/2010/main" val="0"/>
+                        </a:ext>
+                      </a:extLst>
+                    </a:blip>
+                    <a:srcRect b="7880"/>
+                    <a:stretch/>
+                  </pic:blipFill>
+                  <pic:spPr bwMode="auto">
+                    <a:xfrm>
+                      <a:off x="0" y="0"/>
+                      <a:ext cx="2748739" cy="1016399"/>
+                    </a:xfrm>
+                    <a:prstGeom prst="rect">
+                      <a:avLst/>
+                    </a:prstGeom>
+                    <a:noFill/>
+                    <a:ln>
+                      <a:noFill/>
+                    </a:ln>
+                    <a:extLst>
+                      <a:ext uri="{53640926-AAD7-44D8-BBD7-CCE9431645EC}">
+                        <a14:shadowObscured xmlns:a14="http://schemas.microsoft.com/office/drawing/2010/main"/>
+                      </a:ext>
+                    </a:extLst>
+                  </pic:spPr>
+                </pic:pic>
+              </a:graphicData>
+            </a:graphic>
+          </wp:inline>
+        </w:drawing>
+      </w:r>
+      <w:r>
+        <w:rPr>
+          <w:rFonts w:asciiTheme="minorBidi" w:hAnsiTheme="minorBidi"/>
+          <w:sz w:val="24"/>
+          <w:szCs w:val="24"/>
+        </w:rPr>
+        <w:drawing>
+          <wp:inline distT="0" distB="0" distL="0" distR="0" wp14:anchorId="1EC52E2A" wp14:editId="7B0409F2">
+            <wp:extent cx="2222733" cy="893135"/>
+            <wp:effectExtent l="0" t="0" r="0" b="0"/>
+            <wp:docPr id="1413377541" name="Picture 1"/>
+            <wp:cNvGraphicFramePr>
+              <a:graphicFrameLocks xmlns:a="http://schemas.openxmlformats.org/drawingml/2006/main" noChangeAspect="1"/>
+            </wp:cNvGraphicFramePr>
+            <a:graphic xmlns:a="http://schemas.openxmlformats.org/drawingml/2006/main">
+              <a:graphicData uri="http://schemas.openxmlformats.org/drawingml/2006/picture">
+                <pic:pic xmlns:pic="http://schemas.openxmlformats.org/drawingml/2006/picture">
+                  <pic:nvPicPr>
+                    <pic:cNvPr id="1413377541" name=""/>
                     <pic:cNvPicPr/>
                   </pic:nvPicPr>
                   <pic:blipFill>
-                    <a:blip r:embed="rId4"/>
+                    <a:blip r:embed="rId6"/>
                     <a:stretch>
                       <a:fillRect/>
                     </a:stretch>
@@ -128,7 +552,7 @@
                   <pic:spPr>
                     <a:xfrm>
                       <a:off x="0" y="0"/>
-                      <a:ext cx="5731510" cy="702945"/>
+                      <a:ext cx="2285645" cy="918414"/>
                     </a:xfrm>
                     <a:prstGeom prst="rect">
                       <a:avLst/>
@@ -151,6 +575,177 @@
           <w:szCs w:val="24"/>
         </w:rPr>
       </w:pPr>
+      <w:r>
+        <w:rPr>
+          <w:rFonts w:asciiTheme="minorBidi" w:hAnsiTheme="minorBidi"/>
+          <w:b/>
+          <w:bCs/>
+          <w:noProof/>
+          <w:sz w:val="32"/>
+          <w:szCs w:val="32"/>
+        </w:rPr>
+      </w:r>
+      <w:r>
+        <w:rPr>
+          <w:rFonts w:asciiTheme="minorBidi" w:hAnsiTheme="minorBidi"/>
+          <w:sz w:val="24"/>
+          <w:szCs w:val="24"/>
+        </w:rPr>
+        <w:pict w14:anchorId="7B78730F">
+          <v:shapetype id="_x0000_t202" coordsize="21600,21600" o:spt="202" path="m,l,21600r21600,l21600,xe">
+            <v:stroke joinstyle="miter"/>
+            <v:path gradientshapeok="t" o:connecttype="rect"/>
+          </v:shapetype>
+          <v:shape id="_x0000_s1029" type="#_x0000_t202" style="width:470.8pt;height:82.05pt;mso-left-percent:-10001;mso-top-percent:-10001;mso-position-horizontal:absolute;mso-position-horizontal-relative:char;mso-position-vertical:absolute;mso-position-vertical-relative:line;mso-left-percent:-10001;mso-top-percent:-10001">
+            <v:textbox style="mso-next-textbox:#_x0000_s1029">
+              <w:txbxContent>
+                <w:p>
+                  <w:pPr>
+                    <w:spacing w:line="240" w:lineRule="auto"/>
+                    <w:rPr>
+                      <w:rFonts w:asciiTheme="minorBidi" w:hAnsiTheme="minorBidi"/>
+                      <w:sz w:val="24"/>
+                      <w:szCs w:val="24"/>
+                    </w:rPr>
+                  </w:pPr>
+                  <w:r>
+                    <w:rPr>
+                      <w:rFonts w:asciiTheme="minorBidi" w:hAnsiTheme="minorBidi"/>
+                      <w:b/>
+                      <w:bCs/>
+                      <w:sz w:val="24"/>
+                      <w:szCs w:val="24"/>
+                    </w:rPr>
+                    <w:t>Project report:</w:t>
+                  </w:r>
+                  <w:r>
+                    <w:rPr>
+                      <w:rFonts w:asciiTheme="minorBidi" w:hAnsiTheme="minorBidi"/>
+                      <w:sz w:val="24"/>
+                      <w:szCs w:val="24"/>
+                    </w:rPr>
+                    <w:t xml:space="preserve"> your report should include the following sections:</w:t>
+                  </w:r>
+                  <w:r>
+                    <w:rPr>
+                      <w:rFonts w:asciiTheme="minorBidi" w:hAnsiTheme="minorBidi"/>
+                      <w:strike/>
+                      <w:sz w:val="24"/>
+                      <w:szCs w:val="24"/>
+                    </w:rPr>
+                    <w:t xml:space="preserve"> a short introduction to the system and experimental design (not more than two paragraphs)</w:t>
+                  </w:r>
+                  <w:r>
+                    <w:rPr>
+                      <w:rFonts w:asciiTheme="minorBidi" w:hAnsiTheme="minorBidi"/>
+                      <w:sz w:val="24"/>
+                      <w:szCs w:val="24"/>
+                    </w:rPr>
+                    <w:t xml:space="preserve">, </w:t>
+                  </w:r>
+                  <w:r>
+                    <w:rPr>
+                      <w:rFonts w:asciiTheme="minorBidi" w:hAnsiTheme="minorBidi"/>
+                      <w:strike/>
+                      <w:sz w:val="24"/>
+                      <w:szCs w:val="24"/>
+                    </w:rPr>
+                    <w:t>a bill of materials table with links</w:t>
+                  </w:r>
+                  <w:r>
+                    <w:rPr>
+                      <w:rFonts w:asciiTheme="minorBidi" w:hAnsiTheme="minorBidi"/>
+                      <w:sz w:val="24"/>
+                      <w:szCs w:val="24"/>
+                    </w:rPr>
+                    <w:t xml:space="preserve">, </w:t>
+                  </w:r>
+                  <w:r>
+                    <w:rPr>
+                      <w:rFonts w:asciiTheme="minorBidi" w:hAnsiTheme="minorBidi"/>
+                      <w:strike/>
+                      <w:sz w:val="24"/>
+                      <w:szCs w:val="24"/>
+                    </w:rPr>
+                    <w:t>a photo of the system</w:t>
+                  </w:r>
+                  <w:r>
+                    <w:rPr>
+                      <w:rFonts w:asciiTheme="minorBidi" w:hAnsiTheme="minorBidi"/>
+                      <w:sz w:val="24"/>
+                      <w:szCs w:val="24"/>
+                    </w:rPr>
+                    <w:t xml:space="preserve">, </w:t>
+                  </w:r>
+                  <w:r>
+                    <w:rPr>
+                      <w:rFonts w:asciiTheme="minorBidi" w:hAnsiTheme="minorBidi"/>
+                      <w:strike/>
+                      <w:sz w:val="24"/>
+                      <w:szCs w:val="24"/>
+                    </w:rPr>
+                    <w:t>a connection diagram</w:t>
+                  </w:r>
+                  <w:r>
+                    <w:rPr>
+                      <w:rFonts w:asciiTheme="minorBidi" w:hAnsiTheme="minorBidi"/>
+                      <w:sz w:val="24"/>
+                      <w:szCs w:val="24"/>
+                    </w:rPr>
+                    <w:t xml:space="preserve"> </w:t>
+                  </w:r>
+                  <w:r>
+                    <w:rPr>
+                      <w:rFonts w:asciiTheme="minorBidi" w:hAnsiTheme="minorBidi"/>
+                      <w:strike/>
+                      <w:sz w:val="24"/>
+                      <w:szCs w:val="24"/>
+                    </w:rPr>
+                    <w:t>(using software or hand-sketch)</w:t>
+                  </w:r>
+                  <w:r>
+                    <w:rPr>
+                      <w:rFonts w:asciiTheme="minorBidi" w:hAnsiTheme="minorBidi"/>
+                      <w:sz w:val="24"/>
+                      <w:szCs w:val="24"/>
+                    </w:rPr>
+                    <w:t>, results (we suggest not more than 2-3 figures), a short</w:t>
+                  </w:r>
+                  <w:r>
+                    <w:rPr>
+                      <w:rFonts w:asciiTheme="minorBidi" w:hAnsiTheme="minorBidi"/>
+                      <w:sz w:val="24"/>
+                      <w:szCs w:val="24"/>
+                    </w:rPr>
+                    <w:t xml:space="preserve"> </w:t>
+                  </w:r>
+                  <w:r>
+                    <w:rPr>
+                      <w:rFonts w:asciiTheme="minorBidi" w:hAnsiTheme="minorBidi"/>
+                      <w:sz w:val="24"/>
+                      <w:szCs w:val="24"/>
+                    </w:rPr>
+                    <w:t>conclusion paragraph.</w:t>
+                  </w:r>
+                </w:p>
+                <w:p/>
+              </w:txbxContent>
+            </v:textbox>
+            <w10:anchorlock/>
+          </v:shape>
+        </w:pict>
+      </w:r>
+    </w:p>
+    <w:p>
+      <w:pPr>
+        <w:spacing w:line="360" w:lineRule="auto"/>
+        <w:jc w:val="both"/>
+        <w:rPr>
+          <w:rFonts w:asciiTheme="minorBidi" w:hAnsiTheme="minorBidi"/>
+          <w:sz w:val="24"/>
+          <w:szCs w:val="24"/>
+        </w:rPr>
+      </w:pPr>
     </w:p>
     <w:p>
       <w:pPr>
@@ -195,23 +790,21 @@
         </w:rPr>
         <w:t xml:space="preserve">Section 1: </w:t>
       </w:r>
-      <w:proofErr w:type="gramStart"/>
-      <w:r>
-        <w:rPr>
-          <w:rFonts w:asciiTheme="minorBidi" w:hAnsiTheme="minorBidi"/>
-          <w:sz w:val="24"/>
-          <w:szCs w:val="24"/>
-        </w:rPr>
-        <w:t>short introduction</w:t>
-      </w:r>
-      <w:proofErr w:type="gramEnd"/>
-      <w:r>
-        <w:rPr>
-          <w:rFonts w:asciiTheme="minorBidi" w:hAnsiTheme="minorBidi"/>
-          <w:sz w:val="24"/>
-          <w:szCs w:val="24"/>
-        </w:rPr>
-        <w:t xml:space="preserve"> to the system &amp; experimental design.</w:t>
+      <w:r>
+        <w:rPr>
+          <w:rFonts w:asciiTheme="minorBidi" w:hAnsiTheme="minorBidi"/>
+          <w:sz w:val="24"/>
+          <w:szCs w:val="24"/>
+        </w:rPr>
+        <w:t>S</w:t>
+      </w:r>
+      <w:r>
+        <w:rPr>
+          <w:rFonts w:asciiTheme="minorBidi" w:hAnsiTheme="minorBidi"/>
+          <w:sz w:val="24"/>
+          <w:szCs w:val="24"/>
+        </w:rPr>
+        <w:t>hort introduction</w:t>
       </w:r>
     </w:p>
     <w:p>
@@ -224,16 +817,54 @@
           <w:szCs w:val="24"/>
         </w:rPr>
       </w:pPr>
-      <w:proofErr w:type="spellStart"/>
-      <w:r>
-        <w:rPr>
-          <w:rFonts w:asciiTheme="minorBidi" w:hAnsiTheme="minorBidi"/>
-          <w:sz w:val="24"/>
-          <w:szCs w:val="24"/>
-        </w:rPr>
-        <w:t>Sh</w:t>
-      </w:r>
-      <w:proofErr w:type="spellEnd"/>
+      <w:r>
+        <w:rPr>
+          <w:rFonts w:asciiTheme="minorBidi" w:hAnsiTheme="minorBidi"/>
+          <w:sz w:val="24"/>
+          <w:szCs w:val="24"/>
+        </w:rPr>
+        <w:t xml:space="preserve">Environmental monitoring systems are used widely in academic, governmental and private sectors for </w:t>
+      </w:r>
+      <w:r>
+        <w:rPr>
+          <w:rFonts w:asciiTheme="minorBidi" w:hAnsiTheme="minorBidi"/>
+          <w:sz w:val="24"/>
+          <w:szCs w:val="24"/>
+        </w:rPr>
+        <w:t>various purposes</w:t>
+      </w:r>
+      <w:r>
+        <w:rPr>
+          <w:rFonts w:asciiTheme="minorBidi" w:hAnsiTheme="minorBidi"/>
+          <w:sz w:val="24"/>
+          <w:szCs w:val="24"/>
+        </w:rPr>
+        <w:t xml:space="preserve"> such as</w:t>
+      </w:r>
+      <w:r>
+        <w:rPr>
+          <w:rFonts w:asciiTheme="minorBidi" w:hAnsiTheme="minorBidi"/>
+          <w:sz w:val="24"/>
+          <w:szCs w:val="24"/>
+        </w:rPr>
+        <w:t>;</w:t>
+      </w:r>
+      <w:r>
+        <w:rPr>
+          <w:rFonts w:asciiTheme="minorBidi" w:hAnsiTheme="minorBidi"/>
+          <w:sz w:val="24"/>
+          <w:szCs w:val="24"/>
+        </w:rPr>
+        <w:t xml:space="preserve"> pollution monitoring, weather forecasting and climate-change</w:t>
+      </w:r>
+      <w:r>
+        <w:rPr>
+          <w:rFonts w:asciiTheme="minorBidi" w:hAnsiTheme="minorBidi"/>
+          <w:sz w:val="24"/>
+          <w:szCs w:val="24"/>
+        </w:rPr>
+        <w:t xml:space="preserve"> related</w:t>
+      </w:r>
       <w:r>
         <w:rPr>
           <w:rFonts w:asciiTheme="minorBidi" w:hAnsiTheme="minorBidi"/>
@@ -241,6 +872,622 @@
           <w:szCs w:val="24"/>
         </w:rPr>
         <w:t xml:space="preserve"> </w:t>
+      </w:r>
+      <w:r>
+        <w:rPr>
+          <w:rFonts w:asciiTheme="minorBidi" w:hAnsiTheme="minorBidi"/>
+          <w:sz w:val="24"/>
+          <w:szCs w:val="24"/>
+        </w:rPr>
+        <w:t>research</w:t>
+      </w:r>
+      <w:r>
+        <w:rPr>
+          <w:rFonts w:asciiTheme="minorBidi" w:hAnsiTheme="minorBidi"/>
+          <w:sz w:val="24"/>
+          <w:szCs w:val="24"/>
+        </w:rPr>
+        <w:t>.</w:t>
+      </w:r>
+      <w:r>
+        <w:rPr>
+          <w:rFonts w:asciiTheme="minorBidi" w:hAnsiTheme="minorBidi"/>
+          <w:sz w:val="24"/>
+          <w:szCs w:val="24"/>
+        </w:rPr>
+        <w:t xml:space="preserve"> </w:t>
+      </w:r>
+      <w:r>
+        <w:rPr>
+          <w:rFonts w:asciiTheme="minorBidi" w:hAnsiTheme="minorBidi"/>
+          <w:sz w:val="24"/>
+          <w:szCs w:val="24"/>
+        </w:rPr>
+        <w:t xml:space="preserve">Each case study requires different measurement intervals, sensor accuracy and resolution, </w:t>
+      </w:r>
+      <w:r>
+        <w:rPr>
+          <w:rFonts w:asciiTheme="minorBidi" w:hAnsiTheme="minorBidi"/>
+          <w:sz w:val="24"/>
+          <w:szCs w:val="24"/>
+        </w:rPr>
+        <w:t xml:space="preserve">calibration methods, </w:t>
+      </w:r>
+      <w:r>
+        <w:rPr>
+          <w:rFonts w:asciiTheme="minorBidi" w:hAnsiTheme="minorBidi"/>
+          <w:sz w:val="24"/>
+          <w:szCs w:val="24"/>
+        </w:rPr>
+        <w:t>stability</w:t>
+      </w:r>
+      <w:r>
+        <w:rPr>
+          <w:rFonts w:asciiTheme="minorBidi" w:hAnsiTheme="minorBidi"/>
+          <w:sz w:val="24"/>
+          <w:szCs w:val="24"/>
+        </w:rPr>
+        <w:t xml:space="preserve">, </w:t>
+      </w:r>
+      <w:r>
+        <w:rPr>
+          <w:rFonts w:asciiTheme="minorBidi" w:hAnsiTheme="minorBidi"/>
+          <w:sz w:val="24"/>
+          <w:szCs w:val="24"/>
+        </w:rPr>
+        <w:t xml:space="preserve">structural </w:t>
+      </w:r>
+      <w:r>
+        <w:rPr>
+          <w:rFonts w:asciiTheme="minorBidi" w:hAnsiTheme="minorBidi"/>
+          <w:sz w:val="24"/>
+          <w:szCs w:val="24"/>
+        </w:rPr>
+        <w:t>durabili</w:t>
+      </w:r>
+      <w:r>
+        <w:rPr>
+          <w:rFonts w:asciiTheme="minorBidi" w:hAnsiTheme="minorBidi"/>
+          <w:sz w:val="24"/>
+          <w:szCs w:val="24"/>
+        </w:rPr>
+        <w:t>t</w:t>
+      </w:r>
+      <w:r>
+        <w:rPr>
+          <w:rFonts w:asciiTheme="minorBidi" w:hAnsiTheme="minorBidi"/>
+          <w:sz w:val="24"/>
+          <w:szCs w:val="24"/>
+        </w:rPr>
+        <w:t>y</w:t>
+      </w:r>
+      <w:r>
+        <w:rPr>
+          <w:rFonts w:asciiTheme="minorBidi" w:hAnsiTheme="minorBidi"/>
+          <w:sz w:val="24"/>
+          <w:szCs w:val="24"/>
+        </w:rPr>
+        <w:t>,</w:t>
+      </w:r>
+      <w:r>
+        <w:rPr>
+          <w:rFonts w:asciiTheme="minorBidi" w:hAnsiTheme="minorBidi"/>
+          <w:sz w:val="24"/>
+          <w:szCs w:val="24"/>
+        </w:rPr>
+        <w:t xml:space="preserve"> etc</w:t>
+      </w:r>
+      <w:r>
+        <w:rPr>
+          <w:rFonts w:asciiTheme="minorBidi" w:hAnsiTheme="minorBidi"/>
+          <w:sz w:val="24"/>
+          <w:szCs w:val="24"/>
+        </w:rPr>
+        <w:t>.,</w:t>
+      </w:r>
+      <w:r>
+        <w:rPr>
+          <w:rFonts w:asciiTheme="minorBidi" w:hAnsiTheme="minorBidi"/>
+          <w:sz w:val="24"/>
+          <w:szCs w:val="24"/>
+        </w:rPr>
+        <w:t xml:space="preserve"> </w:t>
+      </w:r>
+      <w:r>
+        <w:rPr>
+          <w:rFonts w:asciiTheme="minorBidi" w:hAnsiTheme="minorBidi"/>
+          <w:sz w:val="24"/>
+          <w:szCs w:val="24"/>
+        </w:rPr>
+        <w:t>a</w:t>
+      </w:r>
+      <w:r>
+        <w:rPr>
+          <w:rFonts w:asciiTheme="minorBidi" w:hAnsiTheme="minorBidi"/>
+          <w:sz w:val="24"/>
+          <w:szCs w:val="24"/>
+        </w:rPr>
+        <w:t>ccording to the specific field.</w:t>
+      </w:r>
+      <w:r>
+        <w:rPr>
+          <w:rFonts w:asciiTheme="minorBidi" w:hAnsiTheme="minorBidi"/>
+          <w:sz w:val="24"/>
+          <w:szCs w:val="24"/>
+        </w:rPr>
+        <w:t xml:space="preserve"> </w:t>
+      </w:r>
+      <w:r>
+        <w:rPr>
+          <w:rFonts w:asciiTheme="minorBidi" w:hAnsiTheme="minorBidi"/>
+          <w:sz w:val="24"/>
+          <w:szCs w:val="24"/>
+        </w:rPr>
+        <w:t>Usually,</w:t>
+      </w:r>
+      <w:r>
+        <w:rPr>
+          <w:rFonts w:asciiTheme="minorBidi" w:hAnsiTheme="minorBidi"/>
+          <w:sz w:val="24"/>
+          <w:szCs w:val="24"/>
+        </w:rPr>
+        <w:t xml:space="preserve"> a sensor system will compose of data logger, sensor</w:t>
+      </w:r>
+      <w:r>
+        <w:rPr>
+          <w:rFonts w:asciiTheme="minorBidi" w:hAnsiTheme="minorBidi"/>
+          <w:sz w:val="24"/>
+          <w:szCs w:val="24"/>
+        </w:rPr>
+        <w:t xml:space="preserve"> or multiple sensors,</w:t>
+      </w:r>
+      <w:r>
+        <w:rPr>
+          <w:rFonts w:asciiTheme="minorBidi" w:hAnsiTheme="minorBidi"/>
+          <w:sz w:val="24"/>
+          <w:szCs w:val="24"/>
+        </w:rPr>
+        <w:t xml:space="preserve"> and </w:t>
+      </w:r>
+      <w:r>
+        <w:rPr>
+          <w:rFonts w:asciiTheme="minorBidi" w:hAnsiTheme="minorBidi"/>
+          <w:sz w:val="24"/>
+          <w:szCs w:val="24"/>
+        </w:rPr>
+        <w:t xml:space="preserve">a </w:t>
+      </w:r>
+      <w:r>
+        <w:rPr>
+          <w:rFonts w:asciiTheme="minorBidi" w:hAnsiTheme="minorBidi"/>
+          <w:sz w:val="24"/>
+          <w:szCs w:val="24"/>
+        </w:rPr>
+        <w:t>power source</w:t>
+      </w:r>
+      <w:r>
+        <w:rPr>
+          <w:rFonts w:asciiTheme="minorBidi" w:hAnsiTheme="minorBidi"/>
+          <w:sz w:val="24"/>
+          <w:szCs w:val="24"/>
+        </w:rPr>
+        <w:t xml:space="preserve"> – </w:t>
+      </w:r>
+      <w:r>
+        <w:rPr>
+          <w:rFonts w:asciiTheme="minorBidi" w:hAnsiTheme="minorBidi"/>
+          <w:sz w:val="24"/>
+          <w:szCs w:val="24"/>
+        </w:rPr>
+        <w:t>respectively</w:t>
+      </w:r>
+      <w:r>
+        <w:rPr>
+          <w:rFonts w:asciiTheme="minorBidi" w:hAnsiTheme="minorBidi"/>
+          <w:sz w:val="24"/>
+          <w:szCs w:val="24"/>
+        </w:rPr>
+        <w:t xml:space="preserve"> the price of the system will vary according to the </w:t>
+      </w:r>
+      <w:r>
+        <w:rPr>
+          <w:rFonts w:asciiTheme="minorBidi" w:hAnsiTheme="minorBidi"/>
+          <w:sz w:val="24"/>
+          <w:szCs w:val="24"/>
+        </w:rPr>
+        <w:t xml:space="preserve">components </w:t>
+      </w:r>
+      <w:r>
+        <w:rPr>
+          <w:rFonts w:asciiTheme="minorBidi" w:hAnsiTheme="minorBidi"/>
+          <w:sz w:val="24"/>
+          <w:szCs w:val="24"/>
+        </w:rPr>
+        <w:t xml:space="preserve">quality and </w:t>
+      </w:r>
+      <w:r>
+        <w:rPr>
+          <w:rFonts w:asciiTheme="minorBidi" w:hAnsiTheme="minorBidi"/>
+          <w:sz w:val="24"/>
+          <w:szCs w:val="24"/>
+        </w:rPr>
+        <w:t xml:space="preserve">the </w:t>
+      </w:r>
+      <w:r>
+        <w:rPr>
+          <w:rFonts w:asciiTheme="minorBidi" w:hAnsiTheme="minorBidi"/>
+          <w:sz w:val="24"/>
+          <w:szCs w:val="24"/>
+        </w:rPr>
+        <w:t>manufacturing company</w:t>
+      </w:r>
+      <w:r>
+        <w:rPr>
+          <w:rFonts w:asciiTheme="minorBidi" w:hAnsiTheme="minorBidi"/>
+          <w:sz w:val="24"/>
+          <w:szCs w:val="24"/>
+        </w:rPr>
+        <w:t>.</w:t>
+      </w:r>
+      <w:r>
+        <w:rPr>
+          <w:rFonts w:asciiTheme="minorBidi" w:hAnsiTheme="minorBidi"/>
+          <w:sz w:val="24"/>
+          <w:szCs w:val="24"/>
+        </w:rPr>
+        <w:t xml:space="preserve"> </w:t>
+      </w:r>
+      <w:r>
+        <w:rPr>
+          <w:rFonts w:asciiTheme="minorBidi" w:hAnsiTheme="minorBidi"/>
+          <w:sz w:val="24"/>
+          <w:szCs w:val="24"/>
+        </w:rPr>
+        <w:t>The cost of these r</w:t>
+      </w:r>
+      <w:r>
+        <w:rPr>
+          <w:rFonts w:asciiTheme="minorBidi" w:hAnsiTheme="minorBidi"/>
+          <w:sz w:val="24"/>
+          <w:szCs w:val="24"/>
+        </w:rPr>
+        <w:t xml:space="preserve">esearch grade pre-built systems </w:t>
+      </w:r>
+      <w:r>
+        <w:rPr>
+          <w:rFonts w:asciiTheme="minorBidi" w:hAnsiTheme="minorBidi"/>
+          <w:sz w:val="24"/>
+          <w:szCs w:val="24"/>
+        </w:rPr>
+        <w:t>can be expensive</w:t>
+      </w:r>
+      <w:r>
+        <w:rPr>
+          <w:rFonts w:asciiTheme="minorBidi" w:hAnsiTheme="minorBidi"/>
+          <w:sz w:val="24"/>
+          <w:szCs w:val="24"/>
+        </w:rPr>
+        <w:t>.</w:t>
+      </w:r>
+      <w:r>
+        <w:rPr>
+          <w:rFonts w:asciiTheme="minorBidi" w:hAnsiTheme="minorBidi"/>
+          <w:sz w:val="24"/>
+          <w:szCs w:val="24"/>
+        </w:rPr>
+        <w:t xml:space="preserve"> </w:t>
+      </w:r>
+      <w:r>
+        <w:rPr>
+          <w:rFonts w:asciiTheme="minorBidi" w:hAnsiTheme="minorBidi"/>
+          <w:sz w:val="24"/>
+          <w:szCs w:val="24"/>
+        </w:rPr>
+        <w:t>A</w:t>
+      </w:r>
+      <w:r>
+        <w:rPr>
+          <w:rFonts w:asciiTheme="minorBidi" w:hAnsiTheme="minorBidi"/>
+          <w:sz w:val="24"/>
+          <w:szCs w:val="24"/>
+        </w:rPr>
+        <w:t>nd t</w:t>
+      </w:r>
+      <w:r>
+        <w:rPr>
+          <w:rFonts w:asciiTheme="minorBidi" w:hAnsiTheme="minorBidi"/>
+          <w:sz w:val="24"/>
+          <w:szCs w:val="24"/>
+        </w:rPr>
+        <w:t>hus</w:t>
+      </w:r>
+      <w:r>
+        <w:rPr>
+          <w:rFonts w:asciiTheme="minorBidi" w:hAnsiTheme="minorBidi"/>
+          <w:sz w:val="24"/>
+          <w:szCs w:val="24"/>
+        </w:rPr>
+        <w:t xml:space="preserve">, the </w:t>
+      </w:r>
+      <w:r>
+        <w:rPr>
+          <w:rFonts w:asciiTheme="minorBidi" w:hAnsiTheme="minorBidi"/>
+          <w:sz w:val="24"/>
+          <w:szCs w:val="24"/>
+        </w:rPr>
+        <w:t xml:space="preserve">price </w:t>
+      </w:r>
+      <w:r>
+        <w:rPr>
+          <w:rFonts w:asciiTheme="minorBidi" w:hAnsiTheme="minorBidi"/>
+          <w:sz w:val="24"/>
+          <w:szCs w:val="24"/>
+        </w:rPr>
+        <w:t xml:space="preserve">of these systems </w:t>
+      </w:r>
+      <w:r>
+        <w:rPr>
+          <w:rFonts w:asciiTheme="minorBidi" w:hAnsiTheme="minorBidi"/>
+          <w:sz w:val="24"/>
+          <w:szCs w:val="24"/>
+        </w:rPr>
+        <w:t xml:space="preserve">can be a limiting </w:t>
+      </w:r>
+      <w:r>
+        <w:rPr>
+          <w:rFonts w:asciiTheme="minorBidi" w:hAnsiTheme="minorBidi"/>
+          <w:sz w:val="24"/>
+          <w:szCs w:val="24"/>
+        </w:rPr>
+        <w:t xml:space="preserve">factor for </w:t>
+      </w:r>
+      <w:r>
+        <w:rPr>
+          <w:rFonts w:asciiTheme="minorBidi" w:hAnsiTheme="minorBidi"/>
+          <w:sz w:val="24"/>
+          <w:szCs w:val="24"/>
+        </w:rPr>
+        <w:t xml:space="preserve">their </w:t>
+      </w:r>
+      <w:r>
+        <w:rPr>
+          <w:rFonts w:asciiTheme="minorBidi" w:hAnsiTheme="minorBidi"/>
+          <w:sz w:val="24"/>
+          <w:szCs w:val="24"/>
+        </w:rPr>
+        <w:t xml:space="preserve">abundance </w:t>
+      </w:r>
+      <w:r>
+        <w:rPr>
+          <w:rFonts w:asciiTheme="minorBidi" w:hAnsiTheme="minorBidi"/>
+          <w:sz w:val="24"/>
+          <w:szCs w:val="24"/>
+        </w:rPr>
+        <w:t xml:space="preserve">– </w:t>
+      </w:r>
+      <w:r>
+        <w:rPr>
+          <w:rFonts w:asciiTheme="minorBidi" w:hAnsiTheme="minorBidi"/>
+          <w:sz w:val="24"/>
+          <w:szCs w:val="24"/>
+        </w:rPr>
+        <w:t>and</w:t>
+      </w:r>
+      <w:r>
+        <w:rPr>
+          <w:rFonts w:asciiTheme="minorBidi" w:hAnsiTheme="minorBidi"/>
+          <w:sz w:val="24"/>
+          <w:szCs w:val="24"/>
+        </w:rPr>
+        <w:t xml:space="preserve"> therefore</w:t>
+      </w:r>
+      <w:r>
+        <w:rPr>
+          <w:rFonts w:asciiTheme="minorBidi" w:hAnsiTheme="minorBidi"/>
+          <w:sz w:val="24"/>
+          <w:szCs w:val="24"/>
+        </w:rPr>
+        <w:t>,</w:t>
+      </w:r>
+      <w:r>
+        <w:rPr>
+          <w:rFonts w:asciiTheme="minorBidi" w:hAnsiTheme="minorBidi"/>
+          <w:sz w:val="24"/>
+          <w:szCs w:val="24"/>
+        </w:rPr>
+        <w:t xml:space="preserve"> </w:t>
+      </w:r>
+      <w:r>
+        <w:rPr>
+          <w:rFonts w:asciiTheme="minorBidi" w:hAnsiTheme="minorBidi"/>
+          <w:sz w:val="24"/>
+          <w:szCs w:val="24"/>
+        </w:rPr>
+        <w:t xml:space="preserve">minimizing </w:t>
+      </w:r>
+      <w:r>
+        <w:rPr>
+          <w:rFonts w:asciiTheme="minorBidi" w:hAnsiTheme="minorBidi"/>
+          <w:sz w:val="24"/>
+          <w:szCs w:val="24"/>
+        </w:rPr>
+        <w:t>their application</w:t>
+      </w:r>
+      <w:r>
+        <w:rPr>
+          <w:rFonts w:asciiTheme="minorBidi" w:hAnsiTheme="minorBidi"/>
+          <w:sz w:val="24"/>
+          <w:szCs w:val="24"/>
+        </w:rPr>
+        <w:t xml:space="preserve"> potential</w:t>
+      </w:r>
+      <w:r>
+        <w:rPr>
+          <w:rFonts w:asciiTheme="minorBidi" w:hAnsiTheme="minorBidi"/>
+          <w:sz w:val="24"/>
+          <w:szCs w:val="24"/>
+        </w:rPr>
+        <w:t xml:space="preserve"> in terms of global monitoring</w:t>
+      </w:r>
+      <w:r>
+        <w:rPr>
+          <w:rFonts w:asciiTheme="minorBidi" w:hAnsiTheme="minorBidi"/>
+          <w:sz w:val="24"/>
+          <w:szCs w:val="24"/>
+        </w:rPr>
+        <w:t xml:space="preserve"> and database creation</w:t>
+      </w:r>
+      <w:r>
+        <w:rPr>
+          <w:rFonts w:asciiTheme="minorBidi" w:hAnsiTheme="minorBidi"/>
+          <w:sz w:val="24"/>
+          <w:szCs w:val="24"/>
+        </w:rPr>
+        <w:t>.</w:t>
+      </w:r>
+      <w:r>
+        <w:rPr>
+          <w:rFonts w:asciiTheme="minorBidi" w:hAnsiTheme="minorBidi"/>
+          <w:sz w:val="24"/>
+          <w:szCs w:val="24"/>
+        </w:rPr>
+        <w:t xml:space="preserve"> </w:t>
+      </w:r>
+      <w:r>
+        <w:rPr>
+          <w:rFonts w:asciiTheme="minorBidi" w:hAnsiTheme="minorBidi"/>
+          <w:sz w:val="24"/>
+          <w:szCs w:val="24"/>
+        </w:rPr>
+        <w:t>But in recent years</w:t>
+      </w:r>
+      <w:r>
+        <w:rPr>
+          <w:rFonts w:asciiTheme="minorBidi" w:hAnsiTheme="minorBidi"/>
+          <w:sz w:val="24"/>
+          <w:szCs w:val="24"/>
+        </w:rPr>
+        <w:t>,</w:t>
+      </w:r>
+      <w:r>
+        <w:rPr>
+          <w:rFonts w:asciiTheme="minorBidi" w:hAnsiTheme="minorBidi"/>
+          <w:sz w:val="24"/>
+          <w:szCs w:val="24"/>
+        </w:rPr>
+        <w:t xml:space="preserve"> there is a growth in the use of low-cost open-source hardware DIY sensors </w:t>
+      </w:r>
+      <w:r>
+        <w:rPr>
+          <w:rFonts w:asciiTheme="minorBidi" w:hAnsiTheme="minorBidi"/>
+          <w:sz w:val="24"/>
+          <w:szCs w:val="24"/>
+        </w:rPr>
+        <w:t xml:space="preserve">for </w:t>
+      </w:r>
+      <w:r>
+        <w:rPr>
+          <w:rFonts w:asciiTheme="minorBidi" w:hAnsiTheme="minorBidi"/>
+          <w:sz w:val="24"/>
+          <w:szCs w:val="24"/>
+        </w:rPr>
+        <w:t>varying scientific research fields</w:t>
+      </w:r>
+      <w:r>
+        <w:rPr>
+          <w:rFonts w:asciiTheme="minorBidi" w:hAnsiTheme="minorBidi"/>
+          <w:sz w:val="24"/>
+          <w:szCs w:val="24"/>
+        </w:rPr>
+        <w:t xml:space="preserve">, Chan </w:t>
+      </w:r>
+      <w:r>
+        <w:rPr>
+          <w:rFonts w:asciiTheme="minorBidi" w:hAnsiTheme="minorBidi"/>
+          <w:i/>
+          <w:iCs/>
+          <w:sz w:val="24"/>
+          <w:szCs w:val="24"/>
+        </w:rPr>
+        <w:t>et al.</w:t>
+      </w:r>
+      <w:r>
+        <w:rPr>
+          <w:rFonts w:asciiTheme="minorBidi" w:hAnsiTheme="minorBidi"/>
+          <w:sz w:val="24"/>
+          <w:szCs w:val="24"/>
+        </w:rPr>
+        <w:t xml:space="preserve"> (2020), Levintal </w:t>
+      </w:r>
+      <w:r>
+        <w:rPr>
+          <w:rFonts w:asciiTheme="minorBidi" w:hAnsiTheme="minorBidi"/>
+          <w:i/>
+          <w:iCs/>
+          <w:sz w:val="24"/>
+          <w:szCs w:val="24"/>
+        </w:rPr>
+        <w:t>et al.</w:t>
+      </w:r>
+      <w:r>
+        <w:rPr>
+          <w:rFonts w:asciiTheme="minorBidi" w:hAnsiTheme="minorBidi"/>
+          <w:sz w:val="24"/>
+          <w:szCs w:val="24"/>
+        </w:rPr>
+        <w:t xml:space="preserve"> (2022), Nguyen </w:t>
+      </w:r>
+      <w:r>
+        <w:rPr>
+          <w:rFonts w:asciiTheme="minorBidi" w:hAnsiTheme="minorBidi"/>
+          <w:i/>
+          <w:iCs/>
+          <w:sz w:val="24"/>
+          <w:szCs w:val="24"/>
+        </w:rPr>
+        <w:t>et al.</w:t>
+      </w:r>
+      <w:r>
+        <w:rPr>
+          <w:rFonts w:asciiTheme="minorBidi" w:hAnsiTheme="minorBidi"/>
+          <w:sz w:val="24"/>
+          <w:szCs w:val="24"/>
+        </w:rPr>
+        <w:t xml:space="preserve"> (2024) and Riddick </w:t>
+      </w:r>
+      <w:r>
+        <w:rPr>
+          <w:rFonts w:asciiTheme="minorBidi" w:hAnsiTheme="minorBidi"/>
+          <w:i/>
+          <w:iCs/>
+          <w:sz w:val="24"/>
+          <w:szCs w:val="24"/>
+        </w:rPr>
+        <w:t>et al.</w:t>
+      </w:r>
+      <w:r>
+        <w:rPr>
+          <w:rFonts w:asciiTheme="minorBidi" w:hAnsiTheme="minorBidi"/>
+          <w:sz w:val="24"/>
+          <w:szCs w:val="24"/>
+        </w:rPr>
+        <w:t xml:space="preserve"> (2025)</w:t>
+      </w:r>
+      <w:r>
+        <w:rPr>
+          <w:rFonts w:asciiTheme="minorBidi" w:hAnsiTheme="minorBidi"/>
+          <w:sz w:val="24"/>
+          <w:szCs w:val="24"/>
+        </w:rPr>
+        <w:t xml:space="preserve"> are only to name a few</w:t>
+      </w:r>
+      <w:r>
+        <w:rPr>
+          <w:rFonts w:asciiTheme="minorBidi" w:hAnsiTheme="minorBidi"/>
+          <w:sz w:val="24"/>
+          <w:szCs w:val="24"/>
+        </w:rPr>
+        <w:t>.</w:t>
       </w:r>
     </w:p>
     <w:p>
@@ -253,6 +1500,789 @@
           <w:szCs w:val="24"/>
         </w:rPr>
       </w:pPr>
+      <w:r>
+        <w:rPr>
+          <w:rFonts w:asciiTheme="minorBidi" w:hAnsiTheme="minorBidi"/>
+          <w:sz w:val="24"/>
+          <w:szCs w:val="24"/>
+        </w:rPr>
+        <w:t>The purpose of this report is to produce a</w:t>
+      </w:r>
+      <w:r>
+        <w:rPr>
+          <w:rFonts w:asciiTheme="minorBidi" w:hAnsiTheme="minorBidi"/>
+          <w:sz w:val="24"/>
+          <w:szCs w:val="24"/>
+        </w:rPr>
+        <w:t xml:space="preserve"> </w:t>
+      </w:r>
+      <w:r>
+        <w:rPr>
+          <w:rFonts w:asciiTheme="minorBidi" w:hAnsiTheme="minorBidi"/>
+          <w:sz w:val="24"/>
+          <w:szCs w:val="24"/>
+          <w:u w:val="single"/>
+        </w:rPr>
+        <w:t>prototype</w:t>
+      </w:r>
+      <w:r>
+        <w:rPr>
+          <w:rFonts w:asciiTheme="minorBidi" w:hAnsiTheme="minorBidi"/>
+          <w:sz w:val="24"/>
+          <w:szCs w:val="24"/>
+        </w:rPr>
+        <w:t xml:space="preserve"> of</w:t>
+      </w:r>
+      <w:r>
+        <w:rPr>
+          <w:rFonts w:asciiTheme="minorBidi" w:hAnsiTheme="minorBidi"/>
+          <w:sz w:val="24"/>
+          <w:szCs w:val="24"/>
+        </w:rPr>
+        <w:t xml:space="preserve"> </w:t>
+      </w:r>
+      <w:r>
+        <w:rPr>
+          <w:rFonts w:asciiTheme="minorBidi" w:hAnsiTheme="minorBidi"/>
+          <w:sz w:val="24"/>
+          <w:szCs w:val="24"/>
+        </w:rPr>
+        <w:t>research-oriented</w:t>
+      </w:r>
+      <w:r>
+        <w:rPr>
+          <w:rFonts w:asciiTheme="minorBidi" w:hAnsiTheme="minorBidi"/>
+          <w:sz w:val="24"/>
+          <w:szCs w:val="24"/>
+        </w:rPr>
+        <w:t xml:space="preserve"> system</w:t>
+      </w:r>
+      <w:r>
+        <w:rPr>
+          <w:rFonts w:asciiTheme="minorBidi" w:hAnsiTheme="minorBidi"/>
+          <w:sz w:val="24"/>
+          <w:szCs w:val="24"/>
+        </w:rPr>
+        <w:t xml:space="preserve"> for monitoring temperature, relative humidity (RH) and CO</w:t>
+      </w:r>
+      <w:r>
+        <w:rPr>
+          <w:rFonts w:asciiTheme="minorBidi" w:hAnsiTheme="minorBidi"/>
+          <w:sz w:val="24"/>
+          <w:szCs w:val="24"/>
+          <w:vertAlign w:val="subscript"/>
+        </w:rPr>
+        <w:t>2</w:t>
+      </w:r>
+      <w:r>
+        <w:rPr>
+          <w:rFonts w:asciiTheme="minorBidi" w:hAnsiTheme="minorBidi"/>
+          <w:sz w:val="24"/>
+          <w:szCs w:val="24"/>
+        </w:rPr>
+        <w:t xml:space="preserve"> concentration for a period of time</w:t>
+      </w:r>
+      <w:r>
+        <w:rPr>
+          <w:rFonts w:asciiTheme="minorBidi" w:hAnsiTheme="minorBidi"/>
+          <w:sz w:val="24"/>
+          <w:szCs w:val="24"/>
+        </w:rPr>
+        <w:t xml:space="preserve"> at </w:t>
+      </w:r>
+      <w:r>
+        <w:rPr>
+          <w:rFonts w:asciiTheme="minorBidi" w:hAnsiTheme="minorBidi"/>
+          <w:sz w:val="24"/>
+          <w:szCs w:val="24"/>
+        </w:rPr>
+        <w:t xml:space="preserve">an </w:t>
+      </w:r>
+      <w:r>
+        <w:rPr>
+          <w:rFonts w:asciiTheme="minorBidi" w:hAnsiTheme="minorBidi"/>
+          <w:sz w:val="24"/>
+          <w:szCs w:val="24"/>
+        </w:rPr>
+        <w:t>arid region</w:t>
+      </w:r>
+      <w:r>
+        <w:rPr>
+          <w:rFonts w:asciiTheme="minorBidi" w:hAnsiTheme="minorBidi"/>
+          <w:sz w:val="24"/>
+          <w:szCs w:val="24"/>
+        </w:rPr>
+        <w:t xml:space="preserve">, </w:t>
+      </w:r>
+      <w:r>
+        <w:rPr>
+          <w:rFonts w:asciiTheme="minorBidi" w:hAnsiTheme="minorBidi"/>
+          <w:sz w:val="24"/>
+          <w:szCs w:val="24"/>
+        </w:rPr>
+        <w:t>by</w:t>
+      </w:r>
+      <w:r>
+        <w:rPr>
+          <w:rFonts w:asciiTheme="minorBidi" w:hAnsiTheme="minorBidi"/>
+          <w:sz w:val="24"/>
+          <w:szCs w:val="24"/>
+        </w:rPr>
+        <w:t xml:space="preserve"> </w:t>
+      </w:r>
+      <w:r>
+        <w:rPr>
+          <w:rFonts w:asciiTheme="minorBidi" w:hAnsiTheme="minorBidi"/>
+          <w:sz w:val="24"/>
+          <w:szCs w:val="24"/>
+        </w:rPr>
+        <w:t xml:space="preserve">the </w:t>
+      </w:r>
+      <w:r>
+        <w:rPr>
+          <w:rFonts w:asciiTheme="minorBidi" w:hAnsiTheme="minorBidi"/>
+          <w:sz w:val="24"/>
+          <w:szCs w:val="24"/>
+        </w:rPr>
+        <w:t>use of open-source</w:t>
+      </w:r>
+      <w:r>
+        <w:rPr>
+          <w:rFonts w:asciiTheme="minorBidi" w:hAnsiTheme="minorBidi"/>
+          <w:sz w:val="24"/>
+          <w:szCs w:val="24"/>
+        </w:rPr>
+        <w:t xml:space="preserve"> low-cost</w:t>
+      </w:r>
+      <w:r>
+        <w:rPr>
+          <w:rFonts w:asciiTheme="minorBidi" w:hAnsiTheme="minorBidi"/>
+          <w:sz w:val="24"/>
+          <w:szCs w:val="24"/>
+        </w:rPr>
+        <w:t xml:space="preserve"> hardware. </w:t>
+      </w:r>
+      <w:r>
+        <w:rPr>
+          <w:rFonts w:asciiTheme="minorBidi" w:hAnsiTheme="minorBidi"/>
+          <w:sz w:val="24"/>
+          <w:szCs w:val="24"/>
+        </w:rPr>
+        <w:t>The system will be placed in a room</w:t>
+      </w:r>
+      <w:r>
+        <w:rPr>
+          <w:rFonts w:asciiTheme="minorBidi" w:hAnsiTheme="minorBidi"/>
+          <w:sz w:val="24"/>
+          <w:szCs w:val="24"/>
+        </w:rPr>
+        <w:t xml:space="preserve"> (</w:t>
+      </w:r>
+      <w:r>
+        <w:rPr>
+          <w:rFonts w:asciiTheme="minorBidi" w:hAnsiTheme="minorBidi"/>
+          <w:i/>
+          <w:iCs/>
+          <w:sz w:val="24"/>
+          <w:szCs w:val="24"/>
+        </w:rPr>
+        <w:fldChar w:fldCharType="begin"/>
+      </w:r>
+      <w:r>
+        <w:rPr>
+          <w:rFonts w:asciiTheme="minorBidi" w:hAnsiTheme="minorBidi"/>
+          <w:i/>
+          <w:iCs/>
+          <w:sz w:val="24"/>
+          <w:szCs w:val="24"/>
+        </w:rPr>
+        <w:instrText xml:space="preserve"> REF _Ref198423774 \h </w:instrText>
+      </w:r>
+      <w:r>
+        <w:rPr>
+          <w:rFonts w:asciiTheme="minorBidi" w:hAnsiTheme="minorBidi"/>
+          <w:i/>
+          <w:iCs/>
+          <w:sz w:val="24"/>
+          <w:szCs w:val="24"/>
+        </w:rPr>
+      </w:r>
+      <w:r>
+        <w:rPr>
+          <w:rFonts w:asciiTheme="minorBidi" w:hAnsiTheme="minorBidi"/>
+          <w:i/>
+          <w:iCs/>
+          <w:sz w:val="24"/>
+          <w:szCs w:val="24"/>
+        </w:rPr>
+        <w:instrText xml:space="preserve"> \* MERGEFORMAT </w:instrText>
+      </w:r>
+      <w:r>
+        <w:rPr>
+          <w:rFonts w:asciiTheme="minorBidi" w:hAnsiTheme="minorBidi"/>
+          <w:i/>
+          <w:iCs/>
+          <w:sz w:val="24"/>
+          <w:szCs w:val="24"/>
+        </w:rPr>
+        <w:fldChar w:fldCharType="separate"/>
+      </w:r>
+      <w:r>
+        <w:rPr>
+          <w:i/>
+          <w:iCs/>
+          <w:sz w:val="24"/>
+          <w:szCs w:val="24"/>
+        </w:rPr>
+        <w:t xml:space="preserve">Figure </w:t>
+      </w:r>
+      <w:r>
+        <w:rPr>
+          <w:i/>
+          <w:iCs/>
+          <w:noProof/>
+          <w:sz w:val="24"/>
+          <w:szCs w:val="24"/>
+        </w:rPr>
+        <w:t>2</w:t>
+      </w:r>
+      <w:r>
+        <w:rPr>
+          <w:rFonts w:asciiTheme="minorBidi" w:hAnsiTheme="minorBidi"/>
+          <w:i/>
+          <w:iCs/>
+          <w:sz w:val="24"/>
+          <w:szCs w:val="24"/>
+        </w:rPr>
+        <w:fldChar w:fldCharType="end"/>
+      </w:r>
+      <w:r>
+        <w:rPr>
+          <w:rFonts w:asciiTheme="minorBidi" w:hAnsiTheme="minorBidi"/>
+          <w:sz w:val="24"/>
+          <w:szCs w:val="24"/>
+        </w:rPr>
+        <w:t>)</w:t>
+      </w:r>
+      <w:r>
+        <w:rPr>
+          <w:rFonts w:asciiTheme="minorBidi" w:hAnsiTheme="minorBidi"/>
+          <w:sz w:val="24"/>
+          <w:szCs w:val="24"/>
+        </w:rPr>
+        <w:t>,</w:t>
+      </w:r>
+      <w:r>
+        <w:rPr>
+          <w:rFonts w:asciiTheme="minorBidi" w:hAnsiTheme="minorBidi"/>
+          <w:sz w:val="24"/>
+          <w:szCs w:val="24"/>
+        </w:rPr>
+        <w:t xml:space="preserve"> </w:t>
+      </w:r>
+      <w:r>
+        <w:rPr>
+          <w:rFonts w:asciiTheme="minorBidi" w:hAnsiTheme="minorBidi"/>
+          <w:sz w:val="24"/>
+          <w:szCs w:val="24"/>
+        </w:rPr>
+        <w:t>conduct</w:t>
+      </w:r>
+      <w:r>
+        <w:rPr>
+          <w:rFonts w:asciiTheme="minorBidi" w:hAnsiTheme="minorBidi"/>
+          <w:sz w:val="24"/>
+          <w:szCs w:val="24"/>
+        </w:rPr>
+        <w:t xml:space="preserve"> measurements </w:t>
+      </w:r>
+      <w:r>
+        <w:rPr>
+          <w:rFonts w:asciiTheme="minorBidi" w:hAnsiTheme="minorBidi"/>
+          <w:sz w:val="24"/>
+          <w:szCs w:val="24"/>
+        </w:rPr>
+        <w:t xml:space="preserve">and store them </w:t>
+      </w:r>
+      <w:r>
+        <w:rPr>
+          <w:rFonts w:asciiTheme="minorBidi" w:hAnsiTheme="minorBidi"/>
+          <w:sz w:val="24"/>
+          <w:szCs w:val="24"/>
+        </w:rPr>
+        <w:t xml:space="preserve">every 10 seconds </w:t>
+      </w:r>
+      <w:r>
+        <w:rPr>
+          <w:rFonts w:asciiTheme="minorBidi" w:hAnsiTheme="minorBidi"/>
+          <w:sz w:val="24"/>
+          <w:szCs w:val="24"/>
+        </w:rPr>
+        <w:t xml:space="preserve">according to the diagram shown in </w:t>
+      </w:r>
+      <w:r>
+        <w:rPr>
+          <w:rFonts w:asciiTheme="minorBidi" w:hAnsiTheme="minorBidi"/>
+          <w:i/>
+          <w:iCs/>
+          <w:sz w:val="24"/>
+          <w:szCs w:val="24"/>
+        </w:rPr>
+        <w:fldChar w:fldCharType="begin"/>
+      </w:r>
+      <w:r>
+        <w:rPr>
+          <w:rFonts w:asciiTheme="minorBidi" w:hAnsiTheme="minorBidi"/>
+          <w:i/>
+          <w:iCs/>
+          <w:sz w:val="24"/>
+          <w:szCs w:val="24"/>
+        </w:rPr>
+        <w:instrText xml:space="preserve"> REF _Ref198423348 \h </w:instrText>
+      </w:r>
+      <w:r>
+        <w:rPr>
+          <w:rFonts w:asciiTheme="minorBidi" w:hAnsiTheme="minorBidi"/>
+          <w:i/>
+          <w:iCs/>
+          <w:sz w:val="24"/>
+          <w:szCs w:val="24"/>
+        </w:rPr>
+      </w:r>
+      <w:r>
+        <w:rPr>
+          <w:rFonts w:asciiTheme="minorBidi" w:hAnsiTheme="minorBidi"/>
+          <w:i/>
+          <w:iCs/>
+          <w:sz w:val="24"/>
+          <w:szCs w:val="24"/>
+        </w:rPr>
+        <w:instrText xml:space="preserve"> \* MERGEFORMAT </w:instrText>
+      </w:r>
+      <w:r>
+        <w:rPr>
+          <w:rFonts w:asciiTheme="minorBidi" w:hAnsiTheme="minorBidi"/>
+          <w:i/>
+          <w:iCs/>
+          <w:sz w:val="24"/>
+          <w:szCs w:val="24"/>
+        </w:rPr>
+        <w:fldChar w:fldCharType="separate"/>
+      </w:r>
+      <w:r>
+        <w:rPr>
+          <w:i/>
+          <w:iCs/>
+          <w:sz w:val="24"/>
+          <w:szCs w:val="24"/>
+        </w:rPr>
+        <w:t xml:space="preserve">Figure </w:t>
+      </w:r>
+      <w:r>
+        <w:rPr>
+          <w:i/>
+          <w:iCs/>
+          <w:noProof/>
+          <w:sz w:val="24"/>
+          <w:szCs w:val="24"/>
+        </w:rPr>
+        <w:t>1</w:t>
+      </w:r>
+      <w:r>
+        <w:rPr>
+          <w:rFonts w:asciiTheme="minorBidi" w:hAnsiTheme="minorBidi"/>
+          <w:i/>
+          <w:iCs/>
+          <w:sz w:val="24"/>
+          <w:szCs w:val="24"/>
+        </w:rPr>
+        <w:fldChar w:fldCharType="end"/>
+      </w:r>
+      <w:r>
+        <w:rPr>
+          <w:rFonts w:asciiTheme="minorBidi" w:hAnsiTheme="minorBidi"/>
+          <w:sz w:val="24"/>
+          <w:szCs w:val="24"/>
+        </w:rPr>
+        <w:t>,</w:t>
+      </w:r>
+      <w:r>
+        <w:rPr>
+          <w:rFonts w:asciiTheme="minorBidi" w:hAnsiTheme="minorBidi"/>
+          <w:sz w:val="24"/>
+          <w:szCs w:val="24"/>
+        </w:rPr>
+        <w:t xml:space="preserve"> </w:t>
+      </w:r>
+      <w:r>
+        <w:rPr>
+          <w:rFonts w:asciiTheme="minorBidi" w:hAnsiTheme="minorBidi"/>
+          <w:sz w:val="24"/>
+          <w:szCs w:val="24"/>
+        </w:rPr>
+        <w:t xml:space="preserve">operating on an </w:t>
+      </w:r>
+      <w:r>
+        <w:rPr>
+          <w:rFonts w:asciiTheme="minorBidi" w:hAnsiTheme="minorBidi"/>
+          <w:sz w:val="24"/>
+          <w:szCs w:val="24"/>
+        </w:rPr>
+        <w:t xml:space="preserve">Arduino code written in </w:t>
+      </w:r>
+      <w:r>
+        <w:rPr>
+          <w:rFonts w:asciiTheme="minorBidi" w:hAnsiTheme="minorBidi"/>
+          <w:i/>
+          <w:iCs/>
+          <w:sz w:val="24"/>
+          <w:szCs w:val="24"/>
+        </w:rPr>
+        <w:t>C++</w:t>
+      </w:r>
+      <w:r>
+        <w:rPr>
+          <w:rFonts w:asciiTheme="minorBidi" w:hAnsiTheme="minorBidi"/>
+          <w:sz w:val="24"/>
+          <w:szCs w:val="24"/>
+        </w:rPr>
+        <w:t xml:space="preserve"> </w:t>
+      </w:r>
+      <w:r>
+        <w:rPr>
+          <w:rFonts w:asciiTheme="minorBidi" w:hAnsiTheme="minorBidi"/>
+          <w:sz w:val="24"/>
+          <w:szCs w:val="24"/>
+        </w:rPr>
+        <w:t>uploaded</w:t>
+      </w:r>
+      <w:r>
+        <w:rPr>
+          <w:rFonts w:asciiTheme="minorBidi" w:hAnsiTheme="minorBidi"/>
+          <w:sz w:val="24"/>
+          <w:szCs w:val="24"/>
+        </w:rPr>
+        <w:t xml:space="preserve"> to the microcontroller</w:t>
+      </w:r>
+      <w:r>
+        <w:rPr>
+          <w:rFonts w:asciiTheme="minorBidi" w:hAnsiTheme="minorBidi"/>
+          <w:sz w:val="24"/>
+          <w:szCs w:val="24"/>
+        </w:rPr>
+        <w:t xml:space="preserve">. </w:t>
+      </w:r>
+      <w:r>
+        <w:rPr>
+          <w:rFonts w:asciiTheme="minorBidi" w:hAnsiTheme="minorBidi"/>
+          <w:sz w:val="24"/>
+          <w:szCs w:val="24"/>
+        </w:rPr>
+        <w:t xml:space="preserve">The system components </w:t>
+      </w:r>
+      <w:r>
+        <w:rPr>
+          <w:rFonts w:asciiTheme="minorBidi" w:hAnsiTheme="minorBidi"/>
+          <w:sz w:val="24"/>
+          <w:szCs w:val="24"/>
+        </w:rPr>
+        <w:t>with purchase link</w:t>
+      </w:r>
+      <w:r>
+        <w:rPr>
+          <w:rFonts w:asciiTheme="minorBidi" w:hAnsiTheme="minorBidi"/>
+          <w:sz w:val="24"/>
+          <w:szCs w:val="24"/>
+        </w:rPr>
+        <w:t>s</w:t>
+      </w:r>
+      <w:r>
+        <w:rPr>
+          <w:rFonts w:asciiTheme="minorBidi" w:hAnsiTheme="minorBidi"/>
+          <w:sz w:val="24"/>
+          <w:szCs w:val="24"/>
+        </w:rPr>
+        <w:t xml:space="preserve"> </w:t>
+      </w:r>
+      <w:r>
+        <w:rPr>
+          <w:rFonts w:asciiTheme="minorBidi" w:hAnsiTheme="minorBidi"/>
+          <w:sz w:val="24"/>
+          <w:szCs w:val="24"/>
+        </w:rPr>
+        <w:t xml:space="preserve">are </w:t>
+      </w:r>
+      <w:r>
+        <w:rPr>
+          <w:rFonts w:asciiTheme="minorBidi" w:hAnsiTheme="minorBidi"/>
+          <w:sz w:val="24"/>
+          <w:szCs w:val="24"/>
+        </w:rPr>
+        <w:t>listed</w:t>
+      </w:r>
+      <w:r>
+        <w:rPr>
+          <w:rFonts w:asciiTheme="minorBidi" w:hAnsiTheme="minorBidi"/>
+          <w:sz w:val="24"/>
+          <w:szCs w:val="24"/>
+        </w:rPr>
+        <w:t xml:space="preserve"> in </w:t>
+      </w:r>
+      <w:r>
+        <w:rPr>
+          <w:rFonts w:asciiTheme="minorBidi" w:hAnsiTheme="minorBidi"/>
+          <w:i/>
+          <w:iCs/>
+          <w:sz w:val="24"/>
+          <w:szCs w:val="24"/>
+        </w:rPr>
+        <w:fldChar w:fldCharType="begin"/>
+      </w:r>
+      <w:r>
+        <w:rPr>
+          <w:rFonts w:asciiTheme="minorBidi" w:hAnsiTheme="minorBidi"/>
+          <w:i/>
+          <w:iCs/>
+          <w:sz w:val="24"/>
+          <w:szCs w:val="24"/>
+        </w:rPr>
+        <w:instrText xml:space="preserve"> REF _Ref198423610 \h </w:instrText>
+      </w:r>
+      <w:r>
+        <w:rPr>
+          <w:rFonts w:asciiTheme="minorBidi" w:hAnsiTheme="minorBidi"/>
+          <w:i/>
+          <w:iCs/>
+          <w:sz w:val="24"/>
+          <w:szCs w:val="24"/>
+        </w:rPr>
+      </w:r>
+      <w:r>
+        <w:rPr>
+          <w:rFonts w:asciiTheme="minorBidi" w:hAnsiTheme="minorBidi"/>
+          <w:i/>
+          <w:iCs/>
+          <w:sz w:val="24"/>
+          <w:szCs w:val="24"/>
+        </w:rPr>
+        <w:instrText xml:space="preserve"> \* MERGEFORMAT </w:instrText>
+      </w:r>
+      <w:r>
+        <w:rPr>
+          <w:rFonts w:asciiTheme="minorBidi" w:hAnsiTheme="minorBidi"/>
+          <w:i/>
+          <w:iCs/>
+          <w:sz w:val="24"/>
+          <w:szCs w:val="24"/>
+        </w:rPr>
+        <w:fldChar w:fldCharType="separate"/>
+      </w:r>
+      <w:r>
+        <w:rPr>
+          <w:i/>
+          <w:iCs/>
+          <w:sz w:val="24"/>
+          <w:szCs w:val="24"/>
+        </w:rPr>
+        <w:t xml:space="preserve">Table </w:t>
+      </w:r>
+      <w:r>
+        <w:rPr>
+          <w:i/>
+          <w:iCs/>
+          <w:noProof/>
+          <w:sz w:val="24"/>
+          <w:szCs w:val="24"/>
+        </w:rPr>
+        <w:t>1</w:t>
+      </w:r>
+      <w:r>
+        <w:rPr>
+          <w:rFonts w:asciiTheme="minorBidi" w:hAnsiTheme="minorBidi"/>
+          <w:i/>
+          <w:iCs/>
+          <w:sz w:val="24"/>
+          <w:szCs w:val="24"/>
+        </w:rPr>
+        <w:fldChar w:fldCharType="end"/>
+      </w:r>
+      <w:r>
+        <w:rPr>
+          <w:rFonts w:asciiTheme="minorBidi" w:hAnsiTheme="minorBidi"/>
+          <w:sz w:val="24"/>
+          <w:szCs w:val="24"/>
+        </w:rPr>
+        <w:t xml:space="preserve">, and the layout is displayed in </w:t>
+      </w:r>
+      <w:r>
+        <w:rPr>
+          <w:rFonts w:asciiTheme="minorBidi" w:hAnsiTheme="minorBidi"/>
+          <w:i/>
+          <w:iCs/>
+          <w:sz w:val="24"/>
+          <w:szCs w:val="24"/>
+        </w:rPr>
+        <w:fldChar w:fldCharType="begin"/>
+      </w:r>
+      <w:r>
+        <w:rPr>
+          <w:rFonts w:asciiTheme="minorBidi" w:hAnsiTheme="minorBidi"/>
+          <w:i/>
+          <w:iCs/>
+          <w:sz w:val="24"/>
+          <w:szCs w:val="24"/>
+        </w:rPr>
+        <w:instrText xml:space="preserve"> REF _Ref198423680 \h </w:instrText>
+      </w:r>
+      <w:r>
+        <w:rPr>
+          <w:rFonts w:asciiTheme="minorBidi" w:hAnsiTheme="minorBidi"/>
+          <w:i/>
+          <w:iCs/>
+          <w:sz w:val="24"/>
+          <w:szCs w:val="24"/>
+        </w:rPr>
+      </w:r>
+      <w:r>
+        <w:rPr>
+          <w:rFonts w:asciiTheme="minorBidi" w:hAnsiTheme="minorBidi"/>
+          <w:i/>
+          <w:iCs/>
+          <w:sz w:val="24"/>
+          <w:szCs w:val="24"/>
+        </w:rPr>
+        <w:instrText xml:space="preserve"> \* MERGEFORMAT </w:instrText>
+      </w:r>
+      <w:r>
+        <w:rPr>
+          <w:rFonts w:asciiTheme="minorBidi" w:hAnsiTheme="minorBidi"/>
+          <w:i/>
+          <w:iCs/>
+          <w:sz w:val="24"/>
+          <w:szCs w:val="24"/>
+        </w:rPr>
+        <w:fldChar w:fldCharType="separate"/>
+      </w:r>
+      <w:r>
+        <w:rPr>
+          <w:i/>
+          <w:iCs/>
+          <w:sz w:val="24"/>
+          <w:szCs w:val="24"/>
+        </w:rPr>
+        <w:t xml:space="preserve">Figure </w:t>
+      </w:r>
+      <w:r>
+        <w:rPr>
+          <w:i/>
+          <w:iCs/>
+          <w:noProof/>
+          <w:sz w:val="24"/>
+          <w:szCs w:val="24"/>
+        </w:rPr>
+        <w:t>3</w:t>
+      </w:r>
+      <w:r>
+        <w:rPr>
+          <w:rFonts w:asciiTheme="minorBidi" w:hAnsiTheme="minorBidi"/>
+          <w:i/>
+          <w:iCs/>
+          <w:sz w:val="24"/>
+          <w:szCs w:val="24"/>
+        </w:rPr>
+        <w:fldChar w:fldCharType="end"/>
+      </w:r>
+      <w:r>
+        <w:rPr>
+          <w:rFonts w:asciiTheme="minorBidi" w:hAnsiTheme="minorBidi"/>
+          <w:sz w:val="24"/>
+          <w:szCs w:val="24"/>
+        </w:rPr>
+        <w:t>.</w:t>
+      </w:r>
+      <w:r>
+        <w:rPr>
+          <w:rFonts w:asciiTheme="minorBidi" w:hAnsiTheme="minorBidi"/>
+          <w:sz w:val="24"/>
+          <w:szCs w:val="24"/>
+        </w:rPr>
+        <w:t xml:space="preserve"> </w:t>
+      </w:r>
+      <w:r>
+        <w:rPr>
+          <w:rFonts w:asciiTheme="minorBidi" w:hAnsiTheme="minorBidi"/>
+          <w:sz w:val="24"/>
+          <w:szCs w:val="24"/>
+        </w:rPr>
+        <w:t xml:space="preserve">The data, code and supplementary materials can be found on the GitHub repository </w:t>
+      </w:r>
+      <w:r>
+        <w:rPr>
+          <w:rFonts w:asciiTheme="minorBidi" w:hAnsiTheme="minorBidi"/>
+          <w:sz w:val="24"/>
+          <w:szCs w:val="24"/>
+        </w:rPr>
+        <w:t xml:space="preserve">of </w:t>
+      </w:r>
+      <w:r>
+        <w:rPr>
+          <w:rFonts w:asciiTheme="minorBidi" w:hAnsiTheme="minorBidi"/>
+          <w:sz w:val="24"/>
+          <w:szCs w:val="24"/>
+        </w:rPr>
+        <w:t xml:space="preserve">this </w:t>
+      </w:r>
+      <w:r>
+        <w:rPr>
+          <w:rFonts w:asciiTheme="minorBidi" w:hAnsiTheme="minorBidi"/>
+          <w:sz w:val="24"/>
+          <w:szCs w:val="24"/>
+        </w:rPr>
+        <w:t>project</w:t>
+      </w:r>
+      <w:r>
+        <w:rPr>
+          <w:rFonts w:asciiTheme="minorBidi" w:hAnsiTheme="minorBidi"/>
+          <w:sz w:val="24"/>
+          <w:szCs w:val="24"/>
+        </w:rPr>
+        <w:t xml:space="preserve"> </w:t>
+      </w:r>
+      <w:r>
+        <w:rPr>
+          <w:rFonts w:asciiTheme="minorBidi" w:hAnsiTheme="minorBidi"/>
+          <w:sz w:val="24"/>
+          <w:szCs w:val="24"/>
+        </w:rPr>
+        <w:t>at</w:t>
+      </w:r>
+      <w:r>
+        <w:rPr>
+          <w:rFonts w:asciiTheme="minorBidi" w:hAnsiTheme="minorBidi"/>
+          <w:sz w:val="24"/>
+          <w:szCs w:val="24"/>
+        </w:rPr>
+        <w:t xml:space="preserve">: </w:t>
+      </w:r>
+      <w:hyperlink r:id="rId7" w:history="1">
+        <w:r>
+          <w:rPr>
+            <w:rStyle w:val="Hyperlink"/>
+            <w:rFonts w:asciiTheme="minorBidi" w:hAnsiTheme="minorBidi"/>
+            <w:sz w:val="24"/>
+            <w:szCs w:val="24"/>
+          </w:rPr>
+          <w:t>https://github.com/tsemachg/Envirotech_2025.git</w:t>
+        </w:r>
+      </w:hyperlink>
+      <w:r>
+        <w:rPr>
+          <w:rFonts w:asciiTheme="minorBidi" w:hAnsiTheme="minorBidi"/>
+          <w:sz w:val="24"/>
+          <w:szCs w:val="24"/>
+        </w:rPr>
+        <w:t xml:space="preserve">. </w:t>
+      </w:r>
     </w:p>
     <w:p>
       <w:pPr>
@@ -264,11 +2294,171 @@
           <w:szCs w:val="24"/>
         </w:rPr>
       </w:pPr>
-      <w:r>
-        <w:rPr>
-          <w:rFonts w:asciiTheme="minorBidi" w:hAnsiTheme="minorBidi"/>
+    </w:p>
+    <w:p>
+      <w:pPr>
+        <w:keepNext/>
+        <w:spacing w:line="360" w:lineRule="auto"/>
+        <w:jc w:val="center"/>
+      </w:pPr>
+      <w:r>
+        <w:rPr>
+          <w:rFonts w:asciiTheme="minorBidi" w:hAnsiTheme="minorBidi"/>
+          <w:sz w:val="24"/>
+          <w:szCs w:val="24"/>
+        </w:rPr>
+        <w:drawing>
+          <wp:inline distT="0" distB="0" distL="0" distR="0" wp14:anchorId="5C00644D" wp14:editId="5B2F9FE7">
+            <wp:extent cx="4155385" cy="4107067"/>
+            <wp:effectExtent l="19050" t="19050" r="0" b="8255"/>
+            <wp:docPr id="1952218437" name="Picture 1"/>
+            <wp:cNvGraphicFramePr>
+              <a:graphicFrameLocks xmlns:a="http://schemas.openxmlformats.org/drawingml/2006/main" noChangeAspect="1"/>
+            </wp:cNvGraphicFramePr>
+            <a:graphic xmlns:a="http://schemas.openxmlformats.org/drawingml/2006/main">
+              <a:graphicData uri="http://schemas.openxmlformats.org/drawingml/2006/picture">
+                <pic:pic xmlns:pic="http://schemas.openxmlformats.org/drawingml/2006/picture">
+                  <pic:nvPicPr>
+                    <pic:cNvPr id="1952218437" name=""/>
+                    <pic:cNvPicPr/>
+                  </pic:nvPicPr>
+                  <pic:blipFill>
+                    <a:blip r:embed="rId8"/>
+                    <a:stretch>
+                      <a:fillRect/>
+                    </a:stretch>
+                  </pic:blipFill>
+                  <pic:spPr>
+                    <a:xfrm>
+                      <a:off x="0" y="0"/>
+                      <a:ext cx="4182854" cy="4134216"/>
+                    </a:xfrm>
+                    <a:prstGeom prst="rect">
+                      <a:avLst/>
+                    </a:prstGeom>
+                    <a:ln w="6350">
+                      <a:solidFill>
+                        <a:schemeClr val="tx1"/>
+                      </a:solidFill>
+                    </a:ln>
+                  </pic:spPr>
+                </pic:pic>
+              </a:graphicData>
+            </a:graphic>
+          </wp:inline>
+        </w:drawing>
+      </w:r>
+    </w:p>
+    <w:p>
+      <w:pPr>
+        <w:pStyle w:val="Caption"/>
+        <w:jc w:val="center"/>
+        <w:rPr>
+          <w:rFonts w:asciiTheme="minorBidi" w:hAnsiTheme="minorBidi"/>
+          <w:sz w:val="24"/>
+          <w:szCs w:val="24"/>
+        </w:rPr>
+      </w:pPr>
+      <w:bookmarkStart w:id="1" w:name="_Ref198423348"/>
+      <w:r>
+        <w:rPr>
           <w:b/>
           <w:bCs/>
+        </w:rPr>
+        <w:t xml:space="preserve">Figure </w:t>
+      </w:r>
+      <w:r>
+        <w:rPr>
+          <w:b/>
+          <w:bCs/>
+        </w:rPr>
+        <w:fldChar w:fldCharType="begin"/>
+      </w:r>
+      <w:r>
+        <w:rPr>
+          <w:b/>
+          <w:bCs/>
+        </w:rPr>
+        <w:instrText xml:space="preserve"> SEQ Figure \* ARABIC </w:instrText>
+      </w:r>
+      <w:r>
+        <w:rPr>
+          <w:b/>
+          <w:bCs/>
+        </w:rPr>
+        <w:fldChar w:fldCharType="separate"/>
+      </w:r>
+      <w:r>
+        <w:rPr>
+          <w:b/>
+          <w:bCs/>
+          <w:noProof/>
+        </w:rPr>
+        <w:t>1</w:t>
+      </w:r>
+      <w:r>
+        <w:rPr>
+          <w:b/>
+          <w:bCs/>
+        </w:rPr>
+        <w:fldChar w:fldCharType="end"/>
+      </w:r>
+      <w:bookmarkEnd w:id="1"/>
+      <w:r>
+        <w:rPr>
+          <w:lang w:val="en-IL"/>
+        </w:rPr>
+        <w:t xml:space="preserve"> Flowchart</w:t>
+      </w:r>
+      <w:r>
+        <w:rPr>
+          <w:noProof/>
+          <w:lang w:val="en-IL"/>
+        </w:rPr>
+        <w:t xml:space="preserve"> for Arduino code, as given in the assignment's instructions.</w:t>
+      </w:r>
+    </w:p>
+    <w:p>
+      <w:pPr>
+        <w:spacing w:line="360" w:lineRule="auto"/>
+        <w:jc w:val="both"/>
+        <w:rPr>
+          <w:rFonts w:asciiTheme="minorBidi" w:hAnsiTheme="minorBidi"/>
+          <w:b/>
+          <w:bCs/>
+          <w:sz w:val="24"/>
+          <w:szCs w:val="24"/>
+        </w:rPr>
+      </w:pPr>
+    </w:p>
+    <w:p>
+      <w:pPr>
+        <w:spacing w:line="360" w:lineRule="auto"/>
+        <w:jc w:val="both"/>
+        <w:rPr>
+          <w:rFonts w:asciiTheme="minorBidi" w:hAnsiTheme="minorBidi"/>
+          <w:b/>
+          <w:bCs/>
+          <w:sz w:val="24"/>
+          <w:szCs w:val="24"/>
+        </w:rPr>
+      </w:pPr>
+    </w:p>
+    <w:p>
+      <w:pPr>
+        <w:spacing w:line="360" w:lineRule="auto"/>
+        <w:jc w:val="both"/>
+        <w:rPr>
+          <w:rFonts w:asciiTheme="minorBidi" w:hAnsiTheme="minorBidi"/>
+          <w:sz w:val="24"/>
+          <w:szCs w:val="24"/>
+        </w:rPr>
+      </w:pPr>
+      <w:r>
+        <w:rPr>
+          <w:rFonts w:asciiTheme="minorBidi" w:hAnsiTheme="minorBidi"/>
+          <w:b/>
+          <w:bCs/>
           <w:sz w:val="24"/>
           <w:szCs w:val="24"/>
         </w:rPr>
@@ -289,6 +2479,63 @@
           <w:szCs w:val="24"/>
         </w:rPr>
         <w:t>*</w:t>
+      </w:r>
+    </w:p>
+    <w:p>
+      <w:pPr>
+        <w:pStyle w:val="Caption"/>
+        <w:keepNext/>
+      </w:pPr>
+      <w:bookmarkStart w:id="2" w:name="_Ref198423610"/>
+      <w:r>
+        <w:rPr>
+          <w:b/>
+          <w:bCs/>
+        </w:rPr>
+        <w:t xml:space="preserve">Table </w:t>
+      </w:r>
+      <w:r>
+        <w:rPr>
+          <w:b/>
+          <w:bCs/>
+        </w:rPr>
+        <w:fldChar w:fldCharType="begin"/>
+      </w:r>
+      <w:r>
+        <w:rPr>
+          <w:b/>
+          <w:bCs/>
+        </w:rPr>
+        <w:instrText xml:space="preserve"> SEQ Table \* ARABIC </w:instrText>
+      </w:r>
+      <w:r>
+        <w:rPr>
+          <w:b/>
+          <w:bCs/>
+        </w:rPr>
+        <w:fldChar w:fldCharType="separate"/>
+      </w:r>
+      <w:r>
+        <w:rPr>
+          <w:b/>
+          <w:bCs/>
+          <w:noProof/>
+        </w:rPr>
+        <w:t>1</w:t>
+      </w:r>
+      <w:r>
+        <w:rPr>
+          <w:b/>
+          <w:bCs/>
+        </w:rPr>
+        <w:fldChar w:fldCharType="end"/>
+      </w:r>
+      <w:bookmarkEnd w:id="2"/>
+      <w:r>
+        <w:rPr>
+          <w:lang w:val="en-IL"/>
+        </w:rPr>
+        <w:t xml:space="preserve"> Bill of materials</w:t>
       </w:r>
     </w:p>
     <w:tbl>
@@ -501,14 +2748,12 @@
                 <w:rFonts w:asciiTheme="minorBidi" w:hAnsiTheme="minorBidi"/>
               </w:rPr>
             </w:pPr>
-            <w:proofErr w:type="spellStart"/>
             <w:r>
               <w:rPr>
                 <w:rFonts w:asciiTheme="minorBidi" w:hAnsiTheme="minorBidi"/>
               </w:rPr>
               <w:t>GeekCreit</w:t>
             </w:r>
-            <w:proofErr w:type="spellEnd"/>
           </w:p>
         </w:tc>
         <w:tc>
@@ -563,7 +2808,7 @@
                 <w:rFonts w:asciiTheme="minorBidi" w:hAnsiTheme="minorBidi"/>
               </w:rPr>
             </w:pPr>
-            <w:hyperlink r:id="rId5" w:history="1">
+            <w:hyperlink r:id="rId9" w:history="1">
               <w:r>
                 <w:rPr>
                   <w:rStyle w:val="Hyperlink"/>
@@ -701,7 +2946,7 @@
                 <w:rFonts w:asciiTheme="minorBidi" w:hAnsiTheme="minorBidi"/>
               </w:rPr>
             </w:pPr>
-            <w:hyperlink r:id="rId6" w:history="1">
+            <w:hyperlink r:id="rId10" w:history="1">
               <w:r>
                 <w:rPr>
                   <w:rStyle w:val="Hyperlink"/>
@@ -767,14 +3012,12 @@
                 <w:rFonts w:asciiTheme="minorBidi" w:hAnsiTheme="minorBidi"/>
               </w:rPr>
             </w:pPr>
-            <w:proofErr w:type="spellStart"/>
             <w:r>
               <w:rPr>
                 <w:rFonts w:asciiTheme="minorBidi" w:hAnsiTheme="minorBidi"/>
               </w:rPr>
               <w:t>SparkFun</w:t>
             </w:r>
-            <w:proofErr w:type="spellEnd"/>
           </w:p>
         </w:tc>
         <w:tc>
@@ -847,8 +3090,7 @@
                 <w:rFonts w:asciiTheme="minorBidi" w:hAnsiTheme="minorBidi"/>
               </w:rPr>
             </w:pPr>
-            <w:hyperlink r:id="rId7" w:history="1">
-              <w:proofErr w:type="spellStart"/>
+            <w:hyperlink r:id="rId11" w:history="1">
               <w:r>
                 <w:rPr>
                   <w:rStyle w:val="Hyperlink"/>
@@ -856,7 +3098,6 @@
                 </w:rPr>
                 <w:t>Sparkfun</w:t>
               </w:r>
-              <w:proofErr w:type="spellEnd"/>
             </w:hyperlink>
           </w:p>
         </w:tc>
@@ -981,7 +3222,7 @@
                 <w:rFonts w:asciiTheme="minorBidi" w:hAnsiTheme="minorBidi"/>
               </w:rPr>
             </w:pPr>
-            <w:hyperlink r:id="rId8" w:history="1">
+            <w:hyperlink r:id="rId12" w:history="1">
               <w:r>
                 <w:rPr>
                   <w:rStyle w:val="Hyperlink"/>
@@ -1013,6 +3254,7 @@
               <w:rPr>
                 <w:rFonts w:asciiTheme="minorBidi" w:hAnsiTheme="minorBidi"/>
               </w:rPr>
+              <w:lastRenderedPageBreak/>
               <w:t>SHTC3</w:t>
             </w:r>
           </w:p>
@@ -1073,21 +3315,7 @@
               <w:rPr>
                 <w:rFonts w:asciiTheme="minorBidi" w:hAnsiTheme="minorBidi"/>
               </w:rPr>
-              <w:t xml:space="preserve">Sensor: </w:t>
-            </w:r>
-            <w:proofErr w:type="gramStart"/>
-            <w:r>
-              <w:rPr>
-                <w:rFonts w:asciiTheme="minorBidi" w:hAnsiTheme="minorBidi"/>
-              </w:rPr>
-              <w:t>temp</w:t>
-            </w:r>
-            <w:proofErr w:type="gramEnd"/>
-            <w:r>
-              <w:rPr>
-                <w:rFonts w:asciiTheme="minorBidi" w:hAnsiTheme="minorBidi"/>
-              </w:rPr>
-              <w:t xml:space="preserve"> and RH.</w:t>
+              <w:t>Sensor: temp and RH.</w:t>
             </w:r>
           </w:p>
         </w:tc>
@@ -1103,7 +3331,7 @@
                 <w:rFonts w:asciiTheme="minorBidi" w:hAnsiTheme="minorBidi"/>
               </w:rPr>
             </w:pPr>
-            <w:hyperlink r:id="rId9" w:history="1">
+            <w:hyperlink r:id="rId13" w:history="1">
               <w:r>
                 <w:rPr>
                   <w:rStyle w:val="Hyperlink"/>
@@ -1157,14 +3385,12 @@
                 <w:rFonts w:asciiTheme="minorBidi" w:hAnsiTheme="minorBidi"/>
               </w:rPr>
             </w:pPr>
-            <w:proofErr w:type="spellStart"/>
             <w:r>
               <w:rPr>
                 <w:rFonts w:asciiTheme="minorBidi" w:hAnsiTheme="minorBidi"/>
               </w:rPr>
               <w:t>Sensirion</w:t>
             </w:r>
-            <w:proofErr w:type="spellEnd"/>
           </w:p>
         </w:tc>
         <w:tc>
@@ -1203,21 +3429,7 @@
               <w:rPr>
                 <w:rFonts w:asciiTheme="minorBidi" w:hAnsiTheme="minorBidi"/>
               </w:rPr>
-              <w:t xml:space="preserve">Sensor: </w:t>
-            </w:r>
-            <w:proofErr w:type="gramStart"/>
-            <w:r>
-              <w:rPr>
-                <w:rFonts w:asciiTheme="minorBidi" w:hAnsiTheme="minorBidi"/>
-              </w:rPr>
-              <w:t>temp</w:t>
-            </w:r>
-            <w:proofErr w:type="gramEnd"/>
-            <w:r>
-              <w:rPr>
-                <w:rFonts w:asciiTheme="minorBidi" w:hAnsiTheme="minorBidi"/>
-              </w:rPr>
-              <w:t xml:space="preserve">, RH and CO2 concentration. </w:t>
+              <w:t xml:space="preserve">Sensor: temp, RH and CO2 concentration. </w:t>
             </w:r>
           </w:p>
         </w:tc>
@@ -1233,7 +3445,7 @@
                 <w:rFonts w:asciiTheme="minorBidi" w:hAnsiTheme="minorBidi"/>
               </w:rPr>
             </w:pPr>
-            <w:hyperlink r:id="rId10" w:history="1">
+            <w:hyperlink r:id="rId14" w:history="1">
               <w:r>
                 <w:rPr>
                   <w:rStyle w:val="Hyperlink"/>
@@ -1360,7 +3572,7 @@
                 <w:rFonts w:asciiTheme="minorBidi" w:hAnsiTheme="minorBidi"/>
               </w:rPr>
             </w:pPr>
-            <w:hyperlink r:id="rId11" w:history="1">
+            <w:hyperlink r:id="rId15" w:history="1">
               <w:r>
                 <w:rPr>
                   <w:rStyle w:val="Hyperlink"/>
@@ -1452,21 +3664,7 @@
               <w:rPr>
                 <w:rFonts w:asciiTheme="minorBidi" w:hAnsiTheme="minorBidi"/>
               </w:rPr>
-              <w:t xml:space="preserve">Ultra 32GB </w:t>
-            </w:r>
-            <w:proofErr w:type="gramStart"/>
-            <w:r>
-              <w:rPr>
-                <w:rFonts w:asciiTheme="minorBidi" w:hAnsiTheme="minorBidi"/>
-              </w:rPr>
-              <w:t>micro SD</w:t>
-            </w:r>
-            <w:proofErr w:type="gramEnd"/>
-            <w:r>
-              <w:rPr>
-                <w:rFonts w:asciiTheme="minorBidi" w:hAnsiTheme="minorBidi"/>
-              </w:rPr>
-              <w:t xml:space="preserve"> card</w:t>
+              <w:t>Ultra 32GB micro SD card</w:t>
             </w:r>
           </w:p>
         </w:tc>
@@ -1482,7 +3680,7 @@
                 <w:rFonts w:asciiTheme="minorBidi" w:hAnsiTheme="minorBidi"/>
               </w:rPr>
             </w:pPr>
-            <w:hyperlink r:id="rId12" w:history="1">
+            <w:hyperlink r:id="rId16" w:history="1">
               <w:r>
                 <w:rPr>
                   <w:rStyle w:val="Hyperlink"/>
@@ -1530,14 +3728,12 @@
                 <w:rFonts w:asciiTheme="minorBidi" w:hAnsiTheme="minorBidi"/>
               </w:rPr>
             </w:pPr>
-            <w:proofErr w:type="spellStart"/>
             <w:r>
               <w:rPr>
                 <w:rFonts w:asciiTheme="minorBidi" w:hAnsiTheme="minorBidi"/>
               </w:rPr>
               <w:t>Leaka</w:t>
             </w:r>
-            <w:proofErr w:type="spellEnd"/>
           </w:p>
         </w:tc>
         <w:tc>
@@ -1576,7 +3772,13 @@
               <w:rPr>
                 <w:rFonts w:asciiTheme="minorBidi" w:hAnsiTheme="minorBidi"/>
               </w:rPr>
-              <w:t xml:space="preserve">Splitter 4-in 8-out, </w:t>
+              <w:t>Splitter 4-in 8-out</w:t>
+            </w:r>
+            <w:r>
+              <w:rPr>
+                <w:rFonts w:asciiTheme="minorBidi" w:hAnsiTheme="minorBidi"/>
+              </w:rPr>
+              <w:t xml:space="preserve">. </w:t>
             </w:r>
           </w:p>
         </w:tc>
@@ -1592,7 +3794,7 @@
                 <w:rFonts w:asciiTheme="minorBidi" w:hAnsiTheme="minorBidi"/>
               </w:rPr>
             </w:pPr>
-            <w:hyperlink r:id="rId13" w:history="1">
+            <w:hyperlink r:id="rId17" w:history="1">
               <w:r>
                 <w:rPr>
                   <w:rStyle w:val="Hyperlink"/>
@@ -1624,7 +3826,6 @@
               <w:rPr>
                 <w:rFonts w:asciiTheme="minorBidi" w:hAnsiTheme="minorBidi"/>
               </w:rPr>
-              <w:lastRenderedPageBreak/>
               <w:t>Jump wires</w:t>
             </w:r>
           </w:p>
@@ -1902,9 +4103,8 @@
           <w:sz w:val="20"/>
           <w:szCs w:val="20"/>
         </w:rPr>
-        <w:t xml:space="preserve">ng the </w:t>
-      </w:r>
-      <w:proofErr w:type="gramStart"/>
+        <w:t>ng the document</w:t>
+      </w:r>
       <w:r>
         <w:rPr>
           <w:rFonts w:asciiTheme="minorBidi" w:hAnsiTheme="minorBidi"/>
@@ -1913,7 +4113,7 @@
           <w:sz w:val="20"/>
           <w:szCs w:val="20"/>
         </w:rPr>
-        <w:t>document</w:t>
+        <w:t>, and may change</w:t>
       </w:r>
       <w:r>
         <w:rPr>
@@ -1923,9 +4123,8 @@
           <w:sz w:val="20"/>
           <w:szCs w:val="20"/>
         </w:rPr>
-        <w:t>, and</w:t>
-      </w:r>
-      <w:proofErr w:type="gramEnd"/>
+        <w:t xml:space="preserve"> with time and</w:t>
+      </w:r>
       <w:r>
         <w:rPr>
           <w:rFonts w:asciiTheme="minorBidi" w:hAnsiTheme="minorBidi"/>
@@ -1934,7 +4133,7 @@
           <w:sz w:val="20"/>
           <w:szCs w:val="20"/>
         </w:rPr>
-        <w:t xml:space="preserve"> may change</w:t>
+        <w:t xml:space="preserve"> depending on the supplier</w:t>
       </w:r>
       <w:r>
         <w:rPr>
@@ -1944,26 +4143,6 @@
           <w:sz w:val="20"/>
           <w:szCs w:val="20"/>
         </w:rPr>
-        <w:t xml:space="preserve"> with time and</w:t>
-      </w:r>
-      <w:r>
-        <w:rPr>
-          <w:rFonts w:asciiTheme="minorBidi" w:hAnsiTheme="minorBidi"/>
-          <w:i/>
-          <w:iCs/>
-          <w:sz w:val="20"/>
-          <w:szCs w:val="20"/>
-        </w:rPr>
-        <w:t xml:space="preserve"> depending on the supplier</w:t>
-      </w:r>
-      <w:r>
-        <w:rPr>
-          <w:rFonts w:asciiTheme="minorBidi" w:hAnsiTheme="minorBidi"/>
-          <w:i/>
-          <w:iCs/>
-          <w:sz w:val="20"/>
-          <w:szCs w:val="20"/>
-        </w:rPr>
         <w:t>.</w:t>
       </w:r>
     </w:p>
@@ -1988,6 +4167,17 @@
           <w:szCs w:val="24"/>
         </w:rPr>
       </w:pPr>
+    </w:p>
+    <w:p>
+      <w:pPr>
+        <w:spacing w:line="360" w:lineRule="auto"/>
+        <w:jc w:val="both"/>
+        <w:rPr>
+          <w:rFonts w:asciiTheme="minorBidi" w:hAnsiTheme="minorBidi"/>
+          <w:sz w:val="24"/>
+          <w:szCs w:val="24"/>
+        </w:rPr>
+      </w:pPr>
       <w:r>
         <w:rPr>
           <w:rFonts w:asciiTheme="minorBidi" w:hAnsiTheme="minorBidi"/>
@@ -2009,6 +4199,172 @@
     </w:p>
     <w:p>
       <w:pPr>
+        <w:keepNext/>
+        <w:spacing w:line="360" w:lineRule="auto"/>
+        <w:ind w:left="-1418" w:right="-1440"/>
+        <w:jc w:val="center"/>
+      </w:pPr>
+      <w:r>
+        <w:rPr>
+          <w:rFonts w:asciiTheme="minorBidi" w:hAnsiTheme="minorBidi"/>
+          <w:sz w:val="24"/>
+          <w:szCs w:val="24"/>
+        </w:rPr>
+        <w:drawing>
+          <wp:inline distT="0" distB="0" distL="0" distR="0" wp14:anchorId="6EE7A978" wp14:editId="03406078">
+            <wp:extent cx="6090699" cy="2860456"/>
+            <wp:effectExtent l="0" t="0" r="0" b="0"/>
+            <wp:docPr id="886906417" name="Picture 1"/>
+            <wp:cNvGraphicFramePr>
+              <a:graphicFrameLocks xmlns:a="http://schemas.openxmlformats.org/drawingml/2006/main" noChangeAspect="1"/>
+            </wp:cNvGraphicFramePr>
+            <a:graphic xmlns:a="http://schemas.openxmlformats.org/drawingml/2006/main">
+              <a:graphicData uri="http://schemas.openxmlformats.org/drawingml/2006/picture">
+                <pic:pic xmlns:pic="http://schemas.openxmlformats.org/drawingml/2006/picture">
+                  <pic:nvPicPr>
+                    <pic:cNvPr id="886906417" name=""/>
+                    <pic:cNvPicPr/>
+                  </pic:nvPicPr>
+                  <pic:blipFill>
+                    <a:blip r:embed="rId18"/>
+                    <a:stretch>
+                      <a:fillRect/>
+                    </a:stretch>
+                  </pic:blipFill>
+                  <pic:spPr>
+                    <a:xfrm>
+                      <a:off x="0" y="0"/>
+                      <a:ext cx="6167820" cy="2896675"/>
+                    </a:xfrm>
+                    <a:prstGeom prst="rect">
+                      <a:avLst/>
+                    </a:prstGeom>
+                  </pic:spPr>
+                </pic:pic>
+              </a:graphicData>
+            </a:graphic>
+          </wp:inline>
+        </w:drawing>
+      </w:r>
+    </w:p>
+    <w:p>
+      <w:pPr>
+        <w:pStyle w:val="Caption"/>
+        <w:jc w:val="center"/>
+        <w:rPr>
+          <w:rFonts w:asciiTheme="minorBidi" w:hAnsiTheme="minorBidi"/>
+          <w:sz w:val="24"/>
+          <w:szCs w:val="24"/>
+        </w:rPr>
+      </w:pPr>
+      <w:bookmarkStart w:id="3" w:name="_Ref198423774"/>
+      <w:r>
+        <w:rPr>
+          <w:b/>
+          <w:bCs/>
+        </w:rPr>
+        <w:t xml:space="preserve">Figure </w:t>
+      </w:r>
+      <w:r>
+        <w:rPr>
+          <w:b/>
+          <w:bCs/>
+        </w:rPr>
+        <w:fldChar w:fldCharType="begin"/>
+      </w:r>
+      <w:r>
+        <w:rPr>
+          <w:b/>
+          <w:bCs/>
+        </w:rPr>
+        <w:instrText xml:space="preserve"> SEQ Figure \* ARABIC </w:instrText>
+      </w:r>
+      <w:r>
+        <w:rPr>
+          <w:b/>
+          <w:bCs/>
+        </w:rPr>
+        <w:fldChar w:fldCharType="separate"/>
+      </w:r>
+      <w:r>
+        <w:rPr>
+          <w:b/>
+          <w:bCs/>
+          <w:noProof/>
+        </w:rPr>
+        <w:t>2</w:t>
+      </w:r>
+      <w:r>
+        <w:rPr>
+          <w:b/>
+          <w:bCs/>
+        </w:rPr>
+        <w:fldChar w:fldCharType="end"/>
+      </w:r>
+      <w:bookmarkEnd w:id="3"/>
+      <w:r>
+        <w:rPr>
+          <w:lang w:val="en-IL"/>
+        </w:rPr>
+        <w:t xml:space="preserve"> The </w:t>
+      </w:r>
+      <w:r>
+        <w:rPr>
+          <w:lang w:val="en-IL"/>
+        </w:rPr>
+        <w:t xml:space="preserve">low-cost </w:t>
+      </w:r>
+      <w:r>
+        <w:rPr>
+          <w:lang w:val="en-IL"/>
+        </w:rPr>
+        <w:t xml:space="preserve">open-source hardware </w:t>
+      </w:r>
+      <w:r>
+        <w:rPr>
+          <w:lang w:val="en-IL"/>
+        </w:rPr>
+        <w:t xml:space="preserve">environmental </w:t>
+      </w:r>
+      <w:r>
+        <w:rPr>
+          <w:lang w:val="en-IL"/>
+        </w:rPr>
+        <w:t>monitoring system.</w:t>
+      </w:r>
+      <w:r>
+        <w:rPr>
+          <w:lang w:val="en-IL"/>
+        </w:rPr>
+        <w:t xml:space="preserve"> SPL 84 and sensors are placed on </w:t>
+      </w:r>
+      <w:r>
+        <w:rPr>
+          <w:lang w:val="en-IL"/>
+        </w:rPr>
+        <w:t xml:space="preserve">a </w:t>
+      </w:r>
+      <w:r>
+        <w:rPr>
+          <w:lang w:val="en-IL"/>
+        </w:rPr>
+        <w:t xml:space="preserve">box to keep pressure off the connection points </w:t>
+      </w:r>
+      <w:r>
+        <w:rPr>
+          <w:lang w:val="en-IL"/>
+        </w:rPr>
+        <w:t>at</w:t>
+      </w:r>
+      <w:r>
+        <w:rPr>
+          <w:lang w:val="en-IL"/>
+        </w:rPr>
+        <w:t xml:space="preserve"> the microcontroller board.</w:t>
+      </w:r>
+    </w:p>
+    <w:p>
+      <w:pPr>
         <w:spacing w:line="360" w:lineRule="auto"/>
         <w:jc w:val="both"/>
         <w:rPr>
@@ -2028,6 +4384,17 @@
           <w:szCs w:val="24"/>
         </w:rPr>
       </w:pPr>
+    </w:p>
+    <w:p>
+      <w:pPr>
+        <w:spacing w:line="360" w:lineRule="auto"/>
+        <w:jc w:val="both"/>
+        <w:rPr>
+          <w:rFonts w:asciiTheme="minorBidi" w:hAnsiTheme="minorBidi"/>
+          <w:sz w:val="24"/>
+          <w:szCs w:val="24"/>
+        </w:rPr>
+      </w:pPr>
       <w:r>
         <w:rPr>
           <w:rFonts w:asciiTheme="minorBidi" w:hAnsiTheme="minorBidi"/>
@@ -2044,7 +4411,141 @@
           <w:sz w:val="24"/>
           <w:szCs w:val="24"/>
         </w:rPr>
-        <w:t xml:space="preserve"> Connection Diagram</w:t>
+        <w:t xml:space="preserve"> Connection </w:t>
+      </w:r>
+      <w:r>
+        <w:rPr>
+          <w:rFonts w:asciiTheme="minorBidi" w:hAnsiTheme="minorBidi"/>
+          <w:sz w:val="24"/>
+          <w:szCs w:val="24"/>
+        </w:rPr>
+        <w:t>d</w:t>
+      </w:r>
+      <w:r>
+        <w:rPr>
+          <w:rFonts w:asciiTheme="minorBidi" w:hAnsiTheme="minorBidi"/>
+          <w:sz w:val="24"/>
+          <w:szCs w:val="24"/>
+        </w:rPr>
+        <w:t>iagram</w:t>
+      </w:r>
+    </w:p>
+    <w:p>
+      <w:pPr>
+        <w:keepNext/>
+        <w:spacing w:line="360" w:lineRule="auto"/>
+        <w:jc w:val="center"/>
+      </w:pPr>
+      <w:r>
+        <w:rPr>
+          <w:rFonts w:asciiTheme="minorBidi" w:hAnsiTheme="minorBidi"/>
+          <w:noProof/>
+          <w:sz w:val="24"/>
+          <w:szCs w:val="24"/>
+        </w:rPr>
+        <w:drawing>
+          <wp:inline distT="0" distB="0" distL="0" distR="0" wp14:anchorId="3BC48BD3" wp14:editId="28030D59">
+            <wp:extent cx="4179338" cy="4866198"/>
+            <wp:effectExtent l="0" t="0" r="0" b="0"/>
+            <wp:docPr id="292047243" name="Picture 5"/>
+            <wp:cNvGraphicFramePr>
+              <a:graphicFrameLocks xmlns:a="http://schemas.openxmlformats.org/drawingml/2006/main" noChangeAspect="1"/>
+            </wp:cNvGraphicFramePr>
+            <a:graphic xmlns:a="http://schemas.openxmlformats.org/drawingml/2006/main">
+              <a:graphicData uri="http://schemas.openxmlformats.org/drawingml/2006/picture">
+                <pic:pic xmlns:pic="http://schemas.openxmlformats.org/drawingml/2006/picture">
+                  <pic:nvPicPr>
+                    <pic:cNvPr id="292047243" name="Picture 292047243"/>
+                    <pic:cNvPicPr/>
+                  </pic:nvPicPr>
+                  <pic:blipFill>
+                    <a:blip r:embed="rId19" cstate="print">
+                      <a:extLst>
+                        <a:ext uri="{28A0092B-C50C-407E-A947-70E740481C1C}">
+                          <a14:useLocalDpi xmlns:a14="http://schemas.microsoft.com/office/drawing/2010/main" val="0"/>
+                        </a:ext>
+                      </a:extLst>
+                    </a:blip>
+                    <a:stretch>
+                      <a:fillRect/>
+                    </a:stretch>
+                  </pic:blipFill>
+                  <pic:spPr>
+                    <a:xfrm>
+                      <a:off x="0" y="0"/>
+                      <a:ext cx="4199595" cy="4889784"/>
+                    </a:xfrm>
+                    <a:prstGeom prst="rect">
+                      <a:avLst/>
+                    </a:prstGeom>
+                  </pic:spPr>
+                </pic:pic>
+              </a:graphicData>
+            </a:graphic>
+          </wp:inline>
+        </w:drawing>
+      </w:r>
+    </w:p>
+    <w:p>
+      <w:pPr>
+        <w:pStyle w:val="Caption"/>
+        <w:jc w:val="center"/>
+        <w:rPr>
+          <w:rFonts w:asciiTheme="minorBidi" w:hAnsiTheme="minorBidi"/>
+          <w:sz w:val="24"/>
+          <w:szCs w:val="24"/>
+        </w:rPr>
+      </w:pPr>
+      <w:bookmarkStart w:id="4" w:name="_Ref198423680"/>
+      <w:r>
+        <w:rPr>
+          <w:b/>
+          <w:bCs/>
+        </w:rPr>
+        <w:t xml:space="preserve">Figure </w:t>
+      </w:r>
+      <w:r>
+        <w:rPr>
+          <w:b/>
+          <w:bCs/>
+        </w:rPr>
+        <w:fldChar w:fldCharType="begin"/>
+      </w:r>
+      <w:r>
+        <w:rPr>
+          <w:b/>
+          <w:bCs/>
+        </w:rPr>
+        <w:instrText xml:space="preserve"> SEQ Figure \* ARABIC </w:instrText>
+      </w:r>
+      <w:r>
+        <w:rPr>
+          <w:b/>
+          <w:bCs/>
+        </w:rPr>
+        <w:fldChar w:fldCharType="separate"/>
+      </w:r>
+      <w:r>
+        <w:rPr>
+          <w:b/>
+          <w:bCs/>
+          <w:noProof/>
+        </w:rPr>
+        <w:t>3</w:t>
+      </w:r>
+      <w:r>
+        <w:rPr>
+          <w:b/>
+          <w:bCs/>
+        </w:rPr>
+        <w:fldChar w:fldCharType="end"/>
+      </w:r>
+      <w:bookmarkEnd w:id="4"/>
+      <w:r>
+        <w:rPr>
+          <w:lang w:val="en-IL"/>
+        </w:rPr>
+        <w:t xml:space="preserve"> Connection diagram, made in Fritzing software.</w:t>
       </w:r>
     </w:p>
     <w:p>
@@ -2068,6 +4569,83 @@
           <w:szCs w:val="24"/>
         </w:rPr>
       </w:pPr>
+    </w:p>
+    <w:p>
+      <w:pPr>
+        <w:spacing w:line="360" w:lineRule="auto"/>
+        <w:jc w:val="both"/>
+        <w:rPr>
+          <w:rFonts w:asciiTheme="minorBidi" w:hAnsiTheme="minorBidi"/>
+          <w:sz w:val="24"/>
+          <w:szCs w:val="24"/>
+        </w:rPr>
+      </w:pPr>
+    </w:p>
+    <w:p>
+      <w:pPr>
+        <w:spacing w:line="360" w:lineRule="auto"/>
+        <w:jc w:val="both"/>
+        <w:rPr>
+          <w:rFonts w:asciiTheme="minorBidi" w:hAnsiTheme="minorBidi"/>
+          <w:sz w:val="24"/>
+          <w:szCs w:val="24"/>
+        </w:rPr>
+      </w:pPr>
+    </w:p>
+    <w:p>
+      <w:pPr>
+        <w:spacing w:line="360" w:lineRule="auto"/>
+        <w:jc w:val="both"/>
+        <w:rPr>
+          <w:rFonts w:asciiTheme="minorBidi" w:hAnsiTheme="minorBidi"/>
+          <w:sz w:val="24"/>
+          <w:szCs w:val="24"/>
+        </w:rPr>
+      </w:pPr>
+    </w:p>
+    <w:p>
+      <w:pPr>
+        <w:spacing w:line="360" w:lineRule="auto"/>
+        <w:jc w:val="both"/>
+        <w:rPr>
+          <w:rFonts w:asciiTheme="minorBidi" w:hAnsiTheme="minorBidi"/>
+          <w:sz w:val="24"/>
+          <w:szCs w:val="24"/>
+        </w:rPr>
+      </w:pPr>
+    </w:p>
+    <w:p>
+      <w:pPr>
+        <w:spacing w:line="360" w:lineRule="auto"/>
+        <w:jc w:val="both"/>
+        <w:rPr>
+          <w:rFonts w:asciiTheme="minorBidi" w:hAnsiTheme="minorBidi"/>
+          <w:sz w:val="24"/>
+          <w:szCs w:val="24"/>
+        </w:rPr>
+      </w:pPr>
+    </w:p>
+    <w:p>
+      <w:pPr>
+        <w:spacing w:line="360" w:lineRule="auto"/>
+        <w:jc w:val="both"/>
+        <w:rPr>
+          <w:rFonts w:asciiTheme="minorBidi" w:hAnsiTheme="minorBidi"/>
+          <w:sz w:val="24"/>
+          <w:szCs w:val="24"/>
+        </w:rPr>
+      </w:pPr>
+    </w:p>
+    <w:p>
+      <w:pPr>
+        <w:spacing w:line="360" w:lineRule="auto"/>
+        <w:jc w:val="both"/>
+        <w:rPr>
+          <w:rFonts w:asciiTheme="minorBidi" w:hAnsiTheme="minorBidi"/>
+          <w:sz w:val="24"/>
+          <w:szCs w:val="24"/>
+        </w:rPr>
+      </w:pPr>
       <w:r>
         <w:rPr>
           <w:rFonts w:asciiTheme="minorBidi" w:hAnsiTheme="minorBidi"/>
@@ -2076,6 +4654,7 @@
           <w:sz w:val="24"/>
           <w:szCs w:val="24"/>
         </w:rPr>
+        <w:lastRenderedPageBreak/>
         <w:t>Section 5:</w:t>
       </w:r>
       <w:r>
@@ -2085,6 +4664,105 @@
           <w:szCs w:val="24"/>
         </w:rPr>
         <w:t xml:space="preserve"> Results</w:t>
+      </w:r>
+      <w:r>
+        <w:rPr>
+          <w:rFonts w:asciiTheme="minorBidi" w:hAnsiTheme="minorBidi"/>
+          <w:sz w:val="24"/>
+          <w:szCs w:val="24"/>
+        </w:rPr>
+        <w:t xml:space="preserve"> (add captions)</w:t>
+      </w:r>
+    </w:p>
+    <w:p>
+      <w:pPr>
+        <w:keepNext/>
+        <w:spacing w:line="360" w:lineRule="auto"/>
+        <w:jc w:val="center"/>
+      </w:pPr>
+      <w:r>
+        <w:rPr>
+          <w:rFonts w:asciiTheme="minorBidi" w:hAnsiTheme="minorBidi"/>
+          <w:noProof/>
+          <w:sz w:val="24"/>
+          <w:szCs w:val="24"/>
+        </w:rPr>
+        <w:drawing>
+          <wp:inline distT="0" distB="0" distL="0" distR="0" wp14:anchorId="2807980B" wp14:editId="1B646B35">
+            <wp:extent cx="5725160" cy="3578225"/>
+            <wp:effectExtent l="0" t="0" r="0" b="0"/>
+            <wp:docPr id="1419814618" name="Picture 13"/>
+            <wp:cNvGraphicFramePr>
+              <a:graphicFrameLocks xmlns:a="http://schemas.openxmlformats.org/drawingml/2006/main" noChangeAspect="1"/>
+            </wp:cNvGraphicFramePr>
+            <a:graphic xmlns:a="http://schemas.openxmlformats.org/drawingml/2006/main">
+              <a:graphicData uri="http://schemas.openxmlformats.org/drawingml/2006/picture">
+                <pic:pic xmlns:pic="http://schemas.openxmlformats.org/drawingml/2006/picture">
+                  <pic:nvPicPr>
+                    <pic:cNvPr id="0" name="Picture 19"/>
+                    <pic:cNvPicPr>
+                      <a:picLocks noChangeAspect="1" noChangeArrowheads="1"/>
+                    </pic:cNvPicPr>
+                  </pic:nvPicPr>
+                  <pic:blipFill>
+                    <a:blip r:embed="rId20">
+                      <a:extLst>
+                        <a:ext uri="{28A0092B-C50C-407E-A947-70E740481C1C}">
+                          <a14:useLocalDpi xmlns:a14="http://schemas.microsoft.com/office/drawing/2010/main" val="0"/>
+                        </a:ext>
+                      </a:extLst>
+                    </a:blip>
+                    <a:srcRect/>
+                    <a:stretch>
+                      <a:fillRect/>
+                    </a:stretch>
+                  </pic:blipFill>
+                  <pic:spPr bwMode="auto">
+                    <a:xfrm>
+                      <a:off x="0" y="0"/>
+                      <a:ext cx="5725160" cy="3578225"/>
+                    </a:xfrm>
+                    <a:prstGeom prst="rect">
+                      <a:avLst/>
+                    </a:prstGeom>
+                    <a:noFill/>
+                    <a:ln>
+                      <a:noFill/>
+                    </a:ln>
+                  </pic:spPr>
+                </pic:pic>
+              </a:graphicData>
+            </a:graphic>
+          </wp:inline>
+        </w:drawing>
+      </w:r>
+    </w:p>
+    <w:p>
+      <w:pPr>
+        <w:pStyle w:val="Caption"/>
+        <w:jc w:val="center"/>
+        <w:rPr>
+          <w:rFonts w:asciiTheme="minorBidi" w:hAnsiTheme="minorBidi"/>
+          <w:sz w:val="24"/>
+          <w:szCs w:val="24"/>
+        </w:rPr>
+      </w:pPr>
+      <w:r>
+        <w:t xml:space="preserve">Figure </w:t>
+      </w:r>
+      <w:fldSimple w:instr=" SEQ Figure \* ARABIC ">
+        <w:r>
+          <w:rPr>
+            <w:noProof/>
+          </w:rPr>
+          <w:t>4</w:t>
+        </w:r>
+      </w:fldSimple>
+      <w:r>
+        <w:rPr>
+          <w:lang w:val="en-US"/>
+        </w:rPr>
+        <w:t xml:space="preserve"> Temp measured by 3 sensors.</w:t>
       </w:r>
     </w:p>
     <w:p>
@@ -2100,6 +4778,97 @@
     </w:p>
     <w:p>
       <w:pPr>
+        <w:keepNext/>
+        <w:spacing w:line="360" w:lineRule="auto"/>
+        <w:jc w:val="center"/>
+      </w:pPr>
+      <w:r>
+        <w:rPr>
+          <w:rFonts w:asciiTheme="minorBidi" w:hAnsiTheme="minorBidi"/>
+          <w:noProof/>
+          <w:sz w:val="24"/>
+          <w:szCs w:val="24"/>
+        </w:rPr>
+        <w:drawing>
+          <wp:inline distT="0" distB="0" distL="0" distR="0" wp14:anchorId="61E4F214" wp14:editId="049B51C1">
+            <wp:extent cx="5725160" cy="3578225"/>
+            <wp:effectExtent l="0" t="0" r="0" b="0"/>
+            <wp:docPr id="1640997649" name="Picture 14"/>
+            <wp:cNvGraphicFramePr>
+              <a:graphicFrameLocks xmlns:a="http://schemas.openxmlformats.org/drawingml/2006/main" noChangeAspect="1"/>
+            </wp:cNvGraphicFramePr>
+            <a:graphic xmlns:a="http://schemas.openxmlformats.org/drawingml/2006/main">
+              <a:graphicData uri="http://schemas.openxmlformats.org/drawingml/2006/picture">
+                <pic:pic xmlns:pic="http://schemas.openxmlformats.org/drawingml/2006/picture">
+                  <pic:nvPicPr>
+                    <pic:cNvPr id="0" name="Picture 20"/>
+                    <pic:cNvPicPr>
+                      <a:picLocks noChangeAspect="1" noChangeArrowheads="1"/>
+                    </pic:cNvPicPr>
+                  </pic:nvPicPr>
+                  <pic:blipFill>
+                    <a:blip r:embed="rId21">
+                      <a:extLst>
+                        <a:ext uri="{28A0092B-C50C-407E-A947-70E740481C1C}">
+                          <a14:useLocalDpi xmlns:a14="http://schemas.microsoft.com/office/drawing/2010/main" val="0"/>
+                        </a:ext>
+                      </a:extLst>
+                    </a:blip>
+                    <a:srcRect/>
+                    <a:stretch>
+                      <a:fillRect/>
+                    </a:stretch>
+                  </pic:blipFill>
+                  <pic:spPr bwMode="auto">
+                    <a:xfrm>
+                      <a:off x="0" y="0"/>
+                      <a:ext cx="5725160" cy="3578225"/>
+                    </a:xfrm>
+                    <a:prstGeom prst="rect">
+                      <a:avLst/>
+                    </a:prstGeom>
+                    <a:noFill/>
+                    <a:ln>
+                      <a:noFill/>
+                    </a:ln>
+                  </pic:spPr>
+                </pic:pic>
+              </a:graphicData>
+            </a:graphic>
+          </wp:inline>
+        </w:drawing>
+      </w:r>
+    </w:p>
+    <w:p>
+      <w:pPr>
+        <w:pStyle w:val="Caption"/>
+        <w:jc w:val="center"/>
+        <w:rPr>
+          <w:rFonts w:asciiTheme="minorBidi" w:hAnsiTheme="minorBidi"/>
+          <w:sz w:val="24"/>
+          <w:szCs w:val="24"/>
+        </w:rPr>
+      </w:pPr>
+      <w:r>
+        <w:t xml:space="preserve">Figure </w:t>
+      </w:r>
+      <w:fldSimple w:instr=" SEQ Figure \* ARABIC ">
+        <w:r>
+          <w:rPr>
+            <w:noProof/>
+          </w:rPr>
+          <w:t>5</w:t>
+        </w:r>
+      </w:fldSimple>
+      <w:r>
+        <w:rPr>
+          <w:lang w:val="en-US"/>
+        </w:rPr>
+        <w:t xml:space="preserve"> RH measured by 2 sensors.</w:t>
+      </w:r>
+    </w:p>
+    <w:p>
+      <w:pPr>
         <w:spacing w:line="360" w:lineRule="auto"/>
         <w:jc w:val="both"/>
         <w:rPr>
@@ -2108,6 +4877,297 @@
           <w:szCs w:val="24"/>
         </w:rPr>
       </w:pPr>
+    </w:p>
+    <w:p>
+      <w:pPr>
+        <w:keepNext/>
+        <w:spacing w:line="360" w:lineRule="auto"/>
+        <w:jc w:val="center"/>
+      </w:pPr>
+      <w:r>
+        <w:rPr>
+          <w:rFonts w:asciiTheme="minorBidi" w:hAnsiTheme="minorBidi"/>
+          <w:noProof/>
+          <w:sz w:val="24"/>
+          <w:szCs w:val="24"/>
+        </w:rPr>
+        <w:drawing>
+          <wp:inline distT="0" distB="0" distL="0" distR="0" wp14:anchorId="16B34D68" wp14:editId="33971E4B">
+            <wp:extent cx="5725160" cy="3578225"/>
+            <wp:effectExtent l="0" t="0" r="0" b="0"/>
+            <wp:docPr id="2141611451" name="Picture 15"/>
+            <wp:cNvGraphicFramePr>
+              <a:graphicFrameLocks xmlns:a="http://schemas.openxmlformats.org/drawingml/2006/main" noChangeAspect="1"/>
+            </wp:cNvGraphicFramePr>
+            <a:graphic xmlns:a="http://schemas.openxmlformats.org/drawingml/2006/main">
+              <a:graphicData uri="http://schemas.openxmlformats.org/drawingml/2006/picture">
+                <pic:pic xmlns:pic="http://schemas.openxmlformats.org/drawingml/2006/picture">
+                  <pic:nvPicPr>
+                    <pic:cNvPr id="0" name="Picture 21"/>
+                    <pic:cNvPicPr>
+                      <a:picLocks noChangeAspect="1" noChangeArrowheads="1"/>
+                    </pic:cNvPicPr>
+                  </pic:nvPicPr>
+                  <pic:blipFill>
+                    <a:blip r:embed="rId22">
+                      <a:extLst>
+                        <a:ext uri="{28A0092B-C50C-407E-A947-70E740481C1C}">
+                          <a14:useLocalDpi xmlns:a14="http://schemas.microsoft.com/office/drawing/2010/main" val="0"/>
+                        </a:ext>
+                      </a:extLst>
+                    </a:blip>
+                    <a:srcRect/>
+                    <a:stretch>
+                      <a:fillRect/>
+                    </a:stretch>
+                  </pic:blipFill>
+                  <pic:spPr bwMode="auto">
+                    <a:xfrm>
+                      <a:off x="0" y="0"/>
+                      <a:ext cx="5725160" cy="3578225"/>
+                    </a:xfrm>
+                    <a:prstGeom prst="rect">
+                      <a:avLst/>
+                    </a:prstGeom>
+                    <a:noFill/>
+                    <a:ln>
+                      <a:noFill/>
+                    </a:ln>
+                  </pic:spPr>
+                </pic:pic>
+              </a:graphicData>
+            </a:graphic>
+          </wp:inline>
+        </w:drawing>
+      </w:r>
+    </w:p>
+    <w:p>
+      <w:pPr>
+        <w:pStyle w:val="Caption"/>
+        <w:jc w:val="center"/>
+        <w:rPr>
+          <w:rFonts w:asciiTheme="minorBidi" w:hAnsiTheme="minorBidi"/>
+          <w:sz w:val="24"/>
+          <w:szCs w:val="24"/>
+        </w:rPr>
+      </w:pPr>
+      <w:r>
+        <w:t xml:space="preserve">Figure </w:t>
+      </w:r>
+      <w:fldSimple w:instr=" SEQ Figure \* ARABIC ">
+        <w:r>
+          <w:rPr>
+            <w:noProof/>
+          </w:rPr>
+          <w:t>6</w:t>
+        </w:r>
+      </w:fldSimple>
+      <w:r>
+        <w:rPr>
+          <w:lang w:val="en-US"/>
+        </w:rPr>
+        <w:t xml:space="preserve"> CO2 concentration.</w:t>
+      </w:r>
+    </w:p>
+    <w:p>
+      <w:pPr>
+        <w:spacing w:line="360" w:lineRule="auto"/>
+        <w:jc w:val="both"/>
+        <w:rPr>
+          <w:rFonts w:asciiTheme="minorBidi" w:hAnsiTheme="minorBidi"/>
+          <w:sz w:val="24"/>
+          <w:szCs w:val="24"/>
+        </w:rPr>
+      </w:pPr>
+    </w:p>
+    <w:p>
+      <w:pPr>
+        <w:spacing w:line="360" w:lineRule="auto"/>
+        <w:jc w:val="both"/>
+        <w:rPr>
+          <w:rFonts w:asciiTheme="minorBidi" w:hAnsiTheme="minorBidi"/>
+          <w:sz w:val="24"/>
+          <w:szCs w:val="24"/>
+        </w:rPr>
+      </w:pPr>
+      <w:r>
+        <w:rPr>
+          <w:rFonts w:asciiTheme="minorBidi" w:hAnsiTheme="minorBidi"/>
+          <w:sz w:val="24"/>
+          <w:szCs w:val="24"/>
+        </w:rPr>
+        <w:t xml:space="preserve">It can be seen that the measured temperature and RH are in accordance with the climate and </w:t>
+      </w:r>
+      <w:r>
+        <w:rPr>
+          <w:rFonts w:asciiTheme="minorBidi" w:hAnsiTheme="minorBidi"/>
+          <w:sz w:val="24"/>
+          <w:szCs w:val="24"/>
+        </w:rPr>
+        <w:t xml:space="preserve">the </w:t>
+      </w:r>
+      <w:r>
+        <w:rPr>
+          <w:rFonts w:asciiTheme="minorBidi" w:hAnsiTheme="minorBidi"/>
+          <w:sz w:val="24"/>
+          <w:szCs w:val="24"/>
+        </w:rPr>
+        <w:t>region the measures were preformed</w:t>
+      </w:r>
+      <w:r>
+        <w:rPr>
+          <w:rFonts w:asciiTheme="minorBidi" w:hAnsiTheme="minorBidi"/>
+          <w:sz w:val="24"/>
+          <w:szCs w:val="24"/>
+        </w:rPr>
+        <w:t>, considering the system is paced indoors</w:t>
+      </w:r>
+      <w:r>
+        <w:rPr>
+          <w:rFonts w:asciiTheme="minorBidi" w:hAnsiTheme="minorBidi"/>
+          <w:sz w:val="24"/>
+          <w:szCs w:val="24"/>
+        </w:rPr>
+        <w:t xml:space="preserve">. </w:t>
+      </w:r>
+      <w:r>
+        <w:rPr>
+          <w:rFonts w:asciiTheme="minorBidi" w:hAnsiTheme="minorBidi"/>
+          <w:sz w:val="24"/>
+          <w:szCs w:val="24"/>
+        </w:rPr>
+        <w:t>The RH is low and the fluctuations in temperature are typical, being high during the day and drop nigh</w:t>
+      </w:r>
+      <w:r>
+        <w:rPr>
+          <w:rFonts w:asciiTheme="minorBidi" w:hAnsiTheme="minorBidi"/>
+          <w:sz w:val="24"/>
+          <w:szCs w:val="24"/>
+        </w:rPr>
+        <w:t>t – considering the last hot days</w:t>
+      </w:r>
+      <w:r>
+        <w:rPr>
+          <w:rFonts w:asciiTheme="minorBidi" w:hAnsiTheme="minorBidi"/>
+          <w:sz w:val="24"/>
+          <w:szCs w:val="24"/>
+        </w:rPr>
+        <w:t>.</w:t>
+      </w:r>
+      <w:r>
+        <w:rPr>
+          <w:rFonts w:asciiTheme="minorBidi" w:hAnsiTheme="minorBidi"/>
+          <w:sz w:val="24"/>
+          <w:szCs w:val="24"/>
+        </w:rPr>
+        <w:t xml:space="preserve"> Additionally there was a power drop at </w:t>
+      </w:r>
+      <w:r>
+        <w:rPr>
+          <w:rFonts w:asciiTheme="minorBidi" w:hAnsiTheme="minorBidi"/>
+          <w:sz w:val="24"/>
+          <w:szCs w:val="24"/>
+        </w:rPr>
+        <w:t xml:space="preserve">2025-5-16 between 2:42 and 2:48 </w:t>
+      </w:r>
+      <w:r>
+        <w:rPr>
+          <w:rFonts w:asciiTheme="minorBidi" w:hAnsiTheme="minorBidi"/>
+          <w:sz w:val="24"/>
+          <w:szCs w:val="24"/>
+        </w:rPr>
+        <w:t xml:space="preserve"> which caused the sensor to restart.</w:t>
+      </w:r>
+      <w:r>
+        <w:rPr>
+          <w:rFonts w:asciiTheme="minorBidi" w:hAnsiTheme="minorBidi"/>
+          <w:sz w:val="24"/>
+          <w:szCs w:val="24"/>
+        </w:rPr>
+        <w:t xml:space="preserve"> The room was aerated, with windows </w:t>
+      </w:r>
+      <w:r>
+        <w:rPr>
+          <w:rFonts w:asciiTheme="minorBidi" w:hAnsiTheme="minorBidi"/>
+          <w:sz w:val="24"/>
+          <w:szCs w:val="24"/>
+        </w:rPr>
+        <w:t xml:space="preserve">and backdoor </w:t>
+      </w:r>
+      <w:r>
+        <w:rPr>
+          <w:rFonts w:asciiTheme="minorBidi" w:hAnsiTheme="minorBidi"/>
+          <w:sz w:val="24"/>
+          <w:szCs w:val="24"/>
+        </w:rPr>
+        <w:t>left open</w:t>
+      </w:r>
+      <w:r>
+        <w:rPr>
+          <w:rFonts w:asciiTheme="minorBidi" w:hAnsiTheme="minorBidi"/>
+          <w:sz w:val="24"/>
+          <w:szCs w:val="24"/>
+        </w:rPr>
+        <w:t xml:space="preserve"> (with net)</w:t>
+      </w:r>
+      <w:r>
+        <w:rPr>
+          <w:rFonts w:asciiTheme="minorBidi" w:hAnsiTheme="minorBidi"/>
+          <w:sz w:val="24"/>
+          <w:szCs w:val="24"/>
+        </w:rPr>
+        <w:t xml:space="preserve"> and without presence of people, and as such the CO</w:t>
+      </w:r>
+      <w:r>
+        <w:rPr>
+          <w:rFonts w:asciiTheme="minorBidi" w:hAnsiTheme="minorBidi"/>
+          <w:sz w:val="24"/>
+          <w:szCs w:val="24"/>
+          <w:vertAlign w:val="subscript"/>
+        </w:rPr>
+        <w:t>2</w:t>
+      </w:r>
+      <w:r>
+        <w:rPr>
+          <w:rFonts w:asciiTheme="minorBidi" w:hAnsiTheme="minorBidi"/>
+          <w:sz w:val="24"/>
+          <w:szCs w:val="24"/>
+        </w:rPr>
+        <w:t xml:space="preserve"> concentration stayed relatively stable. </w:t>
+      </w:r>
+    </w:p>
+    <w:p>
+      <w:pPr>
+        <w:spacing w:line="360" w:lineRule="auto"/>
+        <w:jc w:val="both"/>
+        <w:rPr>
+          <w:rFonts w:asciiTheme="minorBidi" w:hAnsiTheme="minorBidi"/>
+          <w:sz w:val="24"/>
+          <w:szCs w:val="24"/>
+        </w:rPr>
+      </w:pPr>
+    </w:p>
+    <w:p>
+      <w:pPr>
+        <w:spacing w:line="360" w:lineRule="auto"/>
+        <w:jc w:val="both"/>
+        <w:rPr>
+          <w:rFonts w:asciiTheme="minorBidi" w:hAnsiTheme="minorBidi"/>
+          <w:sz w:val="24"/>
+          <w:szCs w:val="24"/>
+        </w:rPr>
+      </w:pPr>
+    </w:p>
+    <w:p>
+      <w:pPr>
+        <w:spacing w:line="360" w:lineRule="auto"/>
+        <w:jc w:val="both"/>
+        <w:rPr>
+          <w:rFonts w:asciiTheme="minorBidi" w:hAnsiTheme="minorBidi"/>
+          <w:sz w:val="24"/>
+          <w:szCs w:val="24"/>
+        </w:rPr>
+      </w:pPr>
       <w:r>
         <w:rPr>
           <w:rFonts w:asciiTheme="minorBidi" w:hAnsiTheme="minorBidi"/>
@@ -2126,6 +5186,14 @@
         </w:rPr>
         <w:t xml:space="preserve"> Conclusions</w:t>
       </w:r>
+      <w:r>
+        <w:rPr>
+          <w:rFonts w:asciiTheme="minorBidi" w:hAnsiTheme="minorBidi"/>
+          <w:sz w:val="24"/>
+          <w:szCs w:val="24"/>
+        </w:rPr>
+        <w:t xml:space="preserve"> </w:t>
+      </w:r>
     </w:p>
     <w:p>
       <w:pPr>
@@ -2137,6 +5205,255 @@
           <w:szCs w:val="24"/>
         </w:rPr>
       </w:pPr>
+      <w:r>
+        <w:rPr>
+          <w:rFonts w:asciiTheme="minorBidi" w:hAnsiTheme="minorBidi"/>
+          <w:sz w:val="24"/>
+          <w:szCs w:val="24"/>
+        </w:rPr>
+        <w:t>This project report aims to show the possibilit</w:t>
+      </w:r>
+      <w:r>
+        <w:rPr>
+          <w:rFonts w:asciiTheme="minorBidi" w:hAnsiTheme="minorBidi"/>
+          <w:sz w:val="24"/>
+          <w:szCs w:val="24"/>
+        </w:rPr>
+        <w:t>ies embedded</w:t>
+      </w:r>
+      <w:r>
+        <w:rPr>
+          <w:rFonts w:asciiTheme="minorBidi" w:hAnsiTheme="minorBidi"/>
+          <w:sz w:val="24"/>
+          <w:szCs w:val="24"/>
+        </w:rPr>
+        <w:t xml:space="preserve"> in the process</w:t>
+      </w:r>
+      <w:r>
+        <w:rPr>
+          <w:rFonts w:asciiTheme="minorBidi" w:hAnsiTheme="minorBidi"/>
+          <w:sz w:val="24"/>
+          <w:szCs w:val="24"/>
+        </w:rPr>
+        <w:t xml:space="preserve"> of learning </w:t>
+      </w:r>
+      <w:r>
+        <w:rPr>
+          <w:rFonts w:asciiTheme="minorBidi" w:hAnsiTheme="minorBidi"/>
+          <w:sz w:val="24"/>
+          <w:szCs w:val="24"/>
+        </w:rPr>
+        <w:t>“from zero</w:t>
+      </w:r>
+      <w:r>
+        <w:rPr>
+          <w:rFonts w:asciiTheme="minorBidi" w:hAnsiTheme="minorBidi"/>
+          <w:sz w:val="24"/>
+          <w:szCs w:val="24"/>
+        </w:rPr>
+        <w:t>”</w:t>
+      </w:r>
+      <w:r>
+        <w:rPr>
+          <w:rFonts w:asciiTheme="minorBidi" w:hAnsiTheme="minorBidi"/>
+          <w:sz w:val="24"/>
+          <w:szCs w:val="24"/>
+        </w:rPr>
+        <w:t xml:space="preserve"> to</w:t>
+      </w:r>
+      <w:r>
+        <w:rPr>
+          <w:rFonts w:asciiTheme="minorBidi" w:hAnsiTheme="minorBidi"/>
+          <w:sz w:val="24"/>
+          <w:szCs w:val="24"/>
+        </w:rPr>
+        <w:t xml:space="preserve"> implement</w:t>
+      </w:r>
+      <w:r>
+        <w:rPr>
+          <w:rFonts w:asciiTheme="minorBidi" w:hAnsiTheme="minorBidi"/>
+          <w:sz w:val="24"/>
+          <w:szCs w:val="24"/>
+        </w:rPr>
+        <w:t>ing</w:t>
+      </w:r>
+      <w:r>
+        <w:rPr>
+          <w:rFonts w:asciiTheme="minorBidi" w:hAnsiTheme="minorBidi"/>
+          <w:sz w:val="24"/>
+          <w:szCs w:val="24"/>
+        </w:rPr>
+        <w:t xml:space="preserve"> –</w:t>
+      </w:r>
+      <w:r>
+        <w:rPr>
+          <w:rFonts w:asciiTheme="minorBidi" w:hAnsiTheme="minorBidi"/>
+          <w:sz w:val="24"/>
+          <w:szCs w:val="24"/>
+        </w:rPr>
+        <w:t xml:space="preserve"> in </w:t>
+      </w:r>
+      <w:r>
+        <w:rPr>
+          <w:rFonts w:asciiTheme="minorBidi" w:hAnsiTheme="minorBidi"/>
+          <w:sz w:val="24"/>
+          <w:szCs w:val="24"/>
+        </w:rPr>
+        <w:t xml:space="preserve">a </w:t>
+      </w:r>
+      <w:r>
+        <w:rPr>
+          <w:rFonts w:asciiTheme="minorBidi" w:hAnsiTheme="minorBidi"/>
+          <w:sz w:val="24"/>
+          <w:szCs w:val="24"/>
+        </w:rPr>
+        <w:t>relatively short time</w:t>
+      </w:r>
+      <w:r>
+        <w:rPr>
+          <w:rFonts w:asciiTheme="minorBidi" w:hAnsiTheme="minorBidi"/>
+          <w:sz w:val="24"/>
+          <w:szCs w:val="24"/>
+        </w:rPr>
+        <w:t xml:space="preserve"> of half semester</w:t>
+      </w:r>
+      <w:r>
+        <w:rPr>
+          <w:rFonts w:asciiTheme="minorBidi" w:hAnsiTheme="minorBidi"/>
+          <w:sz w:val="24"/>
+          <w:szCs w:val="24"/>
+        </w:rPr>
+        <w:t xml:space="preserve"> – </w:t>
+      </w:r>
+      <w:r>
+        <w:rPr>
+          <w:rFonts w:asciiTheme="minorBidi" w:hAnsiTheme="minorBidi"/>
+          <w:sz w:val="24"/>
+          <w:szCs w:val="24"/>
+        </w:rPr>
+        <w:t>the use of low-cost open-source hardware for environmental applications</w:t>
+      </w:r>
+      <w:r>
+        <w:rPr>
+          <w:rFonts w:asciiTheme="minorBidi" w:hAnsiTheme="minorBidi"/>
+          <w:sz w:val="24"/>
+          <w:szCs w:val="24"/>
+        </w:rPr>
+        <w:t>,</w:t>
+      </w:r>
+      <w:r>
+        <w:rPr>
+          <w:rFonts w:asciiTheme="minorBidi" w:hAnsiTheme="minorBidi"/>
+          <w:sz w:val="24"/>
+          <w:szCs w:val="24"/>
+        </w:rPr>
+        <w:t xml:space="preserve"> while being </w:t>
+      </w:r>
+      <w:r>
+        <w:rPr>
+          <w:rFonts w:asciiTheme="minorBidi" w:hAnsiTheme="minorBidi"/>
+          <w:sz w:val="24"/>
+          <w:szCs w:val="24"/>
+        </w:rPr>
+        <w:lastRenderedPageBreak/>
+        <w:t xml:space="preserve">research and </w:t>
+      </w:r>
+      <w:r>
+        <w:rPr>
+          <w:rFonts w:asciiTheme="minorBidi" w:hAnsiTheme="minorBidi"/>
+          <w:sz w:val="24"/>
+          <w:szCs w:val="24"/>
+        </w:rPr>
+        <w:t>academically</w:t>
+      </w:r>
+      <w:r>
+        <w:rPr>
+          <w:rFonts w:asciiTheme="minorBidi" w:hAnsiTheme="minorBidi"/>
+          <w:sz w:val="24"/>
+          <w:szCs w:val="24"/>
+        </w:rPr>
+        <w:t xml:space="preserve"> oriented</w:t>
+      </w:r>
+      <w:r>
+        <w:rPr>
+          <w:rFonts w:asciiTheme="minorBidi" w:hAnsiTheme="minorBidi"/>
+          <w:sz w:val="24"/>
+          <w:szCs w:val="24"/>
+        </w:rPr>
+        <w:t xml:space="preserve">. </w:t>
+      </w:r>
+      <w:r>
+        <w:rPr>
+          <w:rFonts w:asciiTheme="minorBidi" w:hAnsiTheme="minorBidi"/>
+          <w:sz w:val="24"/>
+          <w:szCs w:val="24"/>
+        </w:rPr>
+        <w:t xml:space="preserve">As for the nature of this project having </w:t>
+      </w:r>
+      <w:r>
+        <w:rPr>
+          <w:rFonts w:asciiTheme="minorBidi" w:hAnsiTheme="minorBidi"/>
+          <w:sz w:val="24"/>
+          <w:szCs w:val="24"/>
+        </w:rPr>
+        <w:t>its</w:t>
+      </w:r>
+      <w:r>
+        <w:rPr>
+          <w:rFonts w:asciiTheme="minorBidi" w:hAnsiTheme="minorBidi"/>
+          <w:sz w:val="24"/>
+          <w:szCs w:val="24"/>
+        </w:rPr>
+        <w:t xml:space="preserve"> own limitations being midterm in a course</w:t>
+      </w:r>
+      <w:r>
+        <w:rPr>
+          <w:rFonts w:asciiTheme="minorBidi" w:hAnsiTheme="minorBidi"/>
+          <w:sz w:val="24"/>
+          <w:szCs w:val="24"/>
+        </w:rPr>
+        <w:t>;</w:t>
+      </w:r>
+      <w:r>
+        <w:rPr>
+          <w:rFonts w:asciiTheme="minorBidi" w:hAnsiTheme="minorBidi"/>
+          <w:sz w:val="24"/>
+          <w:szCs w:val="24"/>
+        </w:rPr>
+        <w:t xml:space="preserve"> there is definitely space for </w:t>
+      </w:r>
+      <w:r>
+        <w:rPr>
+          <w:rFonts w:asciiTheme="minorBidi" w:hAnsiTheme="minorBidi"/>
+          <w:sz w:val="24"/>
+          <w:szCs w:val="24"/>
+        </w:rPr>
+        <w:t xml:space="preserve">making </w:t>
+      </w:r>
+      <w:r>
+        <w:rPr>
+          <w:rFonts w:asciiTheme="minorBidi" w:hAnsiTheme="minorBidi"/>
+          <w:sz w:val="24"/>
+          <w:szCs w:val="24"/>
+        </w:rPr>
+        <w:t xml:space="preserve">improvements such as better sensor calibration, strict 10 seconds periodic measurements, </w:t>
+      </w:r>
+      <w:r>
+        <w:rPr>
+          <w:rFonts w:asciiTheme="minorBidi" w:hAnsiTheme="minorBidi"/>
+          <w:sz w:val="24"/>
+          <w:szCs w:val="24"/>
+        </w:rPr>
+        <w:t xml:space="preserve">longer measurement duration (weeks), </w:t>
+      </w:r>
+      <w:r>
+        <w:rPr>
+          <w:rFonts w:asciiTheme="minorBidi" w:hAnsiTheme="minorBidi"/>
+          <w:sz w:val="24"/>
+          <w:szCs w:val="24"/>
+        </w:rPr>
+        <w:t xml:space="preserve">printed PCB and enclosing box. </w:t>
+      </w:r>
     </w:p>
     <w:p>
       <w:pPr>
@@ -2148,6 +5465,382 @@
           <w:szCs w:val="24"/>
         </w:rPr>
       </w:pPr>
+    </w:p>
+    <w:p>
+      <w:pPr>
+        <w:spacing w:line="360" w:lineRule="auto"/>
+        <w:jc w:val="both"/>
+        <w:rPr>
+          <w:rFonts w:asciiTheme="minorBidi" w:hAnsiTheme="minorBidi"/>
+          <w:sz w:val="24"/>
+          <w:szCs w:val="24"/>
+        </w:rPr>
+      </w:pPr>
+    </w:p>
+    <w:p>
+      <w:pPr>
+        <w:spacing w:line="360" w:lineRule="auto"/>
+        <w:jc w:val="both"/>
+        <w:rPr>
+          <w:rFonts w:asciiTheme="minorBidi" w:hAnsiTheme="minorBidi"/>
+          <w:sz w:val="24"/>
+          <w:szCs w:val="24"/>
+        </w:rPr>
+      </w:pPr>
+    </w:p>
+    <w:p>
+      <w:pPr>
+        <w:spacing w:line="360" w:lineRule="auto"/>
+        <w:jc w:val="both"/>
+        <w:rPr>
+          <w:rFonts w:asciiTheme="minorBidi" w:hAnsiTheme="minorBidi"/>
+          <w:sz w:val="24"/>
+          <w:szCs w:val="24"/>
+        </w:rPr>
+      </w:pPr>
+    </w:p>
+    <w:p>
+      <w:pPr>
+        <w:spacing w:line="360" w:lineRule="auto"/>
+        <w:jc w:val="both"/>
+        <w:rPr>
+          <w:rFonts w:asciiTheme="minorBidi" w:hAnsiTheme="minorBidi"/>
+          <w:sz w:val="24"/>
+          <w:szCs w:val="24"/>
+        </w:rPr>
+      </w:pPr>
+    </w:p>
+    <w:p>
+      <w:pPr>
+        <w:spacing w:line="360" w:lineRule="auto"/>
+        <w:jc w:val="both"/>
+        <w:rPr>
+          <w:rFonts w:asciiTheme="minorBidi" w:hAnsiTheme="minorBidi"/>
+          <w:sz w:val="24"/>
+          <w:szCs w:val="24"/>
+        </w:rPr>
+      </w:pPr>
+    </w:p>
+    <w:p>
+      <w:pPr>
+        <w:spacing w:line="360" w:lineRule="auto"/>
+        <w:jc w:val="both"/>
+        <w:rPr>
+          <w:rFonts w:asciiTheme="minorBidi" w:hAnsiTheme="minorBidi"/>
+          <w:sz w:val="24"/>
+          <w:szCs w:val="24"/>
+        </w:rPr>
+      </w:pPr>
+    </w:p>
+    <w:p>
+      <w:pPr>
+        <w:spacing w:line="360" w:lineRule="auto"/>
+        <w:jc w:val="both"/>
+        <w:rPr>
+          <w:rFonts w:asciiTheme="minorBidi" w:hAnsiTheme="minorBidi"/>
+          <w:sz w:val="24"/>
+          <w:szCs w:val="24"/>
+        </w:rPr>
+      </w:pPr>
+    </w:p>
+    <w:p>
+      <w:pPr>
+        <w:spacing w:line="360" w:lineRule="auto"/>
+        <w:jc w:val="both"/>
+        <w:rPr>
+          <w:rFonts w:asciiTheme="minorBidi" w:hAnsiTheme="minorBidi"/>
+          <w:sz w:val="24"/>
+          <w:szCs w:val="24"/>
+        </w:rPr>
+      </w:pPr>
+    </w:p>
+    <w:p>
+      <w:pPr>
+        <w:spacing w:line="360" w:lineRule="auto"/>
+        <w:jc w:val="both"/>
+        <w:rPr>
+          <w:rFonts w:asciiTheme="minorBidi" w:hAnsiTheme="minorBidi"/>
+          <w:b/>
+          <w:bCs/>
+          <w:sz w:val="24"/>
+          <w:szCs w:val="24"/>
+        </w:rPr>
+      </w:pPr>
+      <w:r>
+        <w:rPr>
+          <w:rFonts w:asciiTheme="minorBidi" w:hAnsiTheme="minorBidi"/>
+          <w:b/>
+          <w:bCs/>
+          <w:sz w:val="24"/>
+          <w:szCs w:val="24"/>
+        </w:rPr>
+        <w:t>References</w:t>
+      </w:r>
+    </w:p>
+    <w:p>
+      <w:pPr>
+        <w:pStyle w:val="NormalWeb"/>
+        <w:spacing w:before="0" w:beforeAutospacing="0" w:after="0" w:afterAutospacing="0" w:line="480" w:lineRule="auto"/>
+        <w:ind w:left="720" w:hanging="720"/>
+        <w:rPr>
+          <w:sz w:val="22"/>
+          <w:szCs w:val="22"/>
+        </w:rPr>
+      </w:pPr>
+      <w:r>
+        <w:rPr>
+          <w:sz w:val="22"/>
+          <w:szCs w:val="22"/>
+        </w:rPr>
+        <w:t xml:space="preserve">Chan, K., Schillereff, D. N., Baas, A. C., Chadwick, M. A., Main, B., Mulligan, M., O’Shea, F. T., Pearce, R., Smith, T. E., Van Soesbergen, A., Tebbs, E., &amp; Thompson, J. (2020). Low-cost electronic sensors for environmental research: Pitfalls and opportunities. </w:t>
+      </w:r>
+      <w:r>
+        <w:rPr>
+          <w:i/>
+          <w:iCs/>
+          <w:sz w:val="22"/>
+          <w:szCs w:val="22"/>
+        </w:rPr>
+        <w:t>Progress in Physical Geography Earth and Environment</w:t>
+      </w:r>
+      <w:r>
+        <w:rPr>
+          <w:sz w:val="22"/>
+          <w:szCs w:val="22"/>
+        </w:rPr>
+        <w:t xml:space="preserve">, </w:t>
+      </w:r>
+      <w:r>
+        <w:rPr>
+          <w:i/>
+          <w:iCs/>
+          <w:sz w:val="22"/>
+          <w:szCs w:val="22"/>
+        </w:rPr>
+        <w:t>45</w:t>
+      </w:r>
+      <w:r>
+        <w:rPr>
+          <w:sz w:val="22"/>
+          <w:szCs w:val="22"/>
+        </w:rPr>
+        <w:t xml:space="preserve">(3), 305–338. </w:t>
+      </w:r>
+      <w:hyperlink r:id="rId23" w:history="1">
+        <w:r>
+          <w:rPr>
+            <w:rStyle w:val="Hyperlink"/>
+            <w:rFonts w:eastAsiaTheme="majorEastAsia"/>
+            <w:sz w:val="22"/>
+            <w:szCs w:val="22"/>
+          </w:rPr>
+          <w:t>https://doi.org/10.1177/0309133320956567</w:t>
+        </w:r>
+      </w:hyperlink>
+      <w:r>
+        <w:rPr>
+          <w:rStyle w:val="url"/>
+          <w:rFonts w:eastAsiaTheme="majorEastAsia"/>
+          <w:sz w:val="22"/>
+          <w:szCs w:val="22"/>
+        </w:rPr>
+        <w:t xml:space="preserve"> </w:t>
+      </w:r>
+    </w:p>
+    <w:p>
+      <w:pPr>
+        <w:pStyle w:val="NormalWeb"/>
+        <w:spacing w:before="0" w:beforeAutospacing="0" w:after="0" w:afterAutospacing="0" w:line="480" w:lineRule="auto"/>
+        <w:ind w:left="720" w:hanging="720"/>
+        <w:rPr>
+          <w:sz w:val="22"/>
+          <w:szCs w:val="22"/>
+        </w:rPr>
+      </w:pPr>
+      <w:r>
+        <w:rPr>
+          <w:sz w:val="22"/>
+          <w:szCs w:val="22"/>
+        </w:rPr>
+        <w:t xml:space="preserve">Levintal, E., Ganot, Y., Taylor, G., Freer-Smith, P., Suvocarev, K., &amp; Dahlke, H. E. (2022). An underground, wireless, open-source, low-cost system for monitoring oxygen, temperature, and soil moisture. </w:t>
+      </w:r>
+      <w:r>
+        <w:rPr>
+          <w:i/>
+          <w:iCs/>
+          <w:sz w:val="22"/>
+          <w:szCs w:val="22"/>
+        </w:rPr>
+        <w:t>SOIL</w:t>
+      </w:r>
+      <w:r>
+        <w:rPr>
+          <w:sz w:val="22"/>
+          <w:szCs w:val="22"/>
+        </w:rPr>
+        <w:t xml:space="preserve">, </w:t>
+      </w:r>
+      <w:r>
+        <w:rPr>
+          <w:i/>
+          <w:iCs/>
+          <w:sz w:val="22"/>
+          <w:szCs w:val="22"/>
+        </w:rPr>
+        <w:t>8</w:t>
+      </w:r>
+      <w:r>
+        <w:rPr>
+          <w:sz w:val="22"/>
+          <w:szCs w:val="22"/>
+        </w:rPr>
+        <w:t xml:space="preserve">(1), 85–97. </w:t>
+      </w:r>
+      <w:hyperlink r:id="rId24" w:history="1">
+        <w:r>
+          <w:rPr>
+            <w:rStyle w:val="Hyperlink"/>
+            <w:rFonts w:eastAsiaTheme="majorEastAsia"/>
+            <w:sz w:val="22"/>
+            <w:szCs w:val="22"/>
+          </w:rPr>
+          <w:t>https://doi.org/10.5194/soil-8-85-2022</w:t>
+        </w:r>
+      </w:hyperlink>
+      <w:r>
+        <w:rPr>
+          <w:rStyle w:val="url"/>
+          <w:rFonts w:eastAsiaTheme="majorEastAsia"/>
+          <w:sz w:val="22"/>
+          <w:szCs w:val="22"/>
+        </w:rPr>
+        <w:t xml:space="preserve"> </w:t>
+      </w:r>
+    </w:p>
+    <w:p>
+      <w:pPr>
+        <w:pStyle w:val="NormalWeb"/>
+        <w:spacing w:before="0" w:beforeAutospacing="0" w:after="0" w:afterAutospacing="0" w:line="480" w:lineRule="auto"/>
+        <w:ind w:left="720" w:hanging="720"/>
+        <w:rPr>
+          <w:sz w:val="22"/>
+          <w:szCs w:val="22"/>
+        </w:rPr>
+      </w:pPr>
+      <w:r>
+        <w:rPr>
+          <w:sz w:val="22"/>
+          <w:szCs w:val="22"/>
+        </w:rPr>
+        <w:t xml:space="preserve">Nguyen, T. T., Bekin, N., Altman, A., Maier, M., Agam, N., &amp; Levintal, E. (2024). Overcoming barriers in long-term, continuous monitoring of soil CO2 flux: A low-cost sensor system. </w:t>
+      </w:r>
+      <w:r>
+        <w:rPr>
+          <w:i/>
+          <w:iCs/>
+          <w:sz w:val="22"/>
+          <w:szCs w:val="22"/>
+        </w:rPr>
+        <w:t>EGUsphere Preprint Repository</w:t>
+      </w:r>
+      <w:r>
+        <w:rPr>
+          <w:sz w:val="22"/>
+          <w:szCs w:val="22"/>
+        </w:rPr>
+        <w:t xml:space="preserve">. </w:t>
+      </w:r>
+      <w:hyperlink r:id="rId25" w:history="1">
+        <w:r>
+          <w:rPr>
+            <w:rStyle w:val="Hyperlink"/>
+            <w:rFonts w:eastAsiaTheme="majorEastAsia"/>
+            <w:sz w:val="22"/>
+            <w:szCs w:val="22"/>
+          </w:rPr>
+          <w:t>https://doi.org/10.5194/egusphere-2024-3156</w:t>
+        </w:r>
+      </w:hyperlink>
+      <w:r>
+        <w:rPr>
+          <w:rStyle w:val="url"/>
+          <w:rFonts w:eastAsiaTheme="majorEastAsia"/>
+          <w:sz w:val="22"/>
+          <w:szCs w:val="22"/>
+        </w:rPr>
+        <w:t xml:space="preserve"> </w:t>
+      </w:r>
+    </w:p>
+    <w:p>
+      <w:pPr>
+        <w:pStyle w:val="NormalWeb"/>
+        <w:spacing w:before="0" w:beforeAutospacing="0" w:after="0" w:afterAutospacing="0" w:line="480" w:lineRule="auto"/>
+        <w:ind w:left="720" w:hanging="720"/>
+        <w:rPr>
+          <w:sz w:val="22"/>
+          <w:szCs w:val="22"/>
+        </w:rPr>
+      </w:pPr>
+      <w:r>
+        <w:rPr>
+          <w:sz w:val="22"/>
+          <w:szCs w:val="22"/>
+        </w:rPr>
+        <w:lastRenderedPageBreak/>
+        <w:t xml:space="preserve">Riddick, S. N., Riddick, J. C., Kiplimo, E., Rainwater, B., Mbua, M., Cheptonui, F., Laughery, K., Levin, E., &amp; Zimmerle, D. J. (2025). Design, build, and initial testing of a portable methane measurement platform. </w:t>
+      </w:r>
+      <w:r>
+        <w:rPr>
+          <w:i/>
+          <w:iCs/>
+          <w:sz w:val="22"/>
+          <w:szCs w:val="22"/>
+        </w:rPr>
+        <w:t>Sensors</w:t>
+      </w:r>
+      <w:r>
+        <w:rPr>
+          <w:sz w:val="22"/>
+          <w:szCs w:val="22"/>
+        </w:rPr>
+        <w:t xml:space="preserve">, </w:t>
+      </w:r>
+      <w:r>
+        <w:rPr>
+          <w:i/>
+          <w:iCs/>
+          <w:sz w:val="22"/>
+          <w:szCs w:val="22"/>
+        </w:rPr>
+        <w:t>25</w:t>
+      </w:r>
+      <w:r>
+        <w:rPr>
+          <w:sz w:val="22"/>
+          <w:szCs w:val="22"/>
+        </w:rPr>
+        <w:t xml:space="preserve">(7), 1954. </w:t>
+      </w:r>
+      <w:hyperlink r:id="rId26" w:history="1">
+        <w:r>
+          <w:rPr>
+            <w:rStyle w:val="Hyperlink"/>
+            <w:rFonts w:eastAsiaTheme="majorEastAsia"/>
+            <w:sz w:val="22"/>
+            <w:szCs w:val="22"/>
+          </w:rPr>
+          <w:t>https://doi.org/10.3390/s25071954</w:t>
+        </w:r>
+      </w:hyperlink>
+      <w:r>
+        <w:rPr>
+          <w:rStyle w:val="url"/>
+          <w:rFonts w:eastAsiaTheme="majorEastAsia"/>
+          <w:sz w:val="22"/>
+          <w:szCs w:val="22"/>
+        </w:rPr>
+        <w:t xml:space="preserve"> </w:t>
+      </w:r>
     </w:p>
     <w:p>
       <w:pPr>
@@ -2773,7 +6466,6 @@
   <w:style w:type="character" w:default="1" w:styleId="DefaultParagraphFont">
     <w:name w:val="Default Paragraph Font"/>
     <w:uiPriority w:val="1"/>
-    <w:semiHidden/>
     <w:unhideWhenUsed/>
   </w:style>
   <w:style w:type="table" w:default="1" w:styleId="TableNormal">
@@ -3129,6 +6821,48 @@
       <w:shd w:val="clear" w:color="auto" w:fill="E1DFDD"/>
     </w:rPr>
   </w:style>
+  <w:style w:type="paragraph" w:styleId="Caption">
+    <w:name w:val="caption"/>
+    <w:basedOn w:val="Normal"/>
+    <w:next w:val="Normal"/>
+    <w:uiPriority w:val="35"/>
+    <w:unhideWhenUsed/>
+    <w:qFormat/>
+    <w:rsid w:val="002B0F82"/>
+    <w:pPr>
+      <w:spacing w:after="200" w:line="240" w:lineRule="auto"/>
+    </w:pPr>
+    <w:rPr>
+      <w:i/>
+      <w:iCs/>
+      <w:color w:val="0E2841" w:themeColor="text2"/>
+      <w:sz w:val="18"/>
+      <w:szCs w:val="18"/>
+    </w:rPr>
+  </w:style>
+  <w:style w:type="paragraph" w:styleId="NormalWeb">
+    <w:name w:val="Normal (Web)"/>
+    <w:basedOn w:val="Normal"/>
+    <w:uiPriority w:val="99"/>
+    <w:semiHidden/>
+    <w:unhideWhenUsed/>
+    <w:rsid w:val="006E3977"/>
+    <w:pPr>
+      <w:spacing w:before="100" w:beforeAutospacing="1" w:after="100" w:afterAutospacing="1" w:line="240" w:lineRule="auto"/>
+    </w:pPr>
+    <w:rPr>
+      <w:rFonts w:ascii="Times New Roman" w:eastAsia="Times New Roman" w:hAnsi="Times New Roman" w:cs="Times New Roman"/>
+      <w:kern w:val="0"/>
+      <w:sz w:val="24"/>
+      <w:szCs w:val="24"/>
+      <w:lang w:val="en-IL" w:eastAsia="en-IL"/>
+    </w:rPr>
+  </w:style>
+  <w:style w:type="character" w:customStyle="1" w:styleId="url">
+    <w:name w:val="url"/>
+    <w:basedOn w:val="DefaultParagraphFont"/>
+    <w:rsid w:val="006E3977"/>
+  </w:style>
 </w:styles>
 </file>
 

</xml_diff>

<commit_message>
minor esthetic changes in report file, the contents were left unchanged
</commit_message>
<xml_diff>
--- a/Report-Gill_Tsemach.docx
+++ b/Report-Gill_Tsemach.docx
@@ -56,7 +56,7 @@
                     </pic:cNvPicPr>
                   </pic:nvPicPr>
                   <pic:blipFill rotWithShape="1">
-                    <a:blip r:embed="rId4">
+                    <a:blip r:embed="rId6">
                       <a:extLst>
                         <a:ext uri="{28A0092B-C50C-407E-A947-70E740481C1C}">
                           <a14:useLocalDpi xmlns:a14="http://schemas.microsoft.com/office/drawing/2010/main" val="0"/>
@@ -149,8 +149,21 @@
           <w:sz w:val="28"/>
           <w:szCs w:val="28"/>
         </w:rPr>
-        <w:t>DIY sensors for environmental research</w:t>
-      </w:r>
+        <w:t xml:space="preserve">DIY sensors for environmental </w:t>
+      </w:r>
+      <w:proofErr w:type="gramStart"/>
+      <w:r>
+        <w:rPr>
+          <w:rFonts w:asciiTheme="minorBidi" w:hAnsiTheme="minorBidi"/>
+          <w:i/>
+          <w:iCs/>
+          <w:color w:val="7F7F7F" w:themeColor="text1" w:themeTint="80"/>
+          <w:sz w:val="28"/>
+          <w:szCs w:val="28"/>
+        </w:rPr>
+        <w:t>research</w:t>
+      </w:r>
+      <w:proofErr w:type="gramEnd"/>
     </w:p>
     <w:p>
       <w:pPr>
@@ -233,8 +246,18 @@
           <w:i/>
           <w:iCs/>
         </w:rPr>
-        <w:t>Gill Tsemach</w:t>
-      </w:r>
+        <w:t xml:space="preserve">Gill </w:t>
+      </w:r>
+      <w:proofErr w:type="spellStart"/>
+      <w:r>
+        <w:rPr>
+          <w:rFonts w:asciiTheme="minorBidi" w:hAnsiTheme="minorBidi"/>
+          <w:i/>
+          <w:iCs/>
+        </w:rPr>
+        <w:t>Tsemach</w:t>
+      </w:r>
+      <w:proofErr w:type="spellEnd"/>
     </w:p>
     <w:p>
       <w:pPr>
@@ -296,7 +319,16 @@
           <w:i/>
           <w:iCs/>
         </w:rPr>
-        <w:t>Dr. Elad Levin</w:t>
+        <w:t xml:space="preserve">Dr. Elad </w:t>
+      </w:r>
+      <w:proofErr w:type="spellStart"/>
+      <w:r>
+        <w:rPr>
+          <w:rFonts w:asciiTheme="minorBidi" w:hAnsiTheme="minorBidi"/>
+          <w:i/>
+          <w:iCs/>
+        </w:rPr>
+        <w:t>Levin</w:t>
       </w:r>
       <w:r>
         <w:rPr>
@@ -314,6 +346,7 @@
         </w:rPr>
         <w:t>al</w:t>
       </w:r>
+      <w:proofErr w:type="spellEnd"/>
       <w:r>
         <w:rPr>
           <w:rFonts w:asciiTheme="minorBidi" w:hAnsiTheme="minorBidi"/>
@@ -450,7 +483,27 @@
           <w:iCs/>
           <w:color w:val="7F7F7F" w:themeColor="text1" w:themeTint="80"/>
         </w:rPr>
-        <w:t>, Levintal Lab</w:t>
+        <w:t xml:space="preserve">, </w:t>
+      </w:r>
+      <w:proofErr w:type="spellStart"/>
+      <w:r>
+        <w:rPr>
+          <w:rFonts w:asciiTheme="minorBidi" w:hAnsiTheme="minorBidi"/>
+          <w:i/>
+          <w:iCs/>
+          <w:color w:val="7F7F7F" w:themeColor="text1" w:themeTint="80"/>
+        </w:rPr>
+        <w:t>Levintal</w:t>
+      </w:r>
+      <w:proofErr w:type="spellEnd"/>
+      <w:r>
+        <w:rPr>
+          <w:rFonts w:asciiTheme="minorBidi" w:hAnsiTheme="minorBidi"/>
+          <w:i/>
+          <w:iCs/>
+          <w:color w:val="7F7F7F" w:themeColor="text1" w:themeTint="80"/>
+        </w:rPr>
+        <w:t xml:space="preserve"> Lab</w:t>
       </w:r>
     </w:p>
     <w:p>
@@ -488,7 +541,7 @@
                     </pic:cNvPicPr>
                   </pic:nvPicPr>
                   <pic:blipFill rotWithShape="1">
-                    <a:blip r:embed="rId5" cstate="print">
+                    <a:blip r:embed="rId7" cstate="print">
                       <a:extLst>
                         <a:ext uri="{28A0092B-C50C-407E-A947-70E740481C1C}">
                           <a14:useLocalDpi xmlns:a14="http://schemas.microsoft.com/office/drawing/2010/main" val="0"/>
@@ -525,6 +578,7 @@
       <w:r>
         <w:rPr>
           <w:rFonts w:asciiTheme="minorBidi" w:hAnsiTheme="minorBidi"/>
+          <w:noProof/>
           <w:sz w:val="24"/>
           <w:szCs w:val="24"/>
         </w:rPr>
@@ -544,7 +598,7 @@
                     <pic:cNvPicPr/>
                   </pic:nvPicPr>
                   <pic:blipFill>
-                    <a:blip r:embed="rId6"/>
+                    <a:blip r:embed="rId8"/>
                     <a:stretch>
                       <a:fillRect/>
                     </a:stretch>
@@ -575,177 +629,6 @@
           <w:szCs w:val="24"/>
         </w:rPr>
       </w:pPr>
-      <w:r>
-        <w:rPr>
-          <w:rFonts w:asciiTheme="minorBidi" w:hAnsiTheme="minorBidi"/>
-          <w:b/>
-          <w:bCs/>
-          <w:noProof/>
-          <w:sz w:val="32"/>
-          <w:szCs w:val="32"/>
-        </w:rPr>
-      </w:r>
-      <w:r>
-        <w:rPr>
-          <w:rFonts w:asciiTheme="minorBidi" w:hAnsiTheme="minorBidi"/>
-          <w:sz w:val="24"/>
-          <w:szCs w:val="24"/>
-        </w:rPr>
-        <w:pict w14:anchorId="7B78730F">
-          <v:shapetype id="_x0000_t202" coordsize="21600,21600" o:spt="202" path="m,l,21600r21600,l21600,xe">
-            <v:stroke joinstyle="miter"/>
-            <v:path gradientshapeok="t" o:connecttype="rect"/>
-          </v:shapetype>
-          <v:shape id="_x0000_s1029" type="#_x0000_t202" style="width:470.8pt;height:82.05pt;mso-left-percent:-10001;mso-top-percent:-10001;mso-position-horizontal:absolute;mso-position-horizontal-relative:char;mso-position-vertical:absolute;mso-position-vertical-relative:line;mso-left-percent:-10001;mso-top-percent:-10001">
-            <v:textbox style="mso-next-textbox:#_x0000_s1029">
-              <w:txbxContent>
-                <w:p>
-                  <w:pPr>
-                    <w:spacing w:line="240" w:lineRule="auto"/>
-                    <w:rPr>
-                      <w:rFonts w:asciiTheme="minorBidi" w:hAnsiTheme="minorBidi"/>
-                      <w:sz w:val="24"/>
-                      <w:szCs w:val="24"/>
-                    </w:rPr>
-                  </w:pPr>
-                  <w:r>
-                    <w:rPr>
-                      <w:rFonts w:asciiTheme="minorBidi" w:hAnsiTheme="minorBidi"/>
-                      <w:b/>
-                      <w:bCs/>
-                      <w:sz w:val="24"/>
-                      <w:szCs w:val="24"/>
-                    </w:rPr>
-                    <w:t>Project report:</w:t>
-                  </w:r>
-                  <w:r>
-                    <w:rPr>
-                      <w:rFonts w:asciiTheme="minorBidi" w:hAnsiTheme="minorBidi"/>
-                      <w:sz w:val="24"/>
-                      <w:szCs w:val="24"/>
-                    </w:rPr>
-                    <w:t xml:space="preserve"> your report should include the following sections:</w:t>
-                  </w:r>
-                  <w:r>
-                    <w:rPr>
-                      <w:rFonts w:asciiTheme="minorBidi" w:hAnsiTheme="minorBidi"/>
-                      <w:strike/>
-                      <w:sz w:val="24"/>
-                      <w:szCs w:val="24"/>
-                    </w:rPr>
-                    <w:t xml:space="preserve"> a short introduction to the system and experimental design (not more than two paragraphs)</w:t>
-                  </w:r>
-                  <w:r>
-                    <w:rPr>
-                      <w:rFonts w:asciiTheme="minorBidi" w:hAnsiTheme="minorBidi"/>
-                      <w:sz w:val="24"/>
-                      <w:szCs w:val="24"/>
-                    </w:rPr>
-                    <w:t xml:space="preserve">, </w:t>
-                  </w:r>
-                  <w:r>
-                    <w:rPr>
-                      <w:rFonts w:asciiTheme="minorBidi" w:hAnsiTheme="minorBidi"/>
-                      <w:strike/>
-                      <w:sz w:val="24"/>
-                      <w:szCs w:val="24"/>
-                    </w:rPr>
-                    <w:t>a bill of materials table with links</w:t>
-                  </w:r>
-                  <w:r>
-                    <w:rPr>
-                      <w:rFonts w:asciiTheme="minorBidi" w:hAnsiTheme="minorBidi"/>
-                      <w:sz w:val="24"/>
-                      <w:szCs w:val="24"/>
-                    </w:rPr>
-                    <w:t xml:space="preserve">, </w:t>
-                  </w:r>
-                  <w:r>
-                    <w:rPr>
-                      <w:rFonts w:asciiTheme="minorBidi" w:hAnsiTheme="minorBidi"/>
-                      <w:strike/>
-                      <w:sz w:val="24"/>
-                      <w:szCs w:val="24"/>
-                    </w:rPr>
-                    <w:t>a photo of the system</w:t>
-                  </w:r>
-                  <w:r>
-                    <w:rPr>
-                      <w:rFonts w:asciiTheme="minorBidi" w:hAnsiTheme="minorBidi"/>
-                      <w:sz w:val="24"/>
-                      <w:szCs w:val="24"/>
-                    </w:rPr>
-                    <w:t xml:space="preserve">, </w:t>
-                  </w:r>
-                  <w:r>
-                    <w:rPr>
-                      <w:rFonts w:asciiTheme="minorBidi" w:hAnsiTheme="minorBidi"/>
-                      <w:strike/>
-                      <w:sz w:val="24"/>
-                      <w:szCs w:val="24"/>
-                    </w:rPr>
-                    <w:t>a connection diagram</w:t>
-                  </w:r>
-                  <w:r>
-                    <w:rPr>
-                      <w:rFonts w:asciiTheme="minorBidi" w:hAnsiTheme="minorBidi"/>
-                      <w:sz w:val="24"/>
-                      <w:szCs w:val="24"/>
-                    </w:rPr>
-                    <w:t xml:space="preserve"> </w:t>
-                  </w:r>
-                  <w:r>
-                    <w:rPr>
-                      <w:rFonts w:asciiTheme="minorBidi" w:hAnsiTheme="minorBidi"/>
-                      <w:strike/>
-                      <w:sz w:val="24"/>
-                      <w:szCs w:val="24"/>
-                    </w:rPr>
-                    <w:t>(using software or hand-sketch)</w:t>
-                  </w:r>
-                  <w:r>
-                    <w:rPr>
-                      <w:rFonts w:asciiTheme="minorBidi" w:hAnsiTheme="minorBidi"/>
-                      <w:sz w:val="24"/>
-                      <w:szCs w:val="24"/>
-                    </w:rPr>
-                    <w:t>, results (we suggest not more than 2-3 figures), a short</w:t>
-                  </w:r>
-                  <w:r>
-                    <w:rPr>
-                      <w:rFonts w:asciiTheme="minorBidi" w:hAnsiTheme="minorBidi"/>
-                      <w:sz w:val="24"/>
-                      <w:szCs w:val="24"/>
-                    </w:rPr>
-                    <w:t xml:space="preserve"> </w:t>
-                  </w:r>
-                  <w:r>
-                    <w:rPr>
-                      <w:rFonts w:asciiTheme="minorBidi" w:hAnsiTheme="minorBidi"/>
-                      <w:sz w:val="24"/>
-                      <w:szCs w:val="24"/>
-                    </w:rPr>
-                    <w:t>conclusion paragraph.</w:t>
-                  </w:r>
-                </w:p>
-                <w:p/>
-              </w:txbxContent>
-            </v:textbox>
-            <w10:anchorlock/>
-          </v:shape>
-        </w:pict>
-      </w:r>
-    </w:p>
-    <w:p>
-      <w:pPr>
-        <w:spacing w:line="360" w:lineRule="auto"/>
-        <w:jc w:val="both"/>
-        <w:rPr>
-          <w:rFonts w:asciiTheme="minorBidi" w:hAnsiTheme="minorBidi"/>
-          <w:sz w:val="24"/>
-          <w:szCs w:val="24"/>
-        </w:rPr>
-      </w:pPr>
     </w:p>
     <w:p>
       <w:pPr>
@@ -767,6 +650,7 @@
           <w:sz w:val="32"/>
           <w:szCs w:val="32"/>
         </w:rPr>
+        <w:lastRenderedPageBreak/>
         <w:t>Project Report:</w:t>
       </w:r>
     </w:p>
@@ -790,6 +674,7 @@
         </w:rPr>
         <w:t xml:space="preserve">Section 1: </w:t>
       </w:r>
+      <w:proofErr w:type="gramStart"/>
       <w:r>
         <w:rPr>
           <w:rFonts w:asciiTheme="minorBidi" w:hAnsiTheme="minorBidi"/>
@@ -806,6 +691,7 @@
         </w:rPr>
         <w:t>hort introduction</w:t>
       </w:r>
+      <w:proofErr w:type="gramEnd"/>
     </w:p>
     <w:p>
       <w:pPr>
@@ -823,7 +709,25 @@
           <w:sz w:val="24"/>
           <w:szCs w:val="24"/>
         </w:rPr>
-        <w:t xml:space="preserve">Environmental monitoring systems are used widely in academic, governmental and private sectors for </w:t>
+        <w:t xml:space="preserve">Environmental monitoring systems are used widely in academic, </w:t>
+      </w:r>
+      <w:proofErr w:type="gramStart"/>
+      <w:r>
+        <w:rPr>
+          <w:rFonts w:asciiTheme="minorBidi" w:hAnsiTheme="minorBidi"/>
+          <w:sz w:val="24"/>
+          <w:szCs w:val="24"/>
+        </w:rPr>
+        <w:t>governmental</w:t>
+      </w:r>
+      <w:proofErr w:type="gramEnd"/>
+      <w:r>
+        <w:rPr>
+          <w:rFonts w:asciiTheme="minorBidi" w:hAnsiTheme="minorBidi"/>
+          <w:sz w:val="24"/>
+          <w:szCs w:val="24"/>
+        </w:rPr>
+        <w:t xml:space="preserve"> and private sectors for </w:t>
       </w:r>
       <w:r>
         <w:rPr>
@@ -839,7 +743,16 @@
           <w:sz w:val="24"/>
           <w:szCs w:val="24"/>
         </w:rPr>
-        <w:t xml:space="preserve"> such as</w:t>
+        <w:t xml:space="preserve"> such </w:t>
+      </w:r>
+      <w:proofErr w:type="gramStart"/>
+      <w:r>
+        <w:rPr>
+          <w:rFonts w:asciiTheme="minorBidi" w:hAnsiTheme="minorBidi"/>
+          <w:sz w:val="24"/>
+          <w:szCs w:val="24"/>
+        </w:rPr>
+        <w:t>as</w:t>
       </w:r>
       <w:r>
         <w:rPr>
@@ -849,6 +762,7 @@
         </w:rPr>
         <w:t>;</w:t>
       </w:r>
+      <w:proofErr w:type="gramEnd"/>
       <w:r>
         <w:rPr>
           <w:rFonts w:asciiTheme="minorBidi" w:hAnsiTheme="minorBidi"/>
@@ -975,24 +889,42 @@
           <w:sz w:val="24"/>
           <w:szCs w:val="24"/>
         </w:rPr>
-        <w:t xml:space="preserve"> etc</w:t>
-      </w:r>
-      <w:r>
-        <w:rPr>
-          <w:rFonts w:asciiTheme="minorBidi" w:hAnsiTheme="minorBidi"/>
-          <w:sz w:val="24"/>
-          <w:szCs w:val="24"/>
-        </w:rPr>
-        <w:t>.,</w:t>
-      </w:r>
-      <w:r>
-        <w:rPr>
-          <w:rFonts w:asciiTheme="minorBidi" w:hAnsiTheme="minorBidi"/>
-          <w:sz w:val="24"/>
-          <w:szCs w:val="24"/>
-        </w:rPr>
         <w:t xml:space="preserve"> </w:t>
       </w:r>
+      <w:proofErr w:type="gramStart"/>
+      <w:r>
+        <w:rPr>
+          <w:rFonts w:asciiTheme="minorBidi" w:hAnsiTheme="minorBidi"/>
+          <w:sz w:val="24"/>
+          <w:szCs w:val="24"/>
+        </w:rPr>
+        <w:t>etc</w:t>
+      </w:r>
+      <w:r>
+        <w:rPr>
+          <w:rFonts w:asciiTheme="minorBidi" w:hAnsiTheme="minorBidi"/>
+          <w:sz w:val="24"/>
+          <w:szCs w:val="24"/>
+        </w:rPr>
+        <w:t>.</w:t>
+      </w:r>
+      <w:proofErr w:type="gramEnd"/>
+      <w:r>
+        <w:rPr>
+          <w:rFonts w:asciiTheme="minorBidi" w:hAnsiTheme="minorBidi"/>
+          <w:sz w:val="24"/>
+          <w:szCs w:val="24"/>
+        </w:rPr>
+        <w:t>,</w:t>
+      </w:r>
+      <w:r>
+        <w:rPr>
+          <w:rFonts w:asciiTheme="minorBidi" w:hAnsiTheme="minorBidi"/>
+          <w:sz w:val="24"/>
+          <w:szCs w:val="24"/>
+        </w:rPr>
+        <w:t xml:space="preserve"> </w:t>
+      </w:r>
       <w:r>
         <w:rPr>
           <w:rFonts w:asciiTheme="minorBidi" w:hAnsiTheme="minorBidi"/>
@@ -1417,7 +1349,25 @@
           <w:sz w:val="24"/>
           <w:szCs w:val="24"/>
         </w:rPr>
-        <w:t xml:space="preserve"> (2020), Levintal </w:t>
+        <w:t xml:space="preserve"> (2020), </w:t>
+      </w:r>
+      <w:proofErr w:type="spellStart"/>
+      <w:r>
+        <w:rPr>
+          <w:rFonts w:asciiTheme="minorBidi" w:hAnsiTheme="minorBidi"/>
+          <w:sz w:val="24"/>
+          <w:szCs w:val="24"/>
+        </w:rPr>
+        <w:t>Levintal</w:t>
+      </w:r>
+      <w:proofErr w:type="spellEnd"/>
+      <w:r>
+        <w:rPr>
+          <w:rFonts w:asciiTheme="minorBidi" w:hAnsiTheme="minorBidi"/>
+          <w:sz w:val="24"/>
+          <w:szCs w:val="24"/>
+        </w:rPr>
+        <w:t xml:space="preserve"> </w:t>
       </w:r>
       <w:r>
         <w:rPr>
@@ -1479,8 +1429,18 @@
           <w:sz w:val="24"/>
           <w:szCs w:val="24"/>
         </w:rPr>
-        <w:t xml:space="preserve"> are only to name a few</w:t>
-      </w:r>
+        <w:t xml:space="preserve"> are only to name </w:t>
+      </w:r>
+      <w:proofErr w:type="gramStart"/>
+      <w:r>
+        <w:rPr>
+          <w:rFonts w:asciiTheme="minorBidi" w:hAnsiTheme="minorBidi"/>
+          <w:sz w:val="24"/>
+          <w:szCs w:val="24"/>
+        </w:rPr>
+        <w:t>a few</w:t>
+      </w:r>
+      <w:proofErr w:type="gramEnd"/>
       <w:r>
         <w:rPr>
           <w:rFonts w:asciiTheme="minorBidi" w:hAnsiTheme="minorBidi"/>
@@ -1580,8 +1540,18 @@
           <w:sz w:val="24"/>
           <w:szCs w:val="24"/>
         </w:rPr>
-        <w:t xml:space="preserve"> concentration for a period of time</w:t>
-      </w:r>
+        <w:t xml:space="preserve"> concentration for </w:t>
+      </w:r>
+      <w:proofErr w:type="gramStart"/>
+      <w:r>
+        <w:rPr>
+          <w:rFonts w:asciiTheme="minorBidi" w:hAnsiTheme="minorBidi"/>
+          <w:sz w:val="24"/>
+          <w:szCs w:val="24"/>
+        </w:rPr>
+        <w:t>a period of time</w:t>
+      </w:r>
+      <w:proofErr w:type="gramEnd"/>
       <w:r>
         <w:rPr>
           <w:rFonts w:asciiTheme="minorBidi" w:hAnsiTheme="minorBidi"/>
@@ -1614,6 +1584,7 @@
         </w:rPr>
         <w:t xml:space="preserve">, </w:t>
       </w:r>
+      <w:proofErr w:type="gramStart"/>
       <w:r>
         <w:rPr>
           <w:rFonts w:asciiTheme="minorBidi" w:hAnsiTheme="minorBidi"/>
@@ -1644,7 +1615,16 @@
           <w:sz w:val="24"/>
           <w:szCs w:val="24"/>
         </w:rPr>
-        <w:t>use of open-source</w:t>
+        <w:t>use of</w:t>
+      </w:r>
+      <w:proofErr w:type="gramEnd"/>
+      <w:r>
+        <w:rPr>
+          <w:rFonts w:asciiTheme="minorBidi" w:hAnsiTheme="minorBidi"/>
+          <w:sz w:val="24"/>
+          <w:szCs w:val="24"/>
+        </w:rPr>
+        <w:t xml:space="preserve"> open-source</w:t>
       </w:r>
       <w:r>
         <w:rPr>
@@ -1696,16 +1676,337 @@
           <w:sz w:val="24"/>
           <w:szCs w:val="24"/>
         </w:rPr>
-        <w:instrText xml:space="preserve"> REF _Ref198423774 \h </w:instrText>
-      </w:r>
-      <w:r>
-        <w:rPr>
-          <w:rFonts w:asciiTheme="minorBidi" w:hAnsiTheme="minorBidi"/>
-          <w:i/>
-          <w:iCs/>
-          <w:sz w:val="24"/>
-          <w:szCs w:val="24"/>
-        </w:rPr>
+        <w:instrText xml:space="preserve"> REF _Ref198423774 \h  \* MERGEFORMAT </w:instrText>
+      </w:r>
+      <w:r>
+        <w:rPr>
+          <w:rFonts w:asciiTheme="minorBidi" w:hAnsiTheme="minorBidi"/>
+          <w:i/>
+          <w:iCs/>
+          <w:sz w:val="24"/>
+          <w:szCs w:val="24"/>
+        </w:rPr>
+      </w:r>
+      <w:r>
+        <w:rPr>
+          <w:rFonts w:asciiTheme="minorBidi" w:hAnsiTheme="minorBidi"/>
+          <w:i/>
+          <w:iCs/>
+          <w:sz w:val="24"/>
+          <w:szCs w:val="24"/>
+        </w:rPr>
+        <w:fldChar w:fldCharType="separate"/>
+      </w:r>
+      <w:r>
+        <w:rPr>
+          <w:i/>
+          <w:iCs/>
+          <w:sz w:val="24"/>
+          <w:szCs w:val="24"/>
+        </w:rPr>
+        <w:t xml:space="preserve">Figure </w:t>
+      </w:r>
+      <w:r>
+        <w:rPr>
+          <w:i/>
+          <w:iCs/>
+          <w:noProof/>
+          <w:sz w:val="24"/>
+          <w:szCs w:val="24"/>
+        </w:rPr>
+        <w:t>2</w:t>
+      </w:r>
+      <w:r>
+        <w:rPr>
+          <w:rFonts w:asciiTheme="minorBidi" w:hAnsiTheme="minorBidi"/>
+          <w:i/>
+          <w:iCs/>
+          <w:sz w:val="24"/>
+          <w:szCs w:val="24"/>
+        </w:rPr>
+        <w:fldChar w:fldCharType="end"/>
+      </w:r>
+      <w:r>
+        <w:rPr>
+          <w:rFonts w:asciiTheme="minorBidi" w:hAnsiTheme="minorBidi"/>
+          <w:sz w:val="24"/>
+          <w:szCs w:val="24"/>
+        </w:rPr>
+        <w:t>)</w:t>
+      </w:r>
+      <w:r>
+        <w:rPr>
+          <w:rFonts w:asciiTheme="minorBidi" w:hAnsiTheme="minorBidi"/>
+          <w:sz w:val="24"/>
+          <w:szCs w:val="24"/>
+        </w:rPr>
+        <w:t>,</w:t>
+      </w:r>
+      <w:r>
+        <w:rPr>
+          <w:rFonts w:asciiTheme="minorBidi" w:hAnsiTheme="minorBidi"/>
+          <w:sz w:val="24"/>
+          <w:szCs w:val="24"/>
+        </w:rPr>
+        <w:t xml:space="preserve"> </w:t>
+      </w:r>
+      <w:r>
+        <w:rPr>
+          <w:rFonts w:asciiTheme="minorBidi" w:hAnsiTheme="minorBidi"/>
+          <w:sz w:val="24"/>
+          <w:szCs w:val="24"/>
+        </w:rPr>
+        <w:t>conduct</w:t>
+      </w:r>
+      <w:r>
+        <w:rPr>
+          <w:rFonts w:asciiTheme="minorBidi" w:hAnsiTheme="minorBidi"/>
+          <w:sz w:val="24"/>
+          <w:szCs w:val="24"/>
+        </w:rPr>
+        <w:t xml:space="preserve"> measurements </w:t>
+      </w:r>
+      <w:r>
+        <w:rPr>
+          <w:rFonts w:asciiTheme="minorBidi" w:hAnsiTheme="minorBidi"/>
+          <w:sz w:val="24"/>
+          <w:szCs w:val="24"/>
+        </w:rPr>
+        <w:t xml:space="preserve">and store them </w:t>
+      </w:r>
+      <w:r>
+        <w:rPr>
+          <w:rFonts w:asciiTheme="minorBidi" w:hAnsiTheme="minorBidi"/>
+          <w:sz w:val="24"/>
+          <w:szCs w:val="24"/>
+        </w:rPr>
+        <w:t xml:space="preserve">every 10 seconds </w:t>
+      </w:r>
+      <w:r>
+        <w:rPr>
+          <w:rFonts w:asciiTheme="minorBidi" w:hAnsiTheme="minorBidi"/>
+          <w:sz w:val="24"/>
+          <w:szCs w:val="24"/>
+        </w:rPr>
+        <w:t xml:space="preserve">according to the diagram shown in </w:t>
+      </w:r>
+      <w:r>
+        <w:rPr>
+          <w:rFonts w:asciiTheme="minorBidi" w:hAnsiTheme="minorBidi"/>
+          <w:i/>
+          <w:iCs/>
+          <w:sz w:val="24"/>
+          <w:szCs w:val="24"/>
+        </w:rPr>
+        <w:fldChar w:fldCharType="begin"/>
+      </w:r>
+      <w:r>
+        <w:rPr>
+          <w:rFonts w:asciiTheme="minorBidi" w:hAnsiTheme="minorBidi"/>
+          <w:i/>
+          <w:iCs/>
+          <w:sz w:val="24"/>
+          <w:szCs w:val="24"/>
+        </w:rPr>
+        <w:instrText xml:space="preserve"> REF _Ref198423348 \h  \* MERGEFORMAT </w:instrText>
+      </w:r>
+      <w:r>
+        <w:rPr>
+          <w:rFonts w:asciiTheme="minorBidi" w:hAnsiTheme="minorBidi"/>
+          <w:i/>
+          <w:iCs/>
+          <w:sz w:val="24"/>
+          <w:szCs w:val="24"/>
+        </w:rPr>
+      </w:r>
+      <w:r>
+        <w:rPr>
+          <w:rFonts w:asciiTheme="minorBidi" w:hAnsiTheme="minorBidi"/>
+          <w:i/>
+          <w:iCs/>
+          <w:sz w:val="24"/>
+          <w:szCs w:val="24"/>
+        </w:rPr>
+        <w:fldChar w:fldCharType="separate"/>
+      </w:r>
+      <w:r>
+        <w:rPr>
+          <w:i/>
+          <w:iCs/>
+          <w:sz w:val="24"/>
+          <w:szCs w:val="24"/>
+        </w:rPr>
+        <w:t xml:space="preserve">Figure </w:t>
+      </w:r>
+      <w:r>
+        <w:rPr>
+          <w:i/>
+          <w:iCs/>
+          <w:noProof/>
+          <w:sz w:val="24"/>
+          <w:szCs w:val="24"/>
+        </w:rPr>
+        <w:t>1</w:t>
+      </w:r>
+      <w:r>
+        <w:rPr>
+          <w:rFonts w:asciiTheme="minorBidi" w:hAnsiTheme="minorBidi"/>
+          <w:i/>
+          <w:iCs/>
+          <w:sz w:val="24"/>
+          <w:szCs w:val="24"/>
+        </w:rPr>
+        <w:fldChar w:fldCharType="end"/>
+      </w:r>
+      <w:r>
+        <w:rPr>
+          <w:rFonts w:asciiTheme="minorBidi" w:hAnsiTheme="minorBidi"/>
+          <w:sz w:val="24"/>
+          <w:szCs w:val="24"/>
+        </w:rPr>
+        <w:t>,</w:t>
+      </w:r>
+      <w:r>
+        <w:rPr>
+          <w:rFonts w:asciiTheme="minorBidi" w:hAnsiTheme="minorBidi"/>
+          <w:sz w:val="24"/>
+          <w:szCs w:val="24"/>
+        </w:rPr>
+        <w:t xml:space="preserve"> </w:t>
+      </w:r>
+      <w:r>
+        <w:rPr>
+          <w:rFonts w:asciiTheme="minorBidi" w:hAnsiTheme="minorBidi"/>
+          <w:sz w:val="24"/>
+          <w:szCs w:val="24"/>
+        </w:rPr>
+        <w:t xml:space="preserve">operating on an </w:t>
+      </w:r>
+      <w:r>
+        <w:rPr>
+          <w:rFonts w:asciiTheme="minorBidi" w:hAnsiTheme="minorBidi"/>
+          <w:sz w:val="24"/>
+          <w:szCs w:val="24"/>
+        </w:rPr>
+        <w:t xml:space="preserve">Arduino code written in </w:t>
+      </w:r>
+      <w:r>
+        <w:rPr>
+          <w:rFonts w:asciiTheme="minorBidi" w:hAnsiTheme="minorBidi"/>
+          <w:i/>
+          <w:iCs/>
+          <w:sz w:val="24"/>
+          <w:szCs w:val="24"/>
+        </w:rPr>
+        <w:t>C++</w:t>
+      </w:r>
+      <w:r>
+        <w:rPr>
+          <w:rFonts w:asciiTheme="minorBidi" w:hAnsiTheme="minorBidi"/>
+          <w:sz w:val="24"/>
+          <w:szCs w:val="24"/>
+        </w:rPr>
+        <w:t xml:space="preserve"> </w:t>
+      </w:r>
+      <w:r>
+        <w:rPr>
+          <w:rFonts w:asciiTheme="minorBidi" w:hAnsiTheme="minorBidi"/>
+          <w:sz w:val="24"/>
+          <w:szCs w:val="24"/>
+        </w:rPr>
+        <w:t>uploaded</w:t>
+      </w:r>
+      <w:r>
+        <w:rPr>
+          <w:rFonts w:asciiTheme="minorBidi" w:hAnsiTheme="minorBidi"/>
+          <w:sz w:val="24"/>
+          <w:szCs w:val="24"/>
+        </w:rPr>
+        <w:t xml:space="preserve"> to the microcontroller</w:t>
+      </w:r>
+      <w:r>
+        <w:rPr>
+          <w:rFonts w:asciiTheme="minorBidi" w:hAnsiTheme="minorBidi"/>
+          <w:sz w:val="24"/>
+          <w:szCs w:val="24"/>
+        </w:rPr>
+        <w:t xml:space="preserve">. </w:t>
+      </w:r>
+      <w:r>
+        <w:rPr>
+          <w:rFonts w:asciiTheme="minorBidi" w:hAnsiTheme="minorBidi"/>
+          <w:sz w:val="24"/>
+          <w:szCs w:val="24"/>
+        </w:rPr>
+        <w:t xml:space="preserve">The system components </w:t>
+      </w:r>
+      <w:r>
+        <w:rPr>
+          <w:rFonts w:asciiTheme="minorBidi" w:hAnsiTheme="minorBidi"/>
+          <w:sz w:val="24"/>
+          <w:szCs w:val="24"/>
+        </w:rPr>
+        <w:t>with purchase link</w:t>
+      </w:r>
+      <w:r>
+        <w:rPr>
+          <w:rFonts w:asciiTheme="minorBidi" w:hAnsiTheme="minorBidi"/>
+          <w:sz w:val="24"/>
+          <w:szCs w:val="24"/>
+        </w:rPr>
+        <w:t>s</w:t>
+      </w:r>
+      <w:r>
+        <w:rPr>
+          <w:rFonts w:asciiTheme="minorBidi" w:hAnsiTheme="minorBidi"/>
+          <w:sz w:val="24"/>
+          <w:szCs w:val="24"/>
+        </w:rPr>
+        <w:t xml:space="preserve"> </w:t>
+      </w:r>
+      <w:r>
+        <w:rPr>
+          <w:rFonts w:asciiTheme="minorBidi" w:hAnsiTheme="minorBidi"/>
+          <w:sz w:val="24"/>
+          <w:szCs w:val="24"/>
+        </w:rPr>
+        <w:t xml:space="preserve">are </w:t>
+      </w:r>
+      <w:r>
+        <w:rPr>
+          <w:rFonts w:asciiTheme="minorBidi" w:hAnsiTheme="minorBidi"/>
+          <w:sz w:val="24"/>
+          <w:szCs w:val="24"/>
+        </w:rPr>
+        <w:t>listed</w:t>
+      </w:r>
+      <w:r>
+        <w:rPr>
+          <w:rFonts w:asciiTheme="minorBidi" w:hAnsiTheme="minorBidi"/>
+          <w:sz w:val="24"/>
+          <w:szCs w:val="24"/>
+        </w:rPr>
+        <w:t xml:space="preserve"> in </w:t>
+      </w:r>
+      <w:r>
+        <w:rPr>
+          <w:rFonts w:asciiTheme="minorBidi" w:hAnsiTheme="minorBidi"/>
+          <w:i/>
+          <w:iCs/>
+          <w:sz w:val="24"/>
+          <w:szCs w:val="24"/>
+        </w:rPr>
+        <w:fldChar w:fldCharType="begin"/>
+      </w:r>
+      <w:r>
+        <w:rPr>
+          <w:rFonts w:asciiTheme="minorBidi" w:hAnsiTheme="minorBidi"/>
+          <w:i/>
+          <w:iCs/>
+          <w:sz w:val="24"/>
+          <w:szCs w:val="24"/>
+        </w:rPr>
+        <w:instrText xml:space="preserve"> REF _Ref198423610 \h </w:instrText>
       </w:r>
       <w:r>
         <w:rPr>
@@ -1725,6 +2026,15 @@
           <w:sz w:val="24"/>
           <w:szCs w:val="24"/>
         </w:rPr>
+      </w:r>
+      <w:r>
+        <w:rPr>
+          <w:rFonts w:asciiTheme="minorBidi" w:hAnsiTheme="minorBidi"/>
+          <w:i/>
+          <w:iCs/>
+          <w:sz w:val="24"/>
+          <w:szCs w:val="24"/>
+        </w:rPr>
         <w:fldChar w:fldCharType="separate"/>
       </w:r>
       <w:r>
@@ -1734,6 +2044,92 @@
           <w:sz w:val="24"/>
           <w:szCs w:val="24"/>
         </w:rPr>
+        <w:t xml:space="preserve">Table </w:t>
+      </w:r>
+      <w:r>
+        <w:rPr>
+          <w:i/>
+          <w:iCs/>
+          <w:noProof/>
+          <w:sz w:val="24"/>
+          <w:szCs w:val="24"/>
+        </w:rPr>
+        <w:t>1</w:t>
+      </w:r>
+      <w:r>
+        <w:rPr>
+          <w:rFonts w:asciiTheme="minorBidi" w:hAnsiTheme="minorBidi"/>
+          <w:i/>
+          <w:iCs/>
+          <w:sz w:val="24"/>
+          <w:szCs w:val="24"/>
+        </w:rPr>
+        <w:fldChar w:fldCharType="end"/>
+      </w:r>
+      <w:r>
+        <w:rPr>
+          <w:rFonts w:asciiTheme="minorBidi" w:hAnsiTheme="minorBidi"/>
+          <w:sz w:val="24"/>
+          <w:szCs w:val="24"/>
+        </w:rPr>
+        <w:t xml:space="preserve">, and the layout is displayed in </w:t>
+      </w:r>
+      <w:r>
+        <w:rPr>
+          <w:rFonts w:asciiTheme="minorBidi" w:hAnsiTheme="minorBidi"/>
+          <w:i/>
+          <w:iCs/>
+          <w:sz w:val="24"/>
+          <w:szCs w:val="24"/>
+        </w:rPr>
+        <w:fldChar w:fldCharType="begin"/>
+      </w:r>
+      <w:r>
+        <w:rPr>
+          <w:rFonts w:asciiTheme="minorBidi" w:hAnsiTheme="minorBidi"/>
+          <w:i/>
+          <w:iCs/>
+          <w:sz w:val="24"/>
+          <w:szCs w:val="24"/>
+        </w:rPr>
+        <w:instrText xml:space="preserve"> REF _Ref198423680 \h </w:instrText>
+      </w:r>
+      <w:r>
+        <w:rPr>
+          <w:rFonts w:asciiTheme="minorBidi" w:hAnsiTheme="minorBidi"/>
+          <w:i/>
+          <w:iCs/>
+          <w:sz w:val="24"/>
+          <w:szCs w:val="24"/>
+        </w:rPr>
+        <w:instrText xml:space="preserve"> \* MERGEFORMAT </w:instrText>
+      </w:r>
+      <w:r>
+        <w:rPr>
+          <w:rFonts w:asciiTheme="minorBidi" w:hAnsiTheme="minorBidi"/>
+          <w:i/>
+          <w:iCs/>
+          <w:sz w:val="24"/>
+          <w:szCs w:val="24"/>
+        </w:rPr>
+      </w:r>
+      <w:r>
+        <w:rPr>
+          <w:rFonts w:asciiTheme="minorBidi" w:hAnsiTheme="minorBidi"/>
+          <w:i/>
+          <w:iCs/>
+          <w:sz w:val="24"/>
+          <w:szCs w:val="24"/>
+        </w:rPr>
+        <w:fldChar w:fldCharType="separate"/>
+      </w:r>
+      <w:r>
+        <w:rPr>
+          <w:i/>
+          <w:iCs/>
+          <w:sz w:val="24"/>
+          <w:szCs w:val="24"/>
+        </w:rPr>
         <w:t xml:space="preserve">Figure </w:t>
       </w:r>
       <w:r>
@@ -1744,7 +2140,7 @@
           <w:sz w:val="24"/>
           <w:szCs w:val="24"/>
         </w:rPr>
-        <w:t>2</w:t>
+        <w:t>3</w:t>
       </w:r>
       <w:r>
         <w:rPr>
@@ -1762,15 +2158,7 @@
           <w:sz w:val="24"/>
           <w:szCs w:val="24"/>
         </w:rPr>
-        <w:t>)</w:t>
-      </w:r>
-      <w:r>
-        <w:rPr>
-          <w:rFonts w:asciiTheme="minorBidi" w:hAnsiTheme="minorBidi"/>
-          <w:sz w:val="24"/>
-          <w:szCs w:val="24"/>
-        </w:rPr>
-        <w:t>,</w:t>
+        <w:t>.</w:t>
       </w:r>
       <w:r>
         <w:rPr>
@@ -1786,125 +2174,31 @@
           <w:sz w:val="24"/>
           <w:szCs w:val="24"/>
         </w:rPr>
-        <w:t>conduct</w:t>
-      </w:r>
-      <w:r>
-        <w:rPr>
-          <w:rFonts w:asciiTheme="minorBidi" w:hAnsiTheme="minorBidi"/>
-          <w:sz w:val="24"/>
-          <w:szCs w:val="24"/>
-        </w:rPr>
-        <w:t xml:space="preserve"> measurements </w:t>
-      </w:r>
-      <w:r>
-        <w:rPr>
-          <w:rFonts w:asciiTheme="minorBidi" w:hAnsiTheme="minorBidi"/>
-          <w:sz w:val="24"/>
-          <w:szCs w:val="24"/>
-        </w:rPr>
-        <w:t xml:space="preserve">and store them </w:t>
-      </w:r>
-      <w:r>
-        <w:rPr>
-          <w:rFonts w:asciiTheme="minorBidi" w:hAnsiTheme="minorBidi"/>
-          <w:sz w:val="24"/>
-          <w:szCs w:val="24"/>
-        </w:rPr>
-        <w:t xml:space="preserve">every 10 seconds </w:t>
-      </w:r>
-      <w:r>
-        <w:rPr>
-          <w:rFonts w:asciiTheme="minorBidi" w:hAnsiTheme="minorBidi"/>
-          <w:sz w:val="24"/>
-          <w:szCs w:val="24"/>
-        </w:rPr>
-        <w:t xml:space="preserve">according to the diagram shown in </w:t>
-      </w:r>
-      <w:r>
-        <w:rPr>
-          <w:rFonts w:asciiTheme="minorBidi" w:hAnsiTheme="minorBidi"/>
-          <w:i/>
-          <w:iCs/>
-          <w:sz w:val="24"/>
-          <w:szCs w:val="24"/>
-        </w:rPr>
-        <w:fldChar w:fldCharType="begin"/>
-      </w:r>
-      <w:r>
-        <w:rPr>
-          <w:rFonts w:asciiTheme="minorBidi" w:hAnsiTheme="minorBidi"/>
-          <w:i/>
-          <w:iCs/>
-          <w:sz w:val="24"/>
-          <w:szCs w:val="24"/>
-        </w:rPr>
-        <w:instrText xml:space="preserve"> REF _Ref198423348 \h </w:instrText>
-      </w:r>
-      <w:r>
-        <w:rPr>
-          <w:rFonts w:asciiTheme="minorBidi" w:hAnsiTheme="minorBidi"/>
-          <w:i/>
-          <w:iCs/>
-          <w:sz w:val="24"/>
-          <w:szCs w:val="24"/>
-        </w:rPr>
-      </w:r>
-      <w:r>
-        <w:rPr>
-          <w:rFonts w:asciiTheme="minorBidi" w:hAnsiTheme="minorBidi"/>
-          <w:i/>
-          <w:iCs/>
-          <w:sz w:val="24"/>
-          <w:szCs w:val="24"/>
-        </w:rPr>
-        <w:instrText xml:space="preserve"> \* MERGEFORMAT </w:instrText>
-      </w:r>
-      <w:r>
-        <w:rPr>
-          <w:rFonts w:asciiTheme="minorBidi" w:hAnsiTheme="minorBidi"/>
-          <w:i/>
-          <w:iCs/>
-          <w:sz w:val="24"/>
-          <w:szCs w:val="24"/>
-        </w:rPr>
-        <w:fldChar w:fldCharType="separate"/>
-      </w:r>
-      <w:r>
-        <w:rPr>
-          <w:i/>
-          <w:iCs/>
-          <w:sz w:val="24"/>
-          <w:szCs w:val="24"/>
-        </w:rPr>
-        <w:t xml:space="preserve">Figure </w:t>
-      </w:r>
-      <w:r>
-        <w:rPr>
-          <w:i/>
-          <w:iCs/>
-          <w:noProof/>
-          <w:sz w:val="24"/>
-          <w:szCs w:val="24"/>
-        </w:rPr>
-        <w:t>1</w:t>
-      </w:r>
-      <w:r>
-        <w:rPr>
-          <w:rFonts w:asciiTheme="minorBidi" w:hAnsiTheme="minorBidi"/>
-          <w:i/>
-          <w:iCs/>
-          <w:sz w:val="24"/>
-          <w:szCs w:val="24"/>
-        </w:rPr>
-        <w:fldChar w:fldCharType="end"/>
-      </w:r>
-      <w:r>
-        <w:rPr>
-          <w:rFonts w:asciiTheme="minorBidi" w:hAnsiTheme="minorBidi"/>
-          <w:sz w:val="24"/>
-          <w:szCs w:val="24"/>
-        </w:rPr>
-        <w:t>,</w:t>
+        <w:t xml:space="preserve">The data, code and supplementary materials can be found on the GitHub repository </w:t>
+      </w:r>
+      <w:r>
+        <w:rPr>
+          <w:rFonts w:asciiTheme="minorBidi" w:hAnsiTheme="minorBidi"/>
+          <w:sz w:val="24"/>
+          <w:szCs w:val="24"/>
+        </w:rPr>
+        <w:t xml:space="preserve">of </w:t>
+      </w:r>
+      <w:r>
+        <w:rPr>
+          <w:rFonts w:asciiTheme="minorBidi" w:hAnsiTheme="minorBidi"/>
+          <w:sz w:val="24"/>
+          <w:szCs w:val="24"/>
+        </w:rPr>
+        <w:t xml:space="preserve">this </w:t>
+      </w:r>
+      <w:r>
+        <w:rPr>
+          <w:rFonts w:asciiTheme="minorBidi" w:hAnsiTheme="minorBidi"/>
+          <w:sz w:val="24"/>
+          <w:szCs w:val="24"/>
+        </w:rPr>
+        <w:t>project</w:t>
       </w:r>
       <w:r>
         <w:rPr>
@@ -1920,340 +2214,6 @@
           <w:sz w:val="24"/>
           <w:szCs w:val="24"/>
         </w:rPr>
-        <w:t xml:space="preserve">operating on an </w:t>
-      </w:r>
-      <w:r>
-        <w:rPr>
-          <w:rFonts w:asciiTheme="minorBidi" w:hAnsiTheme="minorBidi"/>
-          <w:sz w:val="24"/>
-          <w:szCs w:val="24"/>
-        </w:rPr>
-        <w:t xml:space="preserve">Arduino code written in </w:t>
-      </w:r>
-      <w:r>
-        <w:rPr>
-          <w:rFonts w:asciiTheme="minorBidi" w:hAnsiTheme="minorBidi"/>
-          <w:i/>
-          <w:iCs/>
-          <w:sz w:val="24"/>
-          <w:szCs w:val="24"/>
-        </w:rPr>
-        <w:t>C++</w:t>
-      </w:r>
-      <w:r>
-        <w:rPr>
-          <w:rFonts w:asciiTheme="minorBidi" w:hAnsiTheme="minorBidi"/>
-          <w:sz w:val="24"/>
-          <w:szCs w:val="24"/>
-        </w:rPr>
-        <w:t xml:space="preserve"> </w:t>
-      </w:r>
-      <w:r>
-        <w:rPr>
-          <w:rFonts w:asciiTheme="minorBidi" w:hAnsiTheme="minorBidi"/>
-          <w:sz w:val="24"/>
-          <w:szCs w:val="24"/>
-        </w:rPr>
-        <w:t>uploaded</w:t>
-      </w:r>
-      <w:r>
-        <w:rPr>
-          <w:rFonts w:asciiTheme="minorBidi" w:hAnsiTheme="minorBidi"/>
-          <w:sz w:val="24"/>
-          <w:szCs w:val="24"/>
-        </w:rPr>
-        <w:t xml:space="preserve"> to the microcontroller</w:t>
-      </w:r>
-      <w:r>
-        <w:rPr>
-          <w:rFonts w:asciiTheme="minorBidi" w:hAnsiTheme="minorBidi"/>
-          <w:sz w:val="24"/>
-          <w:szCs w:val="24"/>
-        </w:rPr>
-        <w:t xml:space="preserve">. </w:t>
-      </w:r>
-      <w:r>
-        <w:rPr>
-          <w:rFonts w:asciiTheme="minorBidi" w:hAnsiTheme="minorBidi"/>
-          <w:sz w:val="24"/>
-          <w:szCs w:val="24"/>
-        </w:rPr>
-        <w:t xml:space="preserve">The system components </w:t>
-      </w:r>
-      <w:r>
-        <w:rPr>
-          <w:rFonts w:asciiTheme="minorBidi" w:hAnsiTheme="minorBidi"/>
-          <w:sz w:val="24"/>
-          <w:szCs w:val="24"/>
-        </w:rPr>
-        <w:t>with purchase link</w:t>
-      </w:r>
-      <w:r>
-        <w:rPr>
-          <w:rFonts w:asciiTheme="minorBidi" w:hAnsiTheme="minorBidi"/>
-          <w:sz w:val="24"/>
-          <w:szCs w:val="24"/>
-        </w:rPr>
-        <w:t>s</w:t>
-      </w:r>
-      <w:r>
-        <w:rPr>
-          <w:rFonts w:asciiTheme="minorBidi" w:hAnsiTheme="minorBidi"/>
-          <w:sz w:val="24"/>
-          <w:szCs w:val="24"/>
-        </w:rPr>
-        <w:t xml:space="preserve"> </w:t>
-      </w:r>
-      <w:r>
-        <w:rPr>
-          <w:rFonts w:asciiTheme="minorBidi" w:hAnsiTheme="minorBidi"/>
-          <w:sz w:val="24"/>
-          <w:szCs w:val="24"/>
-        </w:rPr>
-        <w:t xml:space="preserve">are </w:t>
-      </w:r>
-      <w:r>
-        <w:rPr>
-          <w:rFonts w:asciiTheme="minorBidi" w:hAnsiTheme="minorBidi"/>
-          <w:sz w:val="24"/>
-          <w:szCs w:val="24"/>
-        </w:rPr>
-        <w:t>listed</w:t>
-      </w:r>
-      <w:r>
-        <w:rPr>
-          <w:rFonts w:asciiTheme="minorBidi" w:hAnsiTheme="minorBidi"/>
-          <w:sz w:val="24"/>
-          <w:szCs w:val="24"/>
-        </w:rPr>
-        <w:t xml:space="preserve"> in </w:t>
-      </w:r>
-      <w:r>
-        <w:rPr>
-          <w:rFonts w:asciiTheme="minorBidi" w:hAnsiTheme="minorBidi"/>
-          <w:i/>
-          <w:iCs/>
-          <w:sz w:val="24"/>
-          <w:szCs w:val="24"/>
-        </w:rPr>
-        <w:fldChar w:fldCharType="begin"/>
-      </w:r>
-      <w:r>
-        <w:rPr>
-          <w:rFonts w:asciiTheme="minorBidi" w:hAnsiTheme="minorBidi"/>
-          <w:i/>
-          <w:iCs/>
-          <w:sz w:val="24"/>
-          <w:szCs w:val="24"/>
-        </w:rPr>
-        <w:instrText xml:space="preserve"> REF _Ref198423610 \h </w:instrText>
-      </w:r>
-      <w:r>
-        <w:rPr>
-          <w:rFonts w:asciiTheme="minorBidi" w:hAnsiTheme="minorBidi"/>
-          <w:i/>
-          <w:iCs/>
-          <w:sz w:val="24"/>
-          <w:szCs w:val="24"/>
-        </w:rPr>
-      </w:r>
-      <w:r>
-        <w:rPr>
-          <w:rFonts w:asciiTheme="minorBidi" w:hAnsiTheme="minorBidi"/>
-          <w:i/>
-          <w:iCs/>
-          <w:sz w:val="24"/>
-          <w:szCs w:val="24"/>
-        </w:rPr>
-        <w:instrText xml:space="preserve"> \* MERGEFORMAT </w:instrText>
-      </w:r>
-      <w:r>
-        <w:rPr>
-          <w:rFonts w:asciiTheme="minorBidi" w:hAnsiTheme="minorBidi"/>
-          <w:i/>
-          <w:iCs/>
-          <w:sz w:val="24"/>
-          <w:szCs w:val="24"/>
-        </w:rPr>
-        <w:fldChar w:fldCharType="separate"/>
-      </w:r>
-      <w:r>
-        <w:rPr>
-          <w:i/>
-          <w:iCs/>
-          <w:sz w:val="24"/>
-          <w:szCs w:val="24"/>
-        </w:rPr>
-        <w:t xml:space="preserve">Table </w:t>
-      </w:r>
-      <w:r>
-        <w:rPr>
-          <w:i/>
-          <w:iCs/>
-          <w:noProof/>
-          <w:sz w:val="24"/>
-          <w:szCs w:val="24"/>
-        </w:rPr>
-        <w:t>1</w:t>
-      </w:r>
-      <w:r>
-        <w:rPr>
-          <w:rFonts w:asciiTheme="minorBidi" w:hAnsiTheme="minorBidi"/>
-          <w:i/>
-          <w:iCs/>
-          <w:sz w:val="24"/>
-          <w:szCs w:val="24"/>
-        </w:rPr>
-        <w:fldChar w:fldCharType="end"/>
-      </w:r>
-      <w:r>
-        <w:rPr>
-          <w:rFonts w:asciiTheme="minorBidi" w:hAnsiTheme="minorBidi"/>
-          <w:sz w:val="24"/>
-          <w:szCs w:val="24"/>
-        </w:rPr>
-        <w:t xml:space="preserve">, and the layout is displayed in </w:t>
-      </w:r>
-      <w:r>
-        <w:rPr>
-          <w:rFonts w:asciiTheme="minorBidi" w:hAnsiTheme="minorBidi"/>
-          <w:i/>
-          <w:iCs/>
-          <w:sz w:val="24"/>
-          <w:szCs w:val="24"/>
-        </w:rPr>
-        <w:fldChar w:fldCharType="begin"/>
-      </w:r>
-      <w:r>
-        <w:rPr>
-          <w:rFonts w:asciiTheme="minorBidi" w:hAnsiTheme="minorBidi"/>
-          <w:i/>
-          <w:iCs/>
-          <w:sz w:val="24"/>
-          <w:szCs w:val="24"/>
-        </w:rPr>
-        <w:instrText xml:space="preserve"> REF _Ref198423680 \h </w:instrText>
-      </w:r>
-      <w:r>
-        <w:rPr>
-          <w:rFonts w:asciiTheme="minorBidi" w:hAnsiTheme="minorBidi"/>
-          <w:i/>
-          <w:iCs/>
-          <w:sz w:val="24"/>
-          <w:szCs w:val="24"/>
-        </w:rPr>
-      </w:r>
-      <w:r>
-        <w:rPr>
-          <w:rFonts w:asciiTheme="minorBidi" w:hAnsiTheme="minorBidi"/>
-          <w:i/>
-          <w:iCs/>
-          <w:sz w:val="24"/>
-          <w:szCs w:val="24"/>
-        </w:rPr>
-        <w:instrText xml:space="preserve"> \* MERGEFORMAT </w:instrText>
-      </w:r>
-      <w:r>
-        <w:rPr>
-          <w:rFonts w:asciiTheme="minorBidi" w:hAnsiTheme="minorBidi"/>
-          <w:i/>
-          <w:iCs/>
-          <w:sz w:val="24"/>
-          <w:szCs w:val="24"/>
-        </w:rPr>
-        <w:fldChar w:fldCharType="separate"/>
-      </w:r>
-      <w:r>
-        <w:rPr>
-          <w:i/>
-          <w:iCs/>
-          <w:sz w:val="24"/>
-          <w:szCs w:val="24"/>
-        </w:rPr>
-        <w:t xml:space="preserve">Figure </w:t>
-      </w:r>
-      <w:r>
-        <w:rPr>
-          <w:i/>
-          <w:iCs/>
-          <w:noProof/>
-          <w:sz w:val="24"/>
-          <w:szCs w:val="24"/>
-        </w:rPr>
-        <w:t>3</w:t>
-      </w:r>
-      <w:r>
-        <w:rPr>
-          <w:rFonts w:asciiTheme="minorBidi" w:hAnsiTheme="minorBidi"/>
-          <w:i/>
-          <w:iCs/>
-          <w:sz w:val="24"/>
-          <w:szCs w:val="24"/>
-        </w:rPr>
-        <w:fldChar w:fldCharType="end"/>
-      </w:r>
-      <w:r>
-        <w:rPr>
-          <w:rFonts w:asciiTheme="minorBidi" w:hAnsiTheme="minorBidi"/>
-          <w:sz w:val="24"/>
-          <w:szCs w:val="24"/>
-        </w:rPr>
-        <w:t>.</w:t>
-      </w:r>
-      <w:r>
-        <w:rPr>
-          <w:rFonts w:asciiTheme="minorBidi" w:hAnsiTheme="minorBidi"/>
-          <w:sz w:val="24"/>
-          <w:szCs w:val="24"/>
-        </w:rPr>
-        <w:t xml:space="preserve"> </w:t>
-      </w:r>
-      <w:r>
-        <w:rPr>
-          <w:rFonts w:asciiTheme="minorBidi" w:hAnsiTheme="minorBidi"/>
-          <w:sz w:val="24"/>
-          <w:szCs w:val="24"/>
-        </w:rPr>
-        <w:t xml:space="preserve">The data, code and supplementary materials can be found on the GitHub repository </w:t>
-      </w:r>
-      <w:r>
-        <w:rPr>
-          <w:rFonts w:asciiTheme="minorBidi" w:hAnsiTheme="minorBidi"/>
-          <w:sz w:val="24"/>
-          <w:szCs w:val="24"/>
-        </w:rPr>
-        <w:t xml:space="preserve">of </w:t>
-      </w:r>
-      <w:r>
-        <w:rPr>
-          <w:rFonts w:asciiTheme="minorBidi" w:hAnsiTheme="minorBidi"/>
-          <w:sz w:val="24"/>
-          <w:szCs w:val="24"/>
-        </w:rPr>
-        <w:t xml:space="preserve">this </w:t>
-      </w:r>
-      <w:r>
-        <w:rPr>
-          <w:rFonts w:asciiTheme="minorBidi" w:hAnsiTheme="minorBidi"/>
-          <w:sz w:val="24"/>
-          <w:szCs w:val="24"/>
-        </w:rPr>
-        <w:t>project</w:t>
-      </w:r>
-      <w:r>
-        <w:rPr>
-          <w:rFonts w:asciiTheme="minorBidi" w:hAnsiTheme="minorBidi"/>
-          <w:sz w:val="24"/>
-          <w:szCs w:val="24"/>
-        </w:rPr>
-        <w:t xml:space="preserve"> </w:t>
-      </w:r>
-      <w:r>
-        <w:rPr>
-          <w:rFonts w:asciiTheme="minorBidi" w:hAnsiTheme="minorBidi"/>
-          <w:sz w:val="24"/>
-          <w:szCs w:val="24"/>
-        </w:rPr>
         <w:t>at</w:t>
       </w:r>
       <w:r>
@@ -2264,7 +2224,7 @@
         </w:rPr>
         <w:t xml:space="preserve">: </w:t>
       </w:r>
-      <w:hyperlink r:id="rId7" w:history="1">
+      <w:hyperlink r:id="rId9" w:history="1">
         <w:r>
           <w:rPr>
             <w:rStyle w:val="Hyperlink"/>
@@ -2304,9 +2264,11 @@
       <w:r>
         <w:rPr>
           <w:rFonts w:asciiTheme="minorBidi" w:hAnsiTheme="minorBidi"/>
-          <w:sz w:val="24"/>
-          <w:szCs w:val="24"/>
-        </w:rPr>
+          <w:noProof/>
+          <w:sz w:val="24"/>
+          <w:szCs w:val="24"/>
+        </w:rPr>
+        <w:lastRenderedPageBreak/>
         <w:drawing>
           <wp:inline distT="0" distB="0" distL="0" distR="0" wp14:anchorId="5C00644D" wp14:editId="5B2F9FE7">
             <wp:extent cx="4155385" cy="4107067"/>
@@ -2323,7 +2285,7 @@
                     <pic:cNvPicPr/>
                   </pic:nvPicPr>
                   <pic:blipFill>
-                    <a:blip r:embed="rId8"/>
+                    <a:blip r:embed="rId10"/>
                     <a:stretch>
                       <a:fillRect/>
                     </a:stretch>
@@ -2405,31 +2367,14 @@
       </w:r>
       <w:bookmarkEnd w:id="1"/>
       <w:r>
-        <w:rPr>
-          <w:lang w:val="en-IL"/>
-        </w:rPr>
         <w:t xml:space="preserve"> Flowchart</w:t>
       </w:r>
       <w:r>
         <w:rPr>
           <w:noProof/>
-          <w:lang w:val="en-IL"/>
         </w:rPr>
         <w:t xml:space="preserve"> for Arduino code, as given in the assignment's instructions.</w:t>
       </w:r>
-    </w:p>
-    <w:p>
-      <w:pPr>
-        <w:spacing w:line="360" w:lineRule="auto"/>
-        <w:jc w:val="both"/>
-        <w:rPr>
-          <w:rFonts w:asciiTheme="minorBidi" w:hAnsiTheme="minorBidi"/>
-          <w:b/>
-          <w:bCs/>
-          <w:sz w:val="24"/>
-          <w:szCs w:val="24"/>
-        </w:rPr>
-      </w:pPr>
     </w:p>
     <w:p>
       <w:pPr>
@@ -2532,9 +2477,6 @@
       </w:r>
       <w:bookmarkEnd w:id="2"/>
       <w:r>
-        <w:rPr>
-          <w:lang w:val="en-IL"/>
-        </w:rPr>
         <w:t xml:space="preserve"> Bill of materials</w:t>
       </w:r>
     </w:p>
@@ -2748,12 +2690,14 @@
                 <w:rFonts w:asciiTheme="minorBidi" w:hAnsiTheme="minorBidi"/>
               </w:rPr>
             </w:pPr>
+            <w:proofErr w:type="spellStart"/>
             <w:r>
               <w:rPr>
                 <w:rFonts w:asciiTheme="minorBidi" w:hAnsiTheme="minorBidi"/>
               </w:rPr>
               <w:t>GeekCreit</w:t>
             </w:r>
+            <w:proofErr w:type="spellEnd"/>
           </w:p>
         </w:tc>
         <w:tc>
@@ -2808,7 +2752,7 @@
                 <w:rFonts w:asciiTheme="minorBidi" w:hAnsiTheme="minorBidi"/>
               </w:rPr>
             </w:pPr>
-            <w:hyperlink r:id="rId9" w:history="1">
+            <w:hyperlink r:id="rId11" w:history="1">
               <w:r>
                 <w:rPr>
                   <w:rStyle w:val="Hyperlink"/>
@@ -2946,7 +2890,7 @@
                 <w:rFonts w:asciiTheme="minorBidi" w:hAnsiTheme="minorBidi"/>
               </w:rPr>
             </w:pPr>
-            <w:hyperlink r:id="rId10" w:history="1">
+            <w:hyperlink r:id="rId12" w:history="1">
               <w:r>
                 <w:rPr>
                   <w:rStyle w:val="Hyperlink"/>
@@ -3012,12 +2956,14 @@
                 <w:rFonts w:asciiTheme="minorBidi" w:hAnsiTheme="minorBidi"/>
               </w:rPr>
             </w:pPr>
+            <w:proofErr w:type="spellStart"/>
             <w:r>
               <w:rPr>
                 <w:rFonts w:asciiTheme="minorBidi" w:hAnsiTheme="minorBidi"/>
               </w:rPr>
               <w:t>SparkFun</w:t>
             </w:r>
+            <w:proofErr w:type="spellEnd"/>
           </w:p>
         </w:tc>
         <w:tc>
@@ -3090,7 +3036,8 @@
                 <w:rFonts w:asciiTheme="minorBidi" w:hAnsiTheme="minorBidi"/>
               </w:rPr>
             </w:pPr>
-            <w:hyperlink r:id="rId11" w:history="1">
+            <w:hyperlink r:id="rId13" w:history="1">
+              <w:proofErr w:type="spellStart"/>
               <w:r>
                 <w:rPr>
                   <w:rStyle w:val="Hyperlink"/>
@@ -3098,6 +3045,7 @@
                 </w:rPr>
                 <w:t>Sparkfun</w:t>
               </w:r>
+              <w:proofErr w:type="spellEnd"/>
             </w:hyperlink>
           </w:p>
         </w:tc>
@@ -3222,7 +3170,7 @@
                 <w:rFonts w:asciiTheme="minorBidi" w:hAnsiTheme="minorBidi"/>
               </w:rPr>
             </w:pPr>
-            <w:hyperlink r:id="rId12" w:history="1">
+            <w:hyperlink r:id="rId14" w:history="1">
               <w:r>
                 <w:rPr>
                   <w:rStyle w:val="Hyperlink"/>
@@ -3254,7 +3202,6 @@
               <w:rPr>
                 <w:rFonts w:asciiTheme="minorBidi" w:hAnsiTheme="minorBidi"/>
               </w:rPr>
-              <w:lastRenderedPageBreak/>
               <w:t>SHTC3</w:t>
             </w:r>
           </w:p>
@@ -3315,7 +3262,21 @@
               <w:rPr>
                 <w:rFonts w:asciiTheme="minorBidi" w:hAnsiTheme="minorBidi"/>
               </w:rPr>
-              <w:t>Sensor: temp and RH.</w:t>
+              <w:t xml:space="preserve">Sensor: </w:t>
+            </w:r>
+            <w:proofErr w:type="gramStart"/>
+            <w:r>
+              <w:rPr>
+                <w:rFonts w:asciiTheme="minorBidi" w:hAnsiTheme="minorBidi"/>
+              </w:rPr>
+              <w:t>temp</w:t>
+            </w:r>
+            <w:proofErr w:type="gramEnd"/>
+            <w:r>
+              <w:rPr>
+                <w:rFonts w:asciiTheme="minorBidi" w:hAnsiTheme="minorBidi"/>
+              </w:rPr>
+              <w:t xml:space="preserve"> and RH.</w:t>
             </w:r>
           </w:p>
         </w:tc>
@@ -3331,7 +3292,7 @@
                 <w:rFonts w:asciiTheme="minorBidi" w:hAnsiTheme="minorBidi"/>
               </w:rPr>
             </w:pPr>
-            <w:hyperlink r:id="rId13" w:history="1">
+            <w:hyperlink r:id="rId15" w:history="1">
               <w:r>
                 <w:rPr>
                   <w:rStyle w:val="Hyperlink"/>
@@ -3385,12 +3346,14 @@
                 <w:rFonts w:asciiTheme="minorBidi" w:hAnsiTheme="minorBidi"/>
               </w:rPr>
             </w:pPr>
+            <w:proofErr w:type="spellStart"/>
             <w:r>
               <w:rPr>
                 <w:rFonts w:asciiTheme="minorBidi" w:hAnsiTheme="minorBidi"/>
               </w:rPr>
               <w:t>Sensirion</w:t>
             </w:r>
+            <w:proofErr w:type="spellEnd"/>
           </w:p>
         </w:tc>
         <w:tc>
@@ -3429,7 +3392,21 @@
               <w:rPr>
                 <w:rFonts w:asciiTheme="minorBidi" w:hAnsiTheme="minorBidi"/>
               </w:rPr>
-              <w:t xml:space="preserve">Sensor: temp, RH and CO2 concentration. </w:t>
+              <w:t xml:space="preserve">Sensor: </w:t>
+            </w:r>
+            <w:proofErr w:type="gramStart"/>
+            <w:r>
+              <w:rPr>
+                <w:rFonts w:asciiTheme="minorBidi" w:hAnsiTheme="minorBidi"/>
+              </w:rPr>
+              <w:t>temp</w:t>
+            </w:r>
+            <w:proofErr w:type="gramEnd"/>
+            <w:r>
+              <w:rPr>
+                <w:rFonts w:asciiTheme="minorBidi" w:hAnsiTheme="minorBidi"/>
+              </w:rPr>
+              <w:t xml:space="preserve">, RH and CO2 concentration. </w:t>
             </w:r>
           </w:p>
         </w:tc>
@@ -3445,7 +3422,7 @@
                 <w:rFonts w:asciiTheme="minorBidi" w:hAnsiTheme="minorBidi"/>
               </w:rPr>
             </w:pPr>
-            <w:hyperlink r:id="rId14" w:history="1">
+            <w:hyperlink r:id="rId16" w:history="1">
               <w:r>
                 <w:rPr>
                   <w:rStyle w:val="Hyperlink"/>
@@ -3484,6 +3461,7 @@
               <w:rPr>
                 <w:rFonts w:asciiTheme="minorBidi" w:hAnsiTheme="minorBidi"/>
               </w:rPr>
+              <w:lastRenderedPageBreak/>
               <w:t>Battery for RTC</w:t>
             </w:r>
           </w:p>
@@ -3572,7 +3550,7 @@
                 <w:rFonts w:asciiTheme="minorBidi" w:hAnsiTheme="minorBidi"/>
               </w:rPr>
             </w:pPr>
-            <w:hyperlink r:id="rId15" w:history="1">
+            <w:hyperlink r:id="rId17" w:history="1">
               <w:r>
                 <w:rPr>
                   <w:rStyle w:val="Hyperlink"/>
@@ -3664,7 +3642,21 @@
               <w:rPr>
                 <w:rFonts w:asciiTheme="minorBidi" w:hAnsiTheme="minorBidi"/>
               </w:rPr>
-              <w:t>Ultra 32GB micro SD card</w:t>
+              <w:t xml:space="preserve">Ultra 32GB </w:t>
+            </w:r>
+            <w:proofErr w:type="gramStart"/>
+            <w:r>
+              <w:rPr>
+                <w:rFonts w:asciiTheme="minorBidi" w:hAnsiTheme="minorBidi"/>
+              </w:rPr>
+              <w:t>micro SD</w:t>
+            </w:r>
+            <w:proofErr w:type="gramEnd"/>
+            <w:r>
+              <w:rPr>
+                <w:rFonts w:asciiTheme="minorBidi" w:hAnsiTheme="minorBidi"/>
+              </w:rPr>
+              <w:t xml:space="preserve"> card</w:t>
             </w:r>
           </w:p>
         </w:tc>
@@ -3680,7 +3672,7 @@
                 <w:rFonts w:asciiTheme="minorBidi" w:hAnsiTheme="minorBidi"/>
               </w:rPr>
             </w:pPr>
-            <w:hyperlink r:id="rId16" w:history="1">
+            <w:hyperlink r:id="rId18" w:history="1">
               <w:r>
                 <w:rPr>
                   <w:rStyle w:val="Hyperlink"/>
@@ -3728,12 +3720,14 @@
                 <w:rFonts w:asciiTheme="minorBidi" w:hAnsiTheme="minorBidi"/>
               </w:rPr>
             </w:pPr>
+            <w:proofErr w:type="spellStart"/>
             <w:r>
               <w:rPr>
                 <w:rFonts w:asciiTheme="minorBidi" w:hAnsiTheme="minorBidi"/>
               </w:rPr>
               <w:t>Leaka</w:t>
             </w:r>
+            <w:proofErr w:type="spellEnd"/>
           </w:p>
         </w:tc>
         <w:tc>
@@ -3794,7 +3788,7 @@
                 <w:rFonts w:asciiTheme="minorBidi" w:hAnsiTheme="minorBidi"/>
               </w:rPr>
             </w:pPr>
-            <w:hyperlink r:id="rId17" w:history="1">
+            <w:hyperlink r:id="rId19" w:history="1">
               <w:r>
                 <w:rPr>
                   <w:rStyle w:val="Hyperlink"/>
@@ -4103,8 +4097,9 @@
           <w:sz w:val="20"/>
           <w:szCs w:val="20"/>
         </w:rPr>
-        <w:t>ng the document</w:t>
-      </w:r>
+        <w:t xml:space="preserve">ng the </w:t>
+      </w:r>
+      <w:proofErr w:type="gramStart"/>
       <w:r>
         <w:rPr>
           <w:rFonts w:asciiTheme="minorBidi" w:hAnsiTheme="minorBidi"/>
@@ -4113,7 +4108,7 @@
           <w:sz w:val="20"/>
           <w:szCs w:val="20"/>
         </w:rPr>
-        <w:t>, and may change</w:t>
+        <w:t>document</w:t>
       </w:r>
       <w:r>
         <w:rPr>
@@ -4123,8 +4118,9 @@
           <w:sz w:val="20"/>
           <w:szCs w:val="20"/>
         </w:rPr>
-        <w:t xml:space="preserve"> with time and</w:t>
-      </w:r>
+        <w:t>, and</w:t>
+      </w:r>
+      <w:proofErr w:type="gramEnd"/>
       <w:r>
         <w:rPr>
           <w:rFonts w:asciiTheme="minorBidi" w:hAnsiTheme="minorBidi"/>
@@ -4133,7 +4129,7 @@
           <w:sz w:val="20"/>
           <w:szCs w:val="20"/>
         </w:rPr>
-        <w:t xml:space="preserve"> depending on the supplier</w:t>
+        <w:t xml:space="preserve"> may change</w:t>
       </w:r>
       <w:r>
         <w:rPr>
@@ -4143,19 +4139,28 @@
           <w:sz w:val="20"/>
           <w:szCs w:val="20"/>
         </w:rPr>
+        <w:t xml:space="preserve"> with time and</w:t>
+      </w:r>
+      <w:r>
+        <w:rPr>
+          <w:rFonts w:asciiTheme="minorBidi" w:hAnsiTheme="minorBidi"/>
+          <w:i/>
+          <w:iCs/>
+          <w:sz w:val="20"/>
+          <w:szCs w:val="20"/>
+        </w:rPr>
+        <w:t xml:space="preserve"> depending on the supplier</w:t>
+      </w:r>
+      <w:r>
+        <w:rPr>
+          <w:rFonts w:asciiTheme="minorBidi" w:hAnsiTheme="minorBidi"/>
+          <w:i/>
+          <w:iCs/>
+          <w:sz w:val="20"/>
+          <w:szCs w:val="20"/>
+        </w:rPr>
         <w:t>.</w:t>
       </w:r>
-    </w:p>
-    <w:p>
-      <w:pPr>
-        <w:spacing w:line="360" w:lineRule="auto"/>
-        <w:jc w:val="both"/>
-        <w:rPr>
-          <w:rFonts w:asciiTheme="minorBidi" w:hAnsiTheme="minorBidi"/>
-          <w:sz w:val="24"/>
-          <w:szCs w:val="24"/>
-        </w:rPr>
-      </w:pPr>
     </w:p>
     <w:p>
       <w:pPr>
@@ -4207,12 +4212,13 @@
       <w:r>
         <w:rPr>
           <w:rFonts w:asciiTheme="minorBidi" w:hAnsiTheme="minorBidi"/>
+          <w:noProof/>
           <w:sz w:val="24"/>
           <w:szCs w:val="24"/>
         </w:rPr>
         <w:drawing>
-          <wp:inline distT="0" distB="0" distL="0" distR="0" wp14:anchorId="6EE7A978" wp14:editId="03406078">
-            <wp:extent cx="6090699" cy="2860456"/>
+          <wp:inline distT="0" distB="0" distL="0" distR="0" wp14:anchorId="6EE7A978" wp14:editId="651A769D">
+            <wp:extent cx="6372032" cy="2992582"/>
             <wp:effectExtent l="0" t="0" r="0" b="0"/>
             <wp:docPr id="886906417" name="Picture 1"/>
             <wp:cNvGraphicFramePr>
@@ -4226,7 +4232,7 @@
                     <pic:cNvPicPr/>
                   </pic:nvPicPr>
                   <pic:blipFill>
-                    <a:blip r:embed="rId18"/>
+                    <a:blip r:embed="rId20"/>
                     <a:stretch>
                       <a:fillRect/>
                     </a:stretch>
@@ -4234,7 +4240,7 @@
                   <pic:spPr>
                     <a:xfrm>
                       <a:off x="0" y="0"/>
-                      <a:ext cx="6167820" cy="2896675"/>
+                      <a:ext cx="6470128" cy="3038652"/>
                     </a:xfrm>
                     <a:prstGeom prst="rect">
                       <a:avLst/>
@@ -4303,63 +4309,33 @@
       </w:r>
       <w:bookmarkEnd w:id="3"/>
       <w:r>
-        <w:rPr>
-          <w:lang w:val="en-IL"/>
-        </w:rPr>
         <w:t xml:space="preserve"> The </w:t>
       </w:r>
       <w:r>
-        <w:rPr>
-          <w:lang w:val="en-IL"/>
-        </w:rPr>
         <w:t xml:space="preserve">low-cost </w:t>
       </w:r>
       <w:r>
-        <w:rPr>
-          <w:lang w:val="en-IL"/>
-        </w:rPr>
         <w:t xml:space="preserve">open-source hardware </w:t>
       </w:r>
       <w:r>
-        <w:rPr>
-          <w:lang w:val="en-IL"/>
-        </w:rPr>
         <w:t xml:space="preserve">environmental </w:t>
       </w:r>
       <w:r>
-        <w:rPr>
-          <w:lang w:val="en-IL"/>
-        </w:rPr>
         <w:t>monitoring system.</w:t>
       </w:r>
       <w:r>
-        <w:rPr>
-          <w:lang w:val="en-IL"/>
-        </w:rPr>
         <w:t xml:space="preserve"> SPL 84 and sensors are placed on </w:t>
       </w:r>
       <w:r>
-        <w:rPr>
-          <w:lang w:val="en-IL"/>
-        </w:rPr>
         <w:t xml:space="preserve">a </w:t>
       </w:r>
       <w:r>
-        <w:rPr>
-          <w:lang w:val="en-IL"/>
-        </w:rPr>
         <w:t xml:space="preserve">box to keep pressure off the connection points </w:t>
       </w:r>
       <w:r>
-        <w:rPr>
-          <w:lang w:val="en-IL"/>
-        </w:rPr>
         <w:t>at</w:t>
       </w:r>
       <w:r>
-        <w:rPr>
-          <w:lang w:val="en-IL"/>
-        </w:rPr>
         <w:t xml:space="preserve"> the microcontroller board.</w:t>
       </w:r>
     </w:p>
@@ -4395,6 +4371,28 @@
           <w:szCs w:val="24"/>
         </w:rPr>
       </w:pPr>
+    </w:p>
+    <w:p>
+      <w:pPr>
+        <w:spacing w:line="360" w:lineRule="auto"/>
+        <w:jc w:val="both"/>
+        <w:rPr>
+          <w:rFonts w:asciiTheme="minorBidi" w:hAnsiTheme="minorBidi"/>
+          <w:sz w:val="24"/>
+          <w:szCs w:val="24"/>
+        </w:rPr>
+      </w:pPr>
+    </w:p>
+    <w:p>
+      <w:pPr>
+        <w:spacing w:line="360" w:lineRule="auto"/>
+        <w:jc w:val="both"/>
+        <w:rPr>
+          <w:rFonts w:asciiTheme="minorBidi" w:hAnsiTheme="minorBidi"/>
+          <w:sz w:val="24"/>
+          <w:szCs w:val="24"/>
+        </w:rPr>
+      </w:pPr>
       <w:r>
         <w:rPr>
           <w:rFonts w:asciiTheme="minorBidi" w:hAnsiTheme="minorBidi"/>
@@ -4403,6 +4401,7 @@
           <w:sz w:val="24"/>
           <w:szCs w:val="24"/>
         </w:rPr>
+        <w:lastRenderedPageBreak/>
         <w:t>Section 4:</w:t>
       </w:r>
       <w:r>
@@ -4444,8 +4443,8 @@
           <w:szCs w:val="24"/>
         </w:rPr>
         <w:drawing>
-          <wp:inline distT="0" distB="0" distL="0" distR="0" wp14:anchorId="3BC48BD3" wp14:editId="28030D59">
-            <wp:extent cx="4179338" cy="4866198"/>
+          <wp:inline distT="0" distB="0" distL="0" distR="0" wp14:anchorId="3BC48BD3" wp14:editId="440DED2B">
+            <wp:extent cx="5119964" cy="5961413"/>
             <wp:effectExtent l="0" t="0" r="0" b="0"/>
             <wp:docPr id="292047243" name="Picture 5"/>
             <wp:cNvGraphicFramePr>
@@ -4459,7 +4458,7 @@
                     <pic:cNvPicPr/>
                   </pic:nvPicPr>
                   <pic:blipFill>
-                    <a:blip r:embed="rId19" cstate="print">
+                    <a:blip r:embed="rId21" cstate="print">
                       <a:extLst>
                         <a:ext uri="{28A0092B-C50C-407E-A947-70E740481C1C}">
                           <a14:useLocalDpi xmlns:a14="http://schemas.microsoft.com/office/drawing/2010/main" val="0"/>
@@ -4473,7 +4472,7 @@
                   <pic:spPr>
                     <a:xfrm>
                       <a:off x="0" y="0"/>
-                      <a:ext cx="4199595" cy="4889784"/>
+                      <a:ext cx="5130982" cy="5974242"/>
                     </a:xfrm>
                     <a:prstGeom prst="rect">
                       <a:avLst/>
@@ -4542,9 +4541,6 @@
       </w:r>
       <w:bookmarkEnd w:id="4"/>
       <w:r>
-        <w:rPr>
-          <w:lang w:val="en-IL"/>
-        </w:rPr>
         <w:t xml:space="preserve"> Connection diagram, made in Fritzing software.</w:t>
       </w:r>
     </w:p>
@@ -4624,28 +4620,6 @@
           <w:szCs w:val="24"/>
         </w:rPr>
       </w:pPr>
-    </w:p>
-    <w:p>
-      <w:pPr>
-        <w:spacing w:line="360" w:lineRule="auto"/>
-        <w:jc w:val="both"/>
-        <w:rPr>
-          <w:rFonts w:asciiTheme="minorBidi" w:hAnsiTheme="minorBidi"/>
-          <w:sz w:val="24"/>
-          <w:szCs w:val="24"/>
-        </w:rPr>
-      </w:pPr>
-    </w:p>
-    <w:p>
-      <w:pPr>
-        <w:spacing w:line="360" w:lineRule="auto"/>
-        <w:jc w:val="both"/>
-        <w:rPr>
-          <w:rFonts w:asciiTheme="minorBidi" w:hAnsiTheme="minorBidi"/>
-          <w:sz w:val="24"/>
-          <w:szCs w:val="24"/>
-        </w:rPr>
-      </w:pPr>
       <w:r>
         <w:rPr>
           <w:rFonts w:asciiTheme="minorBidi" w:hAnsiTheme="minorBidi"/>
@@ -4664,14 +4638,6 @@
           <w:szCs w:val="24"/>
         </w:rPr>
         <w:t xml:space="preserve"> Results</w:t>
-      </w:r>
-      <w:r>
-        <w:rPr>
-          <w:rFonts w:asciiTheme="minorBidi" w:hAnsiTheme="minorBidi"/>
-          <w:sz w:val="24"/>
-          <w:szCs w:val="24"/>
-        </w:rPr>
-        <w:t xml:space="preserve"> (add captions)</w:t>
       </w:r>
     </w:p>
     <w:p>
@@ -4700,210 +4666,6 @@
                 <pic:pic xmlns:pic="http://schemas.openxmlformats.org/drawingml/2006/picture">
                   <pic:nvPicPr>
                     <pic:cNvPr id="0" name="Picture 19"/>
-                    <pic:cNvPicPr>
-                      <a:picLocks noChangeAspect="1" noChangeArrowheads="1"/>
-                    </pic:cNvPicPr>
-                  </pic:nvPicPr>
-                  <pic:blipFill>
-                    <a:blip r:embed="rId20">
-                      <a:extLst>
-                        <a:ext uri="{28A0092B-C50C-407E-A947-70E740481C1C}">
-                          <a14:useLocalDpi xmlns:a14="http://schemas.microsoft.com/office/drawing/2010/main" val="0"/>
-                        </a:ext>
-                      </a:extLst>
-                    </a:blip>
-                    <a:srcRect/>
-                    <a:stretch>
-                      <a:fillRect/>
-                    </a:stretch>
-                  </pic:blipFill>
-                  <pic:spPr bwMode="auto">
-                    <a:xfrm>
-                      <a:off x="0" y="0"/>
-                      <a:ext cx="5725160" cy="3578225"/>
-                    </a:xfrm>
-                    <a:prstGeom prst="rect">
-                      <a:avLst/>
-                    </a:prstGeom>
-                    <a:noFill/>
-                    <a:ln>
-                      <a:noFill/>
-                    </a:ln>
-                  </pic:spPr>
-                </pic:pic>
-              </a:graphicData>
-            </a:graphic>
-          </wp:inline>
-        </w:drawing>
-      </w:r>
-    </w:p>
-    <w:p>
-      <w:pPr>
-        <w:pStyle w:val="Caption"/>
-        <w:jc w:val="center"/>
-        <w:rPr>
-          <w:rFonts w:asciiTheme="minorBidi" w:hAnsiTheme="minorBidi"/>
-          <w:sz w:val="24"/>
-          <w:szCs w:val="24"/>
-        </w:rPr>
-      </w:pPr>
-      <w:r>
-        <w:t xml:space="preserve">Figure </w:t>
-      </w:r>
-      <w:fldSimple w:instr=" SEQ Figure \* ARABIC ">
-        <w:r>
-          <w:rPr>
-            <w:noProof/>
-          </w:rPr>
-          <w:t>4</w:t>
-        </w:r>
-      </w:fldSimple>
-      <w:r>
-        <w:rPr>
-          <w:lang w:val="en-US"/>
-        </w:rPr>
-        <w:t xml:space="preserve"> Temp measured by 3 sensors.</w:t>
-      </w:r>
-    </w:p>
-    <w:p>
-      <w:pPr>
-        <w:spacing w:line="360" w:lineRule="auto"/>
-        <w:jc w:val="both"/>
-        <w:rPr>
-          <w:rFonts w:asciiTheme="minorBidi" w:hAnsiTheme="minorBidi"/>
-          <w:sz w:val="24"/>
-          <w:szCs w:val="24"/>
-        </w:rPr>
-      </w:pPr>
-    </w:p>
-    <w:p>
-      <w:pPr>
-        <w:keepNext/>
-        <w:spacing w:line="360" w:lineRule="auto"/>
-        <w:jc w:val="center"/>
-      </w:pPr>
-      <w:r>
-        <w:rPr>
-          <w:rFonts w:asciiTheme="minorBidi" w:hAnsiTheme="minorBidi"/>
-          <w:noProof/>
-          <w:sz w:val="24"/>
-          <w:szCs w:val="24"/>
-        </w:rPr>
-        <w:drawing>
-          <wp:inline distT="0" distB="0" distL="0" distR="0" wp14:anchorId="61E4F214" wp14:editId="049B51C1">
-            <wp:extent cx="5725160" cy="3578225"/>
-            <wp:effectExtent l="0" t="0" r="0" b="0"/>
-            <wp:docPr id="1640997649" name="Picture 14"/>
-            <wp:cNvGraphicFramePr>
-              <a:graphicFrameLocks xmlns:a="http://schemas.openxmlformats.org/drawingml/2006/main" noChangeAspect="1"/>
-            </wp:cNvGraphicFramePr>
-            <a:graphic xmlns:a="http://schemas.openxmlformats.org/drawingml/2006/main">
-              <a:graphicData uri="http://schemas.openxmlformats.org/drawingml/2006/picture">
-                <pic:pic xmlns:pic="http://schemas.openxmlformats.org/drawingml/2006/picture">
-                  <pic:nvPicPr>
-                    <pic:cNvPr id="0" name="Picture 20"/>
-                    <pic:cNvPicPr>
-                      <a:picLocks noChangeAspect="1" noChangeArrowheads="1"/>
-                    </pic:cNvPicPr>
-                  </pic:nvPicPr>
-                  <pic:blipFill>
-                    <a:blip r:embed="rId21">
-                      <a:extLst>
-                        <a:ext uri="{28A0092B-C50C-407E-A947-70E740481C1C}">
-                          <a14:useLocalDpi xmlns:a14="http://schemas.microsoft.com/office/drawing/2010/main" val="0"/>
-                        </a:ext>
-                      </a:extLst>
-                    </a:blip>
-                    <a:srcRect/>
-                    <a:stretch>
-                      <a:fillRect/>
-                    </a:stretch>
-                  </pic:blipFill>
-                  <pic:spPr bwMode="auto">
-                    <a:xfrm>
-                      <a:off x="0" y="0"/>
-                      <a:ext cx="5725160" cy="3578225"/>
-                    </a:xfrm>
-                    <a:prstGeom prst="rect">
-                      <a:avLst/>
-                    </a:prstGeom>
-                    <a:noFill/>
-                    <a:ln>
-                      <a:noFill/>
-                    </a:ln>
-                  </pic:spPr>
-                </pic:pic>
-              </a:graphicData>
-            </a:graphic>
-          </wp:inline>
-        </w:drawing>
-      </w:r>
-    </w:p>
-    <w:p>
-      <w:pPr>
-        <w:pStyle w:val="Caption"/>
-        <w:jc w:val="center"/>
-        <w:rPr>
-          <w:rFonts w:asciiTheme="minorBidi" w:hAnsiTheme="minorBidi"/>
-          <w:sz w:val="24"/>
-          <w:szCs w:val="24"/>
-        </w:rPr>
-      </w:pPr>
-      <w:r>
-        <w:t xml:space="preserve">Figure </w:t>
-      </w:r>
-      <w:fldSimple w:instr=" SEQ Figure \* ARABIC ">
-        <w:r>
-          <w:rPr>
-            <w:noProof/>
-          </w:rPr>
-          <w:t>5</w:t>
-        </w:r>
-      </w:fldSimple>
-      <w:r>
-        <w:rPr>
-          <w:lang w:val="en-US"/>
-        </w:rPr>
-        <w:t xml:space="preserve"> RH measured by 2 sensors.</w:t>
-      </w:r>
-    </w:p>
-    <w:p>
-      <w:pPr>
-        <w:spacing w:line="360" w:lineRule="auto"/>
-        <w:jc w:val="both"/>
-        <w:rPr>
-          <w:rFonts w:asciiTheme="minorBidi" w:hAnsiTheme="minorBidi"/>
-          <w:sz w:val="24"/>
-          <w:szCs w:val="24"/>
-        </w:rPr>
-      </w:pPr>
-    </w:p>
-    <w:p>
-      <w:pPr>
-        <w:keepNext/>
-        <w:spacing w:line="360" w:lineRule="auto"/>
-        <w:jc w:val="center"/>
-      </w:pPr>
-      <w:r>
-        <w:rPr>
-          <w:rFonts w:asciiTheme="minorBidi" w:hAnsiTheme="minorBidi"/>
-          <w:noProof/>
-          <w:sz w:val="24"/>
-          <w:szCs w:val="24"/>
-        </w:rPr>
-        <w:drawing>
-          <wp:inline distT="0" distB="0" distL="0" distR="0" wp14:anchorId="16B34D68" wp14:editId="33971E4B">
-            <wp:extent cx="5725160" cy="3578225"/>
-            <wp:effectExtent l="0" t="0" r="0" b="0"/>
-            <wp:docPr id="2141611451" name="Picture 15"/>
-            <wp:cNvGraphicFramePr>
-              <a:graphicFrameLocks xmlns:a="http://schemas.openxmlformats.org/drawingml/2006/main" noChangeAspect="1"/>
-            </wp:cNvGraphicFramePr>
-            <a:graphic xmlns:a="http://schemas.openxmlformats.org/drawingml/2006/main">
-              <a:graphicData uri="http://schemas.openxmlformats.org/drawingml/2006/picture">
-                <pic:pic xmlns:pic="http://schemas.openxmlformats.org/drawingml/2006/picture">
-                  <pic:nvPicPr>
-                    <pic:cNvPr id="0" name="Picture 21"/>
                     <pic:cNvPicPr>
                       <a:picLocks noChangeAspect="1" noChangeArrowheads="1"/>
                     </pic:cNvPicPr>
@@ -4952,21 +4714,192 @@
         </w:rPr>
       </w:pPr>
       <w:r>
+        <w:rPr>
+          <w:b/>
+          <w:bCs/>
+        </w:rPr>
         <w:t xml:space="preserve">Figure </w:t>
       </w:r>
-      <w:fldSimple w:instr=" SEQ Figure \* ARABIC ">
-        <w:r>
-          <w:rPr>
-            <w:noProof/>
-          </w:rPr>
-          <w:t>6</w:t>
-        </w:r>
-      </w:fldSimple>
+      <w:r>
+        <w:rPr>
+          <w:b/>
+          <w:bCs/>
+        </w:rPr>
+        <w:fldChar w:fldCharType="begin"/>
+      </w:r>
+      <w:r>
+        <w:rPr>
+          <w:b/>
+          <w:bCs/>
+        </w:rPr>
+        <w:instrText xml:space="preserve"> SEQ Figure \* ARABIC </w:instrText>
+      </w:r>
+      <w:r>
+        <w:rPr>
+          <w:b/>
+          <w:bCs/>
+        </w:rPr>
+        <w:fldChar w:fldCharType="separate"/>
+      </w:r>
+      <w:r>
+        <w:rPr>
+          <w:b/>
+          <w:bCs/>
+          <w:noProof/>
+        </w:rPr>
+        <w:t>4</w:t>
+      </w:r>
+      <w:r>
+        <w:rPr>
+          <w:b/>
+          <w:bCs/>
+          <w:noProof/>
+        </w:rPr>
+        <w:fldChar w:fldCharType="end"/>
+      </w:r>
       <w:r>
         <w:rPr>
           <w:lang w:val="en-US"/>
         </w:rPr>
-        <w:t xml:space="preserve"> CO2 concentration.</w:t>
+        <w:t xml:space="preserve"> </w:t>
+      </w:r>
+      <w:proofErr w:type="gramStart"/>
+      <w:r>
+        <w:rPr>
+          <w:lang w:val="en-US"/>
+        </w:rPr>
+        <w:t>Temp</w:t>
+      </w:r>
+      <w:proofErr w:type="gramEnd"/>
+      <w:r>
+        <w:rPr>
+          <w:lang w:val="en-US"/>
+        </w:rPr>
+        <w:t xml:space="preserve"> measured by 3 sensors.</w:t>
+      </w:r>
+    </w:p>
+    <w:p>
+      <w:pPr>
+        <w:keepNext/>
+        <w:spacing w:line="360" w:lineRule="auto"/>
+        <w:jc w:val="center"/>
+      </w:pPr>
+      <w:r>
+        <w:rPr>
+          <w:rFonts w:asciiTheme="minorBidi" w:hAnsiTheme="minorBidi"/>
+          <w:noProof/>
+          <w:sz w:val="24"/>
+          <w:szCs w:val="24"/>
+        </w:rPr>
+        <w:drawing>
+          <wp:inline distT="0" distB="0" distL="0" distR="0" wp14:anchorId="61E4F214" wp14:editId="049B51C1">
+            <wp:extent cx="5725160" cy="3578225"/>
+            <wp:effectExtent l="0" t="0" r="0" b="0"/>
+            <wp:docPr id="1640997649" name="Picture 14"/>
+            <wp:cNvGraphicFramePr>
+              <a:graphicFrameLocks xmlns:a="http://schemas.openxmlformats.org/drawingml/2006/main" noChangeAspect="1"/>
+            </wp:cNvGraphicFramePr>
+            <a:graphic xmlns:a="http://schemas.openxmlformats.org/drawingml/2006/main">
+              <a:graphicData uri="http://schemas.openxmlformats.org/drawingml/2006/picture">
+                <pic:pic xmlns:pic="http://schemas.openxmlformats.org/drawingml/2006/picture">
+                  <pic:nvPicPr>
+                    <pic:cNvPr id="0" name="Picture 20"/>
+                    <pic:cNvPicPr>
+                      <a:picLocks noChangeAspect="1" noChangeArrowheads="1"/>
+                    </pic:cNvPicPr>
+                  </pic:nvPicPr>
+                  <pic:blipFill>
+                    <a:blip r:embed="rId23">
+                      <a:extLst>
+                        <a:ext uri="{28A0092B-C50C-407E-A947-70E740481C1C}">
+                          <a14:useLocalDpi xmlns:a14="http://schemas.microsoft.com/office/drawing/2010/main" val="0"/>
+                        </a:ext>
+                      </a:extLst>
+                    </a:blip>
+                    <a:srcRect/>
+                    <a:stretch>
+                      <a:fillRect/>
+                    </a:stretch>
+                  </pic:blipFill>
+                  <pic:spPr bwMode="auto">
+                    <a:xfrm>
+                      <a:off x="0" y="0"/>
+                      <a:ext cx="5725160" cy="3578225"/>
+                    </a:xfrm>
+                    <a:prstGeom prst="rect">
+                      <a:avLst/>
+                    </a:prstGeom>
+                    <a:noFill/>
+                    <a:ln>
+                      <a:noFill/>
+                    </a:ln>
+                  </pic:spPr>
+                </pic:pic>
+              </a:graphicData>
+            </a:graphic>
+          </wp:inline>
+        </w:drawing>
+      </w:r>
+    </w:p>
+    <w:p>
+      <w:pPr>
+        <w:pStyle w:val="Caption"/>
+        <w:jc w:val="center"/>
+        <w:rPr>
+          <w:rFonts w:asciiTheme="minorBidi" w:hAnsiTheme="minorBidi"/>
+          <w:sz w:val="24"/>
+          <w:szCs w:val="24"/>
+        </w:rPr>
+      </w:pPr>
+      <w:r>
+        <w:rPr>
+          <w:b/>
+          <w:bCs/>
+        </w:rPr>
+        <w:t xml:space="preserve">Figure </w:t>
+      </w:r>
+      <w:r>
+        <w:rPr>
+          <w:b/>
+          <w:bCs/>
+        </w:rPr>
+        <w:fldChar w:fldCharType="begin"/>
+      </w:r>
+      <w:r>
+        <w:rPr>
+          <w:b/>
+          <w:bCs/>
+        </w:rPr>
+        <w:instrText xml:space="preserve"> SEQ Figure \* ARABIC </w:instrText>
+      </w:r>
+      <w:r>
+        <w:rPr>
+          <w:b/>
+          <w:bCs/>
+        </w:rPr>
+        <w:fldChar w:fldCharType="separate"/>
+      </w:r>
+      <w:r>
+        <w:rPr>
+          <w:b/>
+          <w:bCs/>
+          <w:noProof/>
+        </w:rPr>
+        <w:t>5</w:t>
+      </w:r>
+      <w:r>
+        <w:rPr>
+          <w:b/>
+          <w:bCs/>
+          <w:noProof/>
+        </w:rPr>
+        <w:fldChar w:fldCharType="end"/>
+      </w:r>
+      <w:r>
+        <w:rPr>
+          <w:lang w:val="en-US"/>
+        </w:rPr>
+        <w:t xml:space="preserve"> RH measured by 2 sensors.</w:t>
       </w:r>
     </w:p>
     <w:p>
@@ -4982,6 +4915,131 @@
     </w:p>
     <w:p>
       <w:pPr>
+        <w:keepNext/>
+        <w:spacing w:line="360" w:lineRule="auto"/>
+        <w:jc w:val="center"/>
+      </w:pPr>
+      <w:r>
+        <w:rPr>
+          <w:rFonts w:asciiTheme="minorBidi" w:hAnsiTheme="minorBidi"/>
+          <w:noProof/>
+          <w:sz w:val="24"/>
+          <w:szCs w:val="24"/>
+        </w:rPr>
+        <w:lastRenderedPageBreak/>
+        <w:drawing>
+          <wp:inline distT="0" distB="0" distL="0" distR="0" wp14:anchorId="16B34D68" wp14:editId="33971E4B">
+            <wp:extent cx="5725160" cy="3578225"/>
+            <wp:effectExtent l="0" t="0" r="0" b="0"/>
+            <wp:docPr id="2141611451" name="Picture 15"/>
+            <wp:cNvGraphicFramePr>
+              <a:graphicFrameLocks xmlns:a="http://schemas.openxmlformats.org/drawingml/2006/main" noChangeAspect="1"/>
+            </wp:cNvGraphicFramePr>
+            <a:graphic xmlns:a="http://schemas.openxmlformats.org/drawingml/2006/main">
+              <a:graphicData uri="http://schemas.openxmlformats.org/drawingml/2006/picture">
+                <pic:pic xmlns:pic="http://schemas.openxmlformats.org/drawingml/2006/picture">
+                  <pic:nvPicPr>
+                    <pic:cNvPr id="0" name="Picture 21"/>
+                    <pic:cNvPicPr>
+                      <a:picLocks noChangeAspect="1" noChangeArrowheads="1"/>
+                    </pic:cNvPicPr>
+                  </pic:nvPicPr>
+                  <pic:blipFill>
+                    <a:blip r:embed="rId24">
+                      <a:extLst>
+                        <a:ext uri="{28A0092B-C50C-407E-A947-70E740481C1C}">
+                          <a14:useLocalDpi xmlns:a14="http://schemas.microsoft.com/office/drawing/2010/main" val="0"/>
+                        </a:ext>
+                      </a:extLst>
+                    </a:blip>
+                    <a:srcRect/>
+                    <a:stretch>
+                      <a:fillRect/>
+                    </a:stretch>
+                  </pic:blipFill>
+                  <pic:spPr bwMode="auto">
+                    <a:xfrm>
+                      <a:off x="0" y="0"/>
+                      <a:ext cx="5725160" cy="3578225"/>
+                    </a:xfrm>
+                    <a:prstGeom prst="rect">
+                      <a:avLst/>
+                    </a:prstGeom>
+                    <a:noFill/>
+                    <a:ln>
+                      <a:noFill/>
+                    </a:ln>
+                  </pic:spPr>
+                </pic:pic>
+              </a:graphicData>
+            </a:graphic>
+          </wp:inline>
+        </w:drawing>
+      </w:r>
+    </w:p>
+    <w:p>
+      <w:pPr>
+        <w:pStyle w:val="Caption"/>
+        <w:jc w:val="center"/>
+        <w:rPr>
+          <w:rFonts w:asciiTheme="minorBidi" w:hAnsiTheme="minorBidi"/>
+          <w:sz w:val="24"/>
+          <w:szCs w:val="24"/>
+        </w:rPr>
+      </w:pPr>
+      <w:r>
+        <w:rPr>
+          <w:b/>
+          <w:bCs/>
+        </w:rPr>
+        <w:t xml:space="preserve">Figure </w:t>
+      </w:r>
+      <w:r>
+        <w:rPr>
+          <w:b/>
+          <w:bCs/>
+        </w:rPr>
+        <w:fldChar w:fldCharType="begin"/>
+      </w:r>
+      <w:r>
+        <w:rPr>
+          <w:b/>
+          <w:bCs/>
+        </w:rPr>
+        <w:instrText xml:space="preserve"> SEQ Figure \* ARABIC </w:instrText>
+      </w:r>
+      <w:r>
+        <w:rPr>
+          <w:b/>
+          <w:bCs/>
+        </w:rPr>
+        <w:fldChar w:fldCharType="separate"/>
+      </w:r>
+      <w:r>
+        <w:rPr>
+          <w:b/>
+          <w:bCs/>
+          <w:noProof/>
+        </w:rPr>
+        <w:t>6</w:t>
+      </w:r>
+      <w:r>
+        <w:rPr>
+          <w:b/>
+          <w:bCs/>
+          <w:noProof/>
+        </w:rPr>
+        <w:fldChar w:fldCharType="end"/>
+      </w:r>
+      <w:r>
+        <w:rPr>
+          <w:lang w:val="en-US"/>
+        </w:rPr>
+        <w:t xml:space="preserve"> CO2 concentration.</w:t>
+      </w:r>
+    </w:p>
+    <w:p>
+      <w:pPr>
         <w:spacing w:line="360" w:lineRule="auto"/>
         <w:jc w:val="both"/>
         <w:rPr>
@@ -4990,151 +5048,6 @@
           <w:szCs w:val="24"/>
         </w:rPr>
       </w:pPr>
-      <w:r>
-        <w:rPr>
-          <w:rFonts w:asciiTheme="minorBidi" w:hAnsiTheme="minorBidi"/>
-          <w:sz w:val="24"/>
-          <w:szCs w:val="24"/>
-        </w:rPr>
-        <w:t xml:space="preserve">It can be seen that the measured temperature and RH are in accordance with the climate and </w:t>
-      </w:r>
-      <w:r>
-        <w:rPr>
-          <w:rFonts w:asciiTheme="minorBidi" w:hAnsiTheme="minorBidi"/>
-          <w:sz w:val="24"/>
-          <w:szCs w:val="24"/>
-        </w:rPr>
-        <w:t xml:space="preserve">the </w:t>
-      </w:r>
-      <w:r>
-        <w:rPr>
-          <w:rFonts w:asciiTheme="minorBidi" w:hAnsiTheme="minorBidi"/>
-          <w:sz w:val="24"/>
-          <w:szCs w:val="24"/>
-        </w:rPr>
-        <w:t>region the measures were preformed</w:t>
-      </w:r>
-      <w:r>
-        <w:rPr>
-          <w:rFonts w:asciiTheme="minorBidi" w:hAnsiTheme="minorBidi"/>
-          <w:sz w:val="24"/>
-          <w:szCs w:val="24"/>
-        </w:rPr>
-        <w:t>, considering the system is paced indoors</w:t>
-      </w:r>
-      <w:r>
-        <w:rPr>
-          <w:rFonts w:asciiTheme="minorBidi" w:hAnsiTheme="minorBidi"/>
-          <w:sz w:val="24"/>
-          <w:szCs w:val="24"/>
-        </w:rPr>
-        <w:t xml:space="preserve">. </w:t>
-      </w:r>
-      <w:r>
-        <w:rPr>
-          <w:rFonts w:asciiTheme="minorBidi" w:hAnsiTheme="minorBidi"/>
-          <w:sz w:val="24"/>
-          <w:szCs w:val="24"/>
-        </w:rPr>
-        <w:t>The RH is low and the fluctuations in temperature are typical, being high during the day and drop nigh</w:t>
-      </w:r>
-      <w:r>
-        <w:rPr>
-          <w:rFonts w:asciiTheme="minorBidi" w:hAnsiTheme="minorBidi"/>
-          <w:sz w:val="24"/>
-          <w:szCs w:val="24"/>
-        </w:rPr>
-        <w:t>t – considering the last hot days</w:t>
-      </w:r>
-      <w:r>
-        <w:rPr>
-          <w:rFonts w:asciiTheme="minorBidi" w:hAnsiTheme="minorBidi"/>
-          <w:sz w:val="24"/>
-          <w:szCs w:val="24"/>
-        </w:rPr>
-        <w:t>.</w:t>
-      </w:r>
-      <w:r>
-        <w:rPr>
-          <w:rFonts w:asciiTheme="minorBidi" w:hAnsiTheme="minorBidi"/>
-          <w:sz w:val="24"/>
-          <w:szCs w:val="24"/>
-        </w:rPr>
-        <w:t xml:space="preserve"> Additionally there was a power drop at </w:t>
-      </w:r>
-      <w:r>
-        <w:rPr>
-          <w:rFonts w:asciiTheme="minorBidi" w:hAnsiTheme="minorBidi"/>
-          <w:sz w:val="24"/>
-          <w:szCs w:val="24"/>
-        </w:rPr>
-        <w:t xml:space="preserve">2025-5-16 between 2:42 and 2:48 </w:t>
-      </w:r>
-      <w:r>
-        <w:rPr>
-          <w:rFonts w:asciiTheme="minorBidi" w:hAnsiTheme="minorBidi"/>
-          <w:sz w:val="24"/>
-          <w:szCs w:val="24"/>
-        </w:rPr>
-        <w:t xml:space="preserve"> which caused the sensor to restart.</w:t>
-      </w:r>
-      <w:r>
-        <w:rPr>
-          <w:rFonts w:asciiTheme="minorBidi" w:hAnsiTheme="minorBidi"/>
-          <w:sz w:val="24"/>
-          <w:szCs w:val="24"/>
-        </w:rPr>
-        <w:t xml:space="preserve"> The room was aerated, with windows </w:t>
-      </w:r>
-      <w:r>
-        <w:rPr>
-          <w:rFonts w:asciiTheme="minorBidi" w:hAnsiTheme="minorBidi"/>
-          <w:sz w:val="24"/>
-          <w:szCs w:val="24"/>
-        </w:rPr>
-        <w:t xml:space="preserve">and backdoor </w:t>
-      </w:r>
-      <w:r>
-        <w:rPr>
-          <w:rFonts w:asciiTheme="minorBidi" w:hAnsiTheme="minorBidi"/>
-          <w:sz w:val="24"/>
-          <w:szCs w:val="24"/>
-        </w:rPr>
-        <w:t>left open</w:t>
-      </w:r>
-      <w:r>
-        <w:rPr>
-          <w:rFonts w:asciiTheme="minorBidi" w:hAnsiTheme="minorBidi"/>
-          <w:sz w:val="24"/>
-          <w:szCs w:val="24"/>
-        </w:rPr>
-        <w:t xml:space="preserve"> (with net)</w:t>
-      </w:r>
-      <w:r>
-        <w:rPr>
-          <w:rFonts w:asciiTheme="minorBidi" w:hAnsiTheme="minorBidi"/>
-          <w:sz w:val="24"/>
-          <w:szCs w:val="24"/>
-        </w:rPr>
-        <w:t xml:space="preserve"> and without presence of people, and as such the CO</w:t>
-      </w:r>
-      <w:r>
-        <w:rPr>
-          <w:rFonts w:asciiTheme="minorBidi" w:hAnsiTheme="minorBidi"/>
-          <w:sz w:val="24"/>
-          <w:szCs w:val="24"/>
-          <w:vertAlign w:val="subscript"/>
-        </w:rPr>
-        <w:t>2</w:t>
-      </w:r>
-      <w:r>
-        <w:rPr>
-          <w:rFonts w:asciiTheme="minorBidi" w:hAnsiTheme="minorBidi"/>
-          <w:sz w:val="24"/>
-          <w:szCs w:val="24"/>
-        </w:rPr>
-        <w:t xml:space="preserve"> concentration stayed relatively stable. </w:t>
-      </w:r>
     </w:p>
     <w:p>
       <w:pPr>
@@ -5146,6 +5059,199 @@
           <w:szCs w:val="24"/>
         </w:rPr>
       </w:pPr>
+      <w:proofErr w:type="gramStart"/>
+      <w:r>
+        <w:rPr>
+          <w:rFonts w:asciiTheme="minorBidi" w:hAnsiTheme="minorBidi"/>
+          <w:sz w:val="24"/>
+          <w:szCs w:val="24"/>
+        </w:rPr>
+        <w:t>It can be seen that the</w:t>
+      </w:r>
+      <w:proofErr w:type="gramEnd"/>
+      <w:r>
+        <w:rPr>
+          <w:rFonts w:asciiTheme="minorBidi" w:hAnsiTheme="minorBidi"/>
+          <w:sz w:val="24"/>
+          <w:szCs w:val="24"/>
+        </w:rPr>
+        <w:t xml:space="preserve"> measured temperature and RH are in accordance with the climate and </w:t>
+      </w:r>
+      <w:r>
+        <w:rPr>
+          <w:rFonts w:asciiTheme="minorBidi" w:hAnsiTheme="minorBidi"/>
+          <w:sz w:val="24"/>
+          <w:szCs w:val="24"/>
+        </w:rPr>
+        <w:t xml:space="preserve">the </w:t>
+      </w:r>
+      <w:r>
+        <w:rPr>
+          <w:rFonts w:asciiTheme="minorBidi" w:hAnsiTheme="minorBidi"/>
+          <w:sz w:val="24"/>
+          <w:szCs w:val="24"/>
+        </w:rPr>
+        <w:t>region the measures were preformed</w:t>
+      </w:r>
+      <w:r>
+        <w:rPr>
+          <w:rFonts w:asciiTheme="minorBidi" w:hAnsiTheme="minorBidi"/>
+          <w:sz w:val="24"/>
+          <w:szCs w:val="24"/>
+        </w:rPr>
+        <w:t>, considering the system is paced indoors</w:t>
+      </w:r>
+      <w:r>
+        <w:rPr>
+          <w:rFonts w:asciiTheme="minorBidi" w:hAnsiTheme="minorBidi"/>
+          <w:sz w:val="24"/>
+          <w:szCs w:val="24"/>
+        </w:rPr>
+        <w:t xml:space="preserve">. </w:t>
+      </w:r>
+      <w:r>
+        <w:rPr>
+          <w:rFonts w:asciiTheme="minorBidi" w:hAnsiTheme="minorBidi"/>
+          <w:sz w:val="24"/>
+          <w:szCs w:val="24"/>
+        </w:rPr>
+        <w:t>The RH is low and the fluctuations in temperature are typical, being high during the day and drop nigh</w:t>
+      </w:r>
+      <w:r>
+        <w:rPr>
+          <w:rFonts w:asciiTheme="minorBidi" w:hAnsiTheme="minorBidi"/>
+          <w:sz w:val="24"/>
+          <w:szCs w:val="24"/>
+        </w:rPr>
+        <w:t>t – considering the last hot days</w:t>
+      </w:r>
+      <w:r>
+        <w:rPr>
+          <w:rFonts w:asciiTheme="minorBidi" w:hAnsiTheme="minorBidi"/>
+          <w:sz w:val="24"/>
+          <w:szCs w:val="24"/>
+        </w:rPr>
+        <w:t>.</w:t>
+      </w:r>
+      <w:r>
+        <w:rPr>
+          <w:rFonts w:asciiTheme="minorBidi" w:hAnsiTheme="minorBidi"/>
+          <w:sz w:val="24"/>
+          <w:szCs w:val="24"/>
+        </w:rPr>
+        <w:t xml:space="preserve"> </w:t>
+      </w:r>
+      <w:proofErr w:type="gramStart"/>
+      <w:r>
+        <w:rPr>
+          <w:rFonts w:asciiTheme="minorBidi" w:hAnsiTheme="minorBidi"/>
+          <w:sz w:val="24"/>
+          <w:szCs w:val="24"/>
+        </w:rPr>
+        <w:t>Additionally</w:t>
+      </w:r>
+      <w:proofErr w:type="gramEnd"/>
+      <w:r>
+        <w:rPr>
+          <w:rFonts w:asciiTheme="minorBidi" w:hAnsiTheme="minorBidi"/>
+          <w:sz w:val="24"/>
+          <w:szCs w:val="24"/>
+        </w:rPr>
+        <w:t xml:space="preserve"> there was a power drop at 2025-5-16 between 2:42 and </w:t>
+      </w:r>
+      <w:proofErr w:type="gramStart"/>
+      <w:r>
+        <w:rPr>
+          <w:rFonts w:asciiTheme="minorBidi" w:hAnsiTheme="minorBidi"/>
+          <w:sz w:val="24"/>
+          <w:szCs w:val="24"/>
+        </w:rPr>
+        <w:t>2:48  which</w:t>
+      </w:r>
+      <w:proofErr w:type="gramEnd"/>
+      <w:r>
+        <w:rPr>
+          <w:rFonts w:asciiTheme="minorBidi" w:hAnsiTheme="minorBidi"/>
+          <w:sz w:val="24"/>
+          <w:szCs w:val="24"/>
+        </w:rPr>
+        <w:t xml:space="preserve"> caused the sensor to restart.</w:t>
+      </w:r>
+      <w:r>
+        <w:rPr>
+          <w:rFonts w:asciiTheme="minorBidi" w:hAnsiTheme="minorBidi"/>
+          <w:sz w:val="24"/>
+          <w:szCs w:val="24"/>
+        </w:rPr>
+        <w:t xml:space="preserve"> The room was aerated, with windows </w:t>
+      </w:r>
+      <w:r>
+        <w:rPr>
+          <w:rFonts w:asciiTheme="minorBidi" w:hAnsiTheme="minorBidi"/>
+          <w:sz w:val="24"/>
+          <w:szCs w:val="24"/>
+        </w:rPr>
+        <w:t xml:space="preserve">and backdoor </w:t>
+      </w:r>
+      <w:r>
+        <w:rPr>
+          <w:rFonts w:asciiTheme="minorBidi" w:hAnsiTheme="minorBidi"/>
+          <w:sz w:val="24"/>
+          <w:szCs w:val="24"/>
+        </w:rPr>
+        <w:t>left open</w:t>
+      </w:r>
+      <w:r>
+        <w:rPr>
+          <w:rFonts w:asciiTheme="minorBidi" w:hAnsiTheme="minorBidi"/>
+          <w:sz w:val="24"/>
+          <w:szCs w:val="24"/>
+        </w:rPr>
+        <w:t xml:space="preserve"> (with net)</w:t>
+      </w:r>
+      <w:r>
+        <w:rPr>
+          <w:rFonts w:asciiTheme="minorBidi" w:hAnsiTheme="minorBidi"/>
+          <w:sz w:val="24"/>
+          <w:szCs w:val="24"/>
+        </w:rPr>
+        <w:t xml:space="preserve"> and without presence of people, and as such the CO</w:t>
+      </w:r>
+      <w:r>
+        <w:rPr>
+          <w:rFonts w:asciiTheme="minorBidi" w:hAnsiTheme="minorBidi"/>
+          <w:sz w:val="24"/>
+          <w:szCs w:val="24"/>
+          <w:vertAlign w:val="subscript"/>
+        </w:rPr>
+        <w:t>2</w:t>
+      </w:r>
+      <w:r>
+        <w:rPr>
+          <w:rFonts w:asciiTheme="minorBidi" w:hAnsiTheme="minorBidi"/>
+          <w:sz w:val="24"/>
+          <w:szCs w:val="24"/>
+        </w:rPr>
+        <w:t xml:space="preserve"> concentration stayed </w:t>
+      </w:r>
+      <w:proofErr w:type="gramStart"/>
+      <w:r>
+        <w:rPr>
+          <w:rFonts w:asciiTheme="minorBidi" w:hAnsiTheme="minorBidi"/>
+          <w:sz w:val="24"/>
+          <w:szCs w:val="24"/>
+        </w:rPr>
+        <w:t>relatively stable</w:t>
+      </w:r>
+      <w:proofErr w:type="gramEnd"/>
+      <w:r>
+        <w:rPr>
+          <w:rFonts w:asciiTheme="minorBidi" w:hAnsiTheme="minorBidi"/>
+          <w:sz w:val="24"/>
+          <w:szCs w:val="24"/>
+        </w:rPr>
+        <w:t xml:space="preserve">. </w:t>
+      </w:r>
     </w:p>
     <w:p>
       <w:pPr>
@@ -5307,8 +5413,18 @@
           <w:sz w:val="24"/>
           <w:szCs w:val="24"/>
         </w:rPr>
-        <w:t>relatively short time</w:t>
-      </w:r>
+        <w:t xml:space="preserve">relatively </w:t>
+      </w:r>
+      <w:proofErr w:type="gramStart"/>
+      <w:r>
+        <w:rPr>
+          <w:rFonts w:asciiTheme="minorBidi" w:hAnsiTheme="minorBidi"/>
+          <w:sz w:val="24"/>
+          <w:szCs w:val="24"/>
+        </w:rPr>
+        <w:t>short time</w:t>
+      </w:r>
+      <w:proofErr w:type="gramEnd"/>
       <w:r>
         <w:rPr>
           <w:rFonts w:asciiTheme="minorBidi" w:hAnsiTheme="minorBidi"/>
@@ -5347,7 +5463,105 @@
           <w:sz w:val="24"/>
           <w:szCs w:val="24"/>
         </w:rPr>
-        <w:t xml:space="preserve"> while being </w:t>
+        <w:t xml:space="preserve"> while being research and </w:t>
+      </w:r>
+      <w:r>
+        <w:rPr>
+          <w:rFonts w:asciiTheme="minorBidi" w:hAnsiTheme="minorBidi"/>
+          <w:sz w:val="24"/>
+          <w:szCs w:val="24"/>
+        </w:rPr>
+        <w:t>academically</w:t>
+      </w:r>
+      <w:r>
+        <w:rPr>
+          <w:rFonts w:asciiTheme="minorBidi" w:hAnsiTheme="minorBidi"/>
+          <w:sz w:val="24"/>
+          <w:szCs w:val="24"/>
+        </w:rPr>
+        <w:t xml:space="preserve"> oriented</w:t>
+      </w:r>
+      <w:r>
+        <w:rPr>
+          <w:rFonts w:asciiTheme="minorBidi" w:hAnsiTheme="minorBidi"/>
+          <w:sz w:val="24"/>
+          <w:szCs w:val="24"/>
+        </w:rPr>
+        <w:t xml:space="preserve">. </w:t>
+      </w:r>
+      <w:r>
+        <w:rPr>
+          <w:rFonts w:asciiTheme="minorBidi" w:hAnsiTheme="minorBidi"/>
+          <w:sz w:val="24"/>
+          <w:szCs w:val="24"/>
+        </w:rPr>
+        <w:t xml:space="preserve">As for the nature of this project having </w:t>
+      </w:r>
+      <w:r>
+        <w:rPr>
+          <w:rFonts w:asciiTheme="minorBidi" w:hAnsiTheme="minorBidi"/>
+          <w:sz w:val="24"/>
+          <w:szCs w:val="24"/>
+        </w:rPr>
+        <w:t>its</w:t>
+      </w:r>
+      <w:r>
+        <w:rPr>
+          <w:rFonts w:asciiTheme="minorBidi" w:hAnsiTheme="minorBidi"/>
+          <w:sz w:val="24"/>
+          <w:szCs w:val="24"/>
+        </w:rPr>
+        <w:t xml:space="preserve"> own limitations being midterm in a course</w:t>
+      </w:r>
+      <w:r>
+        <w:rPr>
+          <w:rFonts w:asciiTheme="minorBidi" w:hAnsiTheme="minorBidi"/>
+          <w:sz w:val="24"/>
+          <w:szCs w:val="24"/>
+        </w:rPr>
+        <w:t>;</w:t>
+      </w:r>
+      <w:r>
+        <w:rPr>
+          <w:rFonts w:asciiTheme="minorBidi" w:hAnsiTheme="minorBidi"/>
+          <w:sz w:val="24"/>
+          <w:szCs w:val="24"/>
+        </w:rPr>
+        <w:t xml:space="preserve"> there is </w:t>
+      </w:r>
+      <w:proofErr w:type="gramStart"/>
+      <w:r>
+        <w:rPr>
+          <w:rFonts w:asciiTheme="minorBidi" w:hAnsiTheme="minorBidi"/>
+          <w:sz w:val="24"/>
+          <w:szCs w:val="24"/>
+        </w:rPr>
+        <w:t>definitely space</w:t>
+      </w:r>
+      <w:proofErr w:type="gramEnd"/>
+      <w:r>
+        <w:rPr>
+          <w:rFonts w:asciiTheme="minorBidi" w:hAnsiTheme="minorBidi"/>
+          <w:sz w:val="24"/>
+          <w:szCs w:val="24"/>
+        </w:rPr>
+        <w:t xml:space="preserve"> for </w:t>
+      </w:r>
+      <w:r>
+        <w:rPr>
+          <w:rFonts w:asciiTheme="minorBidi" w:hAnsiTheme="minorBidi"/>
+          <w:sz w:val="24"/>
+          <w:szCs w:val="24"/>
+        </w:rPr>
+        <w:t xml:space="preserve">making </w:t>
+      </w:r>
+      <w:r>
+        <w:rPr>
+          <w:rFonts w:asciiTheme="minorBidi" w:hAnsiTheme="minorBidi"/>
+          <w:sz w:val="24"/>
+          <w:szCs w:val="24"/>
+        </w:rPr>
+        <w:t xml:space="preserve">improvements such as better sensor calibration, strict 10 seconds periodic </w:t>
       </w:r>
       <w:r>
         <w:rPr>
@@ -5356,87 +5570,7 @@
           <w:szCs w:val="24"/>
         </w:rPr>
         <w:lastRenderedPageBreak/>
-        <w:t xml:space="preserve">research and </w:t>
-      </w:r>
-      <w:r>
-        <w:rPr>
-          <w:rFonts w:asciiTheme="minorBidi" w:hAnsiTheme="minorBidi"/>
-          <w:sz w:val="24"/>
-          <w:szCs w:val="24"/>
-        </w:rPr>
-        <w:t>academically</w:t>
-      </w:r>
-      <w:r>
-        <w:rPr>
-          <w:rFonts w:asciiTheme="minorBidi" w:hAnsiTheme="minorBidi"/>
-          <w:sz w:val="24"/>
-          <w:szCs w:val="24"/>
-        </w:rPr>
-        <w:t xml:space="preserve"> oriented</w:t>
-      </w:r>
-      <w:r>
-        <w:rPr>
-          <w:rFonts w:asciiTheme="minorBidi" w:hAnsiTheme="minorBidi"/>
-          <w:sz w:val="24"/>
-          <w:szCs w:val="24"/>
-        </w:rPr>
-        <w:t xml:space="preserve">. </w:t>
-      </w:r>
-      <w:r>
-        <w:rPr>
-          <w:rFonts w:asciiTheme="minorBidi" w:hAnsiTheme="minorBidi"/>
-          <w:sz w:val="24"/>
-          <w:szCs w:val="24"/>
-        </w:rPr>
-        <w:t xml:space="preserve">As for the nature of this project having </w:t>
-      </w:r>
-      <w:r>
-        <w:rPr>
-          <w:rFonts w:asciiTheme="minorBidi" w:hAnsiTheme="minorBidi"/>
-          <w:sz w:val="24"/>
-          <w:szCs w:val="24"/>
-        </w:rPr>
-        <w:t>its</w:t>
-      </w:r>
-      <w:r>
-        <w:rPr>
-          <w:rFonts w:asciiTheme="minorBidi" w:hAnsiTheme="minorBidi"/>
-          <w:sz w:val="24"/>
-          <w:szCs w:val="24"/>
-        </w:rPr>
-        <w:t xml:space="preserve"> own limitations being midterm in a course</w:t>
-      </w:r>
-      <w:r>
-        <w:rPr>
-          <w:rFonts w:asciiTheme="minorBidi" w:hAnsiTheme="minorBidi"/>
-          <w:sz w:val="24"/>
-          <w:szCs w:val="24"/>
-        </w:rPr>
-        <w:t>;</w:t>
-      </w:r>
-      <w:r>
-        <w:rPr>
-          <w:rFonts w:asciiTheme="minorBidi" w:hAnsiTheme="minorBidi"/>
-          <w:sz w:val="24"/>
-          <w:szCs w:val="24"/>
-        </w:rPr>
-        <w:t xml:space="preserve"> there is definitely space for </w:t>
-      </w:r>
-      <w:r>
-        <w:rPr>
-          <w:rFonts w:asciiTheme="minorBidi" w:hAnsiTheme="minorBidi"/>
-          <w:sz w:val="24"/>
-          <w:szCs w:val="24"/>
-        </w:rPr>
-        <w:t xml:space="preserve">making </w:t>
-      </w:r>
-      <w:r>
-        <w:rPr>
-          <w:rFonts w:asciiTheme="minorBidi" w:hAnsiTheme="minorBidi"/>
-          <w:sz w:val="24"/>
-          <w:szCs w:val="24"/>
-        </w:rPr>
-        <w:t xml:space="preserve">improvements such as better sensor calibration, strict 10 seconds periodic measurements, </w:t>
+        <w:t xml:space="preserve">measurements, </w:t>
       </w:r>
       <w:r>
         <w:rPr>
@@ -5560,6 +5694,160 @@
         <w:jc w:val="both"/>
         <w:rPr>
           <w:rFonts w:asciiTheme="minorBidi" w:hAnsiTheme="minorBidi"/>
+          <w:sz w:val="24"/>
+          <w:szCs w:val="24"/>
+        </w:rPr>
+      </w:pPr>
+    </w:p>
+    <w:p>
+      <w:pPr>
+        <w:spacing w:line="360" w:lineRule="auto"/>
+        <w:jc w:val="both"/>
+        <w:rPr>
+          <w:rFonts w:asciiTheme="minorBidi" w:hAnsiTheme="minorBidi"/>
+          <w:sz w:val="24"/>
+          <w:szCs w:val="24"/>
+        </w:rPr>
+      </w:pPr>
+    </w:p>
+    <w:p>
+      <w:pPr>
+        <w:spacing w:line="360" w:lineRule="auto"/>
+        <w:jc w:val="both"/>
+        <w:rPr>
+          <w:rFonts w:asciiTheme="minorBidi" w:hAnsiTheme="minorBidi"/>
+          <w:sz w:val="24"/>
+          <w:szCs w:val="24"/>
+        </w:rPr>
+      </w:pPr>
+    </w:p>
+    <w:p>
+      <w:pPr>
+        <w:spacing w:line="360" w:lineRule="auto"/>
+        <w:jc w:val="both"/>
+        <w:rPr>
+          <w:rFonts w:asciiTheme="minorBidi" w:hAnsiTheme="minorBidi"/>
+          <w:sz w:val="24"/>
+          <w:szCs w:val="24"/>
+        </w:rPr>
+      </w:pPr>
+    </w:p>
+    <w:p>
+      <w:pPr>
+        <w:spacing w:line="360" w:lineRule="auto"/>
+        <w:jc w:val="both"/>
+        <w:rPr>
+          <w:rFonts w:asciiTheme="minorBidi" w:hAnsiTheme="minorBidi"/>
+          <w:sz w:val="24"/>
+          <w:szCs w:val="24"/>
+        </w:rPr>
+      </w:pPr>
+    </w:p>
+    <w:p>
+      <w:pPr>
+        <w:spacing w:line="360" w:lineRule="auto"/>
+        <w:jc w:val="both"/>
+        <w:rPr>
+          <w:rFonts w:asciiTheme="minorBidi" w:hAnsiTheme="minorBidi"/>
+          <w:sz w:val="24"/>
+          <w:szCs w:val="24"/>
+        </w:rPr>
+      </w:pPr>
+    </w:p>
+    <w:p>
+      <w:pPr>
+        <w:spacing w:line="360" w:lineRule="auto"/>
+        <w:jc w:val="both"/>
+        <w:rPr>
+          <w:rFonts w:asciiTheme="minorBidi" w:hAnsiTheme="minorBidi"/>
+          <w:sz w:val="24"/>
+          <w:szCs w:val="24"/>
+        </w:rPr>
+      </w:pPr>
+    </w:p>
+    <w:p>
+      <w:pPr>
+        <w:spacing w:line="360" w:lineRule="auto"/>
+        <w:jc w:val="both"/>
+        <w:rPr>
+          <w:rFonts w:asciiTheme="minorBidi" w:hAnsiTheme="minorBidi"/>
+          <w:sz w:val="24"/>
+          <w:szCs w:val="24"/>
+        </w:rPr>
+      </w:pPr>
+    </w:p>
+    <w:p>
+      <w:pPr>
+        <w:spacing w:line="360" w:lineRule="auto"/>
+        <w:jc w:val="both"/>
+        <w:rPr>
+          <w:rFonts w:asciiTheme="minorBidi" w:hAnsiTheme="minorBidi"/>
+          <w:sz w:val="24"/>
+          <w:szCs w:val="24"/>
+        </w:rPr>
+      </w:pPr>
+    </w:p>
+    <w:p>
+      <w:pPr>
+        <w:spacing w:line="360" w:lineRule="auto"/>
+        <w:jc w:val="both"/>
+        <w:rPr>
+          <w:rFonts w:asciiTheme="minorBidi" w:hAnsiTheme="minorBidi"/>
+          <w:sz w:val="24"/>
+          <w:szCs w:val="24"/>
+        </w:rPr>
+      </w:pPr>
+    </w:p>
+    <w:p>
+      <w:pPr>
+        <w:spacing w:line="360" w:lineRule="auto"/>
+        <w:jc w:val="both"/>
+        <w:rPr>
+          <w:rFonts w:asciiTheme="minorBidi" w:hAnsiTheme="minorBidi"/>
+          <w:sz w:val="24"/>
+          <w:szCs w:val="24"/>
+        </w:rPr>
+      </w:pPr>
+    </w:p>
+    <w:p>
+      <w:pPr>
+        <w:spacing w:line="360" w:lineRule="auto"/>
+        <w:jc w:val="both"/>
+        <w:rPr>
+          <w:rFonts w:asciiTheme="minorBidi" w:hAnsiTheme="minorBidi"/>
+          <w:sz w:val="24"/>
+          <w:szCs w:val="24"/>
+        </w:rPr>
+      </w:pPr>
+    </w:p>
+    <w:p>
+      <w:pPr>
+        <w:spacing w:line="360" w:lineRule="auto"/>
+        <w:jc w:val="both"/>
+        <w:rPr>
+          <w:rFonts w:asciiTheme="minorBidi" w:hAnsiTheme="minorBidi"/>
+          <w:sz w:val="24"/>
+          <w:szCs w:val="24"/>
+        </w:rPr>
+      </w:pPr>
+    </w:p>
+    <w:p>
+      <w:pPr>
+        <w:spacing w:line="360" w:lineRule="auto"/>
+        <w:jc w:val="both"/>
+        <w:rPr>
+          <w:rFonts w:asciiTheme="minorBidi" w:hAnsiTheme="minorBidi"/>
+          <w:sz w:val="24"/>
+          <w:szCs w:val="24"/>
+        </w:rPr>
+      </w:pPr>
+    </w:p>
+    <w:p>
+      <w:pPr>
+        <w:spacing w:line="360" w:lineRule="auto"/>
+        <w:jc w:val="both"/>
+        <w:rPr>
+          <w:rFonts w:asciiTheme="minorBidi" w:hAnsiTheme="minorBidi"/>
           <w:b/>
           <w:bCs/>
           <w:sz w:val="24"/>
@@ -5574,6 +5862,7 @@
           <w:sz w:val="24"/>
           <w:szCs w:val="24"/>
         </w:rPr>
+        <w:lastRenderedPageBreak/>
         <w:t>References</w:t>
       </w:r>
     </w:p>
@@ -5592,23 +5881,23 @@
           <w:sz w:val="22"/>
           <w:szCs w:val="22"/>
         </w:rPr>
-        <w:t xml:space="preserve">Chan, K., Schillereff, D. N., Baas, A. C., Chadwick, M. A., Main, B., Mulligan, M., O’Shea, F. T., Pearce, R., Smith, T. E., Van Soesbergen, A., Tebbs, E., &amp; Thompson, J. (2020). Low-cost electronic sensors for environmental research: Pitfalls and opportunities. </w:t>
-      </w:r>
-      <w:r>
-        <w:rPr>
-          <w:i/>
-          <w:iCs/>
+        <w:t xml:space="preserve">Chan, K., Schillereff, D. N., Baas, A. C., Chadwick, M. A., Main, B., Mulligan, M., O’Shea, F. T., Pearce, R., Smith, T. E., Van </w:t>
+      </w:r>
+      <w:proofErr w:type="spellStart"/>
+      <w:r>
+        <w:rPr>
           <w:sz w:val="22"/>
           <w:szCs w:val="22"/>
         </w:rPr>
-        <w:t>Progress in Physical Geography Earth and Environment</w:t>
-      </w:r>
+        <w:t>Soesbergen</w:t>
+      </w:r>
+      <w:proofErr w:type="spellEnd"/>
       <w:r>
         <w:rPr>
           <w:sz w:val="22"/>
           <w:szCs w:val="22"/>
         </w:rPr>
-        <w:t xml:space="preserve">, </w:t>
+        <w:t xml:space="preserve">, A., Tebbs, E., &amp; Thompson, J. (2020). Low-cost electronic sensors for environmental research: Pitfalls and opportunities. </w:t>
       </w:r>
       <w:r>
         <w:rPr>
@@ -5617,16 +5906,32 @@
           <w:sz w:val="22"/>
           <w:szCs w:val="22"/>
         </w:rPr>
-        <w:t>45</w:t>
+        <w:t>Progress in Physical Geography Earth and Environment</w:t>
       </w:r>
       <w:r>
         <w:rPr>
           <w:sz w:val="22"/>
           <w:szCs w:val="22"/>
         </w:rPr>
+        <w:t xml:space="preserve">, </w:t>
+      </w:r>
+      <w:r>
+        <w:rPr>
+          <w:i/>
+          <w:iCs/>
+          <w:sz w:val="22"/>
+          <w:szCs w:val="22"/>
+        </w:rPr>
+        <w:t>45</w:t>
+      </w:r>
+      <w:r>
+        <w:rPr>
+          <w:sz w:val="22"/>
+          <w:szCs w:val="22"/>
+        </w:rPr>
         <w:t xml:space="preserve">(3), 305–338. </w:t>
       </w:r>
-      <w:hyperlink r:id="rId23" w:history="1">
+      <w:hyperlink r:id="rId25" w:history="1">
         <w:r>
           <w:rPr>
             <w:rStyle w:val="Hyperlink"/>
@@ -5657,46 +5962,71 @@
           <w:szCs w:val="22"/>
         </w:rPr>
       </w:pPr>
+      <w:proofErr w:type="spellStart"/>
       <w:r>
         <w:rPr>
           <w:sz w:val="22"/>
           <w:szCs w:val="22"/>
         </w:rPr>
-        <w:t xml:space="preserve">Levintal, E., Ganot, Y., Taylor, G., Freer-Smith, P., Suvocarev, K., &amp; Dahlke, H. E. (2022). An underground, wireless, open-source, low-cost system for monitoring oxygen, temperature, and soil moisture. </w:t>
-      </w:r>
-      <w:r>
-        <w:rPr>
-          <w:i/>
-          <w:iCs/>
+        <w:t>Levintal</w:t>
+      </w:r>
+      <w:proofErr w:type="spellEnd"/>
+      <w:r>
+        <w:rPr>
           <w:sz w:val="22"/>
           <w:szCs w:val="22"/>
         </w:rPr>
-        <w:t>SOIL</w:t>
-      </w:r>
+        <w:t xml:space="preserve">, E., Ganot, Y., Taylor, G., Freer-Smith, P., </w:t>
+      </w:r>
+      <w:proofErr w:type="spellStart"/>
       <w:r>
         <w:rPr>
           <w:sz w:val="22"/>
           <w:szCs w:val="22"/>
         </w:rPr>
-        <w:t xml:space="preserve">, </w:t>
-      </w:r>
-      <w:r>
-        <w:rPr>
-          <w:i/>
-          <w:iCs/>
+        <w:t>Suvocarev</w:t>
+      </w:r>
+      <w:proofErr w:type="spellEnd"/>
+      <w:r>
+        <w:rPr>
           <w:sz w:val="22"/>
           <w:szCs w:val="22"/>
         </w:rPr>
-        <w:t>8</w:t>
-      </w:r>
-      <w:r>
-        <w:rPr>
+        <w:t xml:space="preserve">, K., &amp; Dahlke, H. E. (2022). An underground, wireless, open-source, low-cost system for monitoring oxygen, temperature, and soil moisture. </w:t>
+      </w:r>
+      <w:r>
+        <w:rPr>
+          <w:i/>
+          <w:iCs/>
           <w:sz w:val="22"/>
           <w:szCs w:val="22"/>
         </w:rPr>
+        <w:t>SOIL</w:t>
+      </w:r>
+      <w:r>
+        <w:rPr>
+          <w:sz w:val="22"/>
+          <w:szCs w:val="22"/>
+        </w:rPr>
+        <w:t xml:space="preserve">, </w:t>
+      </w:r>
+      <w:r>
+        <w:rPr>
+          <w:i/>
+          <w:iCs/>
+          <w:sz w:val="22"/>
+          <w:szCs w:val="22"/>
+        </w:rPr>
+        <w:t>8</w:t>
+      </w:r>
+      <w:r>
+        <w:rPr>
+          <w:sz w:val="22"/>
+          <w:szCs w:val="22"/>
+        </w:rPr>
         <w:t xml:space="preserve">(1), 85–97. </w:t>
       </w:r>
-      <w:hyperlink r:id="rId24" w:history="1">
+      <w:hyperlink r:id="rId26" w:history="1">
         <w:r>
           <w:rPr>
             <w:rStyle w:val="Hyperlink"/>
@@ -5732,25 +6062,52 @@
           <w:sz w:val="22"/>
           <w:szCs w:val="22"/>
         </w:rPr>
-        <w:t xml:space="preserve">Nguyen, T. T., Bekin, N., Altman, A., Maier, M., Agam, N., &amp; Levintal, E. (2024). Overcoming barriers in long-term, continuous monitoring of soil CO2 flux: A low-cost sensor system. </w:t>
-      </w:r>
-      <w:r>
-        <w:rPr>
-          <w:i/>
-          <w:iCs/>
+        <w:t xml:space="preserve">Nguyen, T. T., Bekin, N., Altman, A., Maier, M., Agam, N., &amp; </w:t>
+      </w:r>
+      <w:proofErr w:type="spellStart"/>
+      <w:r>
+        <w:rPr>
           <w:sz w:val="22"/>
           <w:szCs w:val="22"/>
         </w:rPr>
-        <w:t>EGUsphere Preprint Repository</w:t>
-      </w:r>
+        <w:t>Levintal</w:t>
+      </w:r>
+      <w:proofErr w:type="spellEnd"/>
       <w:r>
         <w:rPr>
           <w:sz w:val="22"/>
           <w:szCs w:val="22"/>
         </w:rPr>
+        <w:t xml:space="preserve">, E. (2024). Overcoming barriers in long-term, continuous monitoring of soil CO2 flux: A low-cost sensor system. </w:t>
+      </w:r>
+      <w:proofErr w:type="spellStart"/>
+      <w:r>
+        <w:rPr>
+          <w:i/>
+          <w:iCs/>
+          <w:sz w:val="22"/>
+          <w:szCs w:val="22"/>
+        </w:rPr>
+        <w:t>EGUsphere</w:t>
+      </w:r>
+      <w:proofErr w:type="spellEnd"/>
+      <w:r>
+        <w:rPr>
+          <w:i/>
+          <w:iCs/>
+          <w:sz w:val="22"/>
+          <w:szCs w:val="22"/>
+        </w:rPr>
+        <w:t xml:space="preserve"> Preprint Repository</w:t>
+      </w:r>
+      <w:r>
+        <w:rPr>
+          <w:sz w:val="22"/>
+          <w:szCs w:val="22"/>
+        </w:rPr>
         <w:t xml:space="preserve">. </w:t>
       </w:r>
-      <w:hyperlink r:id="rId25" w:history="1">
+      <w:hyperlink r:id="rId27" w:history="1">
         <w:r>
           <w:rPr>
             <w:rStyle w:val="Hyperlink"/>
@@ -5786,42 +6143,73 @@
           <w:sz w:val="22"/>
           <w:szCs w:val="22"/>
         </w:rPr>
-        <w:lastRenderedPageBreak/>
-        <w:t xml:space="preserve">Riddick, S. N., Riddick, J. C., Kiplimo, E., Rainwater, B., Mbua, M., Cheptonui, F., Laughery, K., Levin, E., &amp; Zimmerle, D. J. (2025). Design, build, and initial testing of a portable methane measurement platform. </w:t>
-      </w:r>
-      <w:r>
-        <w:rPr>
-          <w:i/>
-          <w:iCs/>
+        <w:t xml:space="preserve">Riddick, S. N., Riddick, J. C., Kiplimo, E., Rainwater, B., </w:t>
+      </w:r>
+      <w:proofErr w:type="spellStart"/>
+      <w:r>
+        <w:rPr>
           <w:sz w:val="22"/>
           <w:szCs w:val="22"/>
         </w:rPr>
-        <w:t>Sensors</w:t>
-      </w:r>
+        <w:t>Mbua</w:t>
+      </w:r>
+      <w:proofErr w:type="spellEnd"/>
       <w:r>
         <w:rPr>
           <w:sz w:val="22"/>
           <w:szCs w:val="22"/>
         </w:rPr>
-        <w:t xml:space="preserve">, </w:t>
-      </w:r>
-      <w:r>
-        <w:rPr>
-          <w:i/>
-          <w:iCs/>
+        <w:t xml:space="preserve">, M., </w:t>
+      </w:r>
+      <w:proofErr w:type="spellStart"/>
+      <w:r>
+        <w:rPr>
           <w:sz w:val="22"/>
           <w:szCs w:val="22"/>
         </w:rPr>
-        <w:t>25</w:t>
-      </w:r>
+        <w:t>Cheptonui</w:t>
+      </w:r>
+      <w:proofErr w:type="spellEnd"/>
       <w:r>
         <w:rPr>
           <w:sz w:val="22"/>
           <w:szCs w:val="22"/>
         </w:rPr>
+        <w:t xml:space="preserve">, F., Laughery, K., Levin, E., &amp; Zimmerle, D. J. (2025). Design, build, and initial testing of a portable methane measurement platform. </w:t>
+      </w:r>
+      <w:r>
+        <w:rPr>
+          <w:i/>
+          <w:iCs/>
+          <w:sz w:val="22"/>
+          <w:szCs w:val="22"/>
+        </w:rPr>
+        <w:t>Sensors</w:t>
+      </w:r>
+      <w:r>
+        <w:rPr>
+          <w:sz w:val="22"/>
+          <w:szCs w:val="22"/>
+        </w:rPr>
+        <w:t xml:space="preserve">, </w:t>
+      </w:r>
+      <w:r>
+        <w:rPr>
+          <w:i/>
+          <w:iCs/>
+          <w:sz w:val="22"/>
+          <w:szCs w:val="22"/>
+        </w:rPr>
+        <w:t>25</w:t>
+      </w:r>
+      <w:r>
+        <w:rPr>
+          <w:sz w:val="22"/>
+          <w:szCs w:val="22"/>
+        </w:rPr>
         <w:t xml:space="preserve">(7), 1954. </w:t>
       </w:r>
-      <w:hyperlink r:id="rId26" w:history="1">
+      <w:hyperlink r:id="rId28" w:history="1">
         <w:r>
           <w:rPr>
             <w:rStyle w:val="Hyperlink"/>
@@ -5854,13 +6242,119 @@
       </w:pPr>
     </w:p>
     <w:sectPr>
+      <w:footerReference w:type="default" r:id="rId29"/>
       <w:pgSz w:w="11906" w:h="16838"/>
       <w:pgMar w:top="1440" w:right="1440" w:bottom="1440" w:left="1440" w:header="708" w:footer="708" w:gutter="0"/>
+      <w:pgNumType w:start="0"/>
       <w:cols w:space="708"/>
+      <w:titlePg/>
       <w:docGrid w:linePitch="360"/>
     </w:sectPr>
   </w:body>
 </w:document>
+</file>
+
+<file path=word/endnotes.xml><?xml version="1.0" encoding="utf-8"?>
+<w:endnotes xmlns:wpc="http://schemas.microsoft.com/office/word/2010/wordprocessingCanvas" xmlns:cx="http://schemas.microsoft.com/office/drawing/2014/chartex" xmlns:cx1="http://schemas.microsoft.com/office/drawing/2015/9/8/chartex" xmlns:cx2="http://schemas.microsoft.com/office/drawing/2015/10/21/chartex" xmlns:cx3="http://schemas.microsoft.com/office/drawing/2016/5/9/chartex" xmlns:cx4="http://schemas.microsoft.com/office/drawing/2016/5/10/chartex" xmlns:cx5="http://schemas.microsoft.com/office/drawing/2016/5/11/chartex" xmlns:cx6="http://schemas.microsoft.com/office/drawing/2016/5/12/chartex" xmlns:cx7="http://schemas.microsoft.com/office/drawing/2016/5/13/chartex" xmlns:cx8="http://schemas.microsoft.com/office/drawing/2016/5/14/chartex" xmlns:mc="http://schemas.openxmlformats.org/markup-compatibility/2006" xmlns:aink="http://schemas.microsoft.com/office/drawing/2016/ink" xmlns:am3d="http://schemas.microsoft.com/office/drawing/2017/model3d" xmlns:o="urn:schemas-microsoft-com:office:office" xmlns:oel="http://schemas.microsoft.com/office/2019/extlst" xmlns:r="http://schemas.openxmlformats.org/officeDocument/2006/relationships" xmlns:m="http://schemas.openxmlformats.org/officeDocument/2006/math" xmlns:v="urn:schemas-microsoft-com:vml" xmlns:wp14="http://schemas.microsoft.com/office/word/2010/wordprocessingDrawing" xmlns:wp="http://schemas.openxmlformats.org/drawingml/2006/wordprocessingDrawing" xmlns:w10="urn:schemas-microsoft-com:office:word" xmlns:w="http://schemas.openxmlformats.org/wordprocessingml/2006/main" xmlns:w14="http://schemas.microsoft.com/office/word/2010/wordml" xmlns:w15="http://schemas.microsoft.com/office/word/2012/wordml" xmlns:w16cex="http://schemas.microsoft.com/office/word/2018/wordml/cex" xmlns:w16cid="http://schemas.microsoft.com/office/word/2016/wordml/cid" xmlns:w16="http://schemas.microsoft.com/office/word/2018/wordml" xmlns:w16du="http://schemas.microsoft.com/office/word/2023/wordml/word16du" xmlns:w16sdtdh="http://schemas.microsoft.com/office/word/2020/wordml/sdtdatahash" xmlns:w16sdtfl="http://schemas.microsoft.com/office/word/2024/wordml/sdtformatlock" xmlns:w16se="http://schemas.microsoft.com/office/word/2015/wordml/symex" xmlns:wpg="http://schemas.microsoft.com/office/word/2010/wordprocessingGroup" xmlns:wpi="http://schemas.microsoft.com/office/word/2010/wordprocessingInk" xmlns:wne="http://schemas.microsoft.com/office/word/2006/wordml" xmlns:wps="http://schemas.microsoft.com/office/word/2010/wordprocessingShape" mc:Ignorable="w14 w15 w16se w16cid w16 w16cex w16sdtdh w16sdtfl w16du wp14">
+  <w:endnote w:type="separator" w:id="-1">
+    <w:p>
+      <w:pPr>
+        <w:spacing w:after="0" w:line="240" w:lineRule="auto"/>
+      </w:pPr>
+      <w:r>
+        <w:separator/>
+      </w:r>
+    </w:p>
+  </w:endnote>
+  <w:endnote w:type="continuationSeparator" w:id="0">
+    <w:p>
+      <w:pPr>
+        <w:spacing w:after="0" w:line="240" w:lineRule="auto"/>
+      </w:pPr>
+      <w:r>
+        <w:continuationSeparator/>
+      </w:r>
+    </w:p>
+  </w:endnote>
+</w:endnotes>
+</file>
+
+<file path=word/footer1.xml><?xml version="1.0" encoding="utf-8"?>
+<w:ftr xmlns:wpc="http://schemas.microsoft.com/office/word/2010/wordprocessingCanvas" xmlns:cx="http://schemas.microsoft.com/office/drawing/2014/chartex" xmlns:cx1="http://schemas.microsoft.com/office/drawing/2015/9/8/chartex" xmlns:cx2="http://schemas.microsoft.com/office/drawing/2015/10/21/chartex" xmlns:cx3="http://schemas.microsoft.com/office/drawing/2016/5/9/chartex" xmlns:cx4="http://schemas.microsoft.com/office/drawing/2016/5/10/chartex" xmlns:cx5="http://schemas.microsoft.com/office/drawing/2016/5/11/chartex" xmlns:cx6="http://schemas.microsoft.com/office/drawing/2016/5/12/chartex" xmlns:cx7="http://schemas.microsoft.com/office/drawing/2016/5/13/chartex" xmlns:cx8="http://schemas.microsoft.com/office/drawing/2016/5/14/chartex" xmlns:mc="http://schemas.openxmlformats.org/markup-compatibility/2006" xmlns:aink="http://schemas.microsoft.com/office/drawing/2016/ink" xmlns:am3d="http://schemas.microsoft.com/office/drawing/2017/model3d" xmlns:o="urn:schemas-microsoft-com:office:office" xmlns:oel="http://schemas.microsoft.com/office/2019/extlst" xmlns:r="http://schemas.openxmlformats.org/officeDocument/2006/relationships" xmlns:m="http://schemas.openxmlformats.org/officeDocument/2006/math" xmlns:v="urn:schemas-microsoft-com:vml" xmlns:wp14="http://schemas.microsoft.com/office/word/2010/wordprocessingDrawing" xmlns:wp="http://schemas.openxmlformats.org/drawingml/2006/wordprocessingDrawing" xmlns:w10="urn:schemas-microsoft-com:office:word" xmlns:w="http://schemas.openxmlformats.org/wordprocessingml/2006/main" xmlns:w14="http://schemas.microsoft.com/office/word/2010/wordml" xmlns:w15="http://schemas.microsoft.com/office/word/2012/wordml" xmlns:w16cex="http://schemas.microsoft.com/office/word/2018/wordml/cex" xmlns:w16cid="http://schemas.microsoft.com/office/word/2016/wordml/cid" xmlns:w16="http://schemas.microsoft.com/office/word/2018/wordml" xmlns:w16du="http://schemas.microsoft.com/office/word/2023/wordml/word16du" xmlns:w16sdtdh="http://schemas.microsoft.com/office/word/2020/wordml/sdtdatahash" xmlns:w16sdtfl="http://schemas.microsoft.com/office/word/2024/wordml/sdtformatlock" xmlns:w16se="http://schemas.microsoft.com/office/word/2015/wordml/symex" xmlns:wpg="http://schemas.microsoft.com/office/word/2010/wordprocessingGroup" xmlns:wpi="http://schemas.microsoft.com/office/word/2010/wordprocessingInk" xmlns:wne="http://schemas.microsoft.com/office/word/2006/wordml" xmlns:wps="http://schemas.microsoft.com/office/word/2010/wordprocessingShape" mc:Ignorable="w14 w15 w16se w16cid w16 w16cex w16sdtdh w16sdtfl w16du wp14">
+  <w:sdt>
+    <w:sdtPr>
+      <w:id w:val="1720169100"/>
+      <w:docPartObj>
+        <w:docPartGallery w:val="Page Numbers (Bottom of Page)"/>
+        <w:docPartUnique/>
+      </w:docPartObj>
+    </w:sdtPr>
+    <w:sdtEndPr>
+      <w:rPr>
+        <w:noProof/>
+      </w:rPr>
+    </w:sdtEndPr>
+    <w:sdtContent>
+      <w:p>
+        <w:pPr>
+          <w:pStyle w:val="Footer"/>
+          <w:jc w:val="center"/>
+        </w:pPr>
+        <w:r>
+          <w:fldChar w:fldCharType="begin"/>
+        </w:r>
+        <w:r>
+          <w:instrText xml:space="preserve"> PAGE   \* MERGEFORMAT </w:instrText>
+        </w:r>
+        <w:r>
+          <w:fldChar w:fldCharType="separate"/>
+        </w:r>
+        <w:r>
+          <w:rPr>
+            <w:noProof/>
+          </w:rPr>
+          <w:t>2</w:t>
+        </w:r>
+        <w:r>
+          <w:rPr>
+            <w:noProof/>
+          </w:rPr>
+          <w:fldChar w:fldCharType="end"/>
+        </w:r>
+      </w:p>
+    </w:sdtContent>
+  </w:sdt>
+  <w:p>
+    <w:pPr>
+      <w:pStyle w:val="Footer"/>
+    </w:pPr>
+  </w:p>
+</w:ftr>
+</file>
+
+<file path=word/footnotes.xml><?xml version="1.0" encoding="utf-8"?>
+<w:footnotes xmlns:wpc="http://schemas.microsoft.com/office/word/2010/wordprocessingCanvas" xmlns:cx="http://schemas.microsoft.com/office/drawing/2014/chartex" xmlns:cx1="http://schemas.microsoft.com/office/drawing/2015/9/8/chartex" xmlns:cx2="http://schemas.microsoft.com/office/drawing/2015/10/21/chartex" xmlns:cx3="http://schemas.microsoft.com/office/drawing/2016/5/9/chartex" xmlns:cx4="http://schemas.microsoft.com/office/drawing/2016/5/10/chartex" xmlns:cx5="http://schemas.microsoft.com/office/drawing/2016/5/11/chartex" xmlns:cx6="http://schemas.microsoft.com/office/drawing/2016/5/12/chartex" xmlns:cx7="http://schemas.microsoft.com/office/drawing/2016/5/13/chartex" xmlns:cx8="http://schemas.microsoft.com/office/drawing/2016/5/14/chartex" xmlns:mc="http://schemas.openxmlformats.org/markup-compatibility/2006" xmlns:aink="http://schemas.microsoft.com/office/drawing/2016/ink" xmlns:am3d="http://schemas.microsoft.com/office/drawing/2017/model3d" xmlns:o="urn:schemas-microsoft-com:office:office" xmlns:oel="http://schemas.microsoft.com/office/2019/extlst" xmlns:r="http://schemas.openxmlformats.org/officeDocument/2006/relationships" xmlns:m="http://schemas.openxmlformats.org/officeDocument/2006/math" xmlns:v="urn:schemas-microsoft-com:vml" xmlns:wp14="http://schemas.microsoft.com/office/word/2010/wordprocessingDrawing" xmlns:wp="http://schemas.openxmlformats.org/drawingml/2006/wordprocessingDrawing" xmlns:w10="urn:schemas-microsoft-com:office:word" xmlns:w="http://schemas.openxmlformats.org/wordprocessingml/2006/main" xmlns:w14="http://schemas.microsoft.com/office/word/2010/wordml" xmlns:w15="http://schemas.microsoft.com/office/word/2012/wordml" xmlns:w16cex="http://schemas.microsoft.com/office/word/2018/wordml/cex" xmlns:w16cid="http://schemas.microsoft.com/office/word/2016/wordml/cid" xmlns:w16="http://schemas.microsoft.com/office/word/2018/wordml" xmlns:w16du="http://schemas.microsoft.com/office/word/2023/wordml/word16du" xmlns:w16sdtdh="http://schemas.microsoft.com/office/word/2020/wordml/sdtdatahash" xmlns:w16sdtfl="http://schemas.microsoft.com/office/word/2024/wordml/sdtformatlock" xmlns:w16se="http://schemas.microsoft.com/office/word/2015/wordml/symex" xmlns:wpg="http://schemas.microsoft.com/office/word/2010/wordprocessingGroup" xmlns:wpi="http://schemas.microsoft.com/office/word/2010/wordprocessingInk" xmlns:wne="http://schemas.microsoft.com/office/word/2006/wordml" xmlns:wps="http://schemas.microsoft.com/office/word/2010/wordprocessingShape" mc:Ignorable="w14 w15 w16se w16cid w16 w16cex w16sdtdh w16sdtfl w16du wp14">
+  <w:footnote w:type="separator" w:id="-1">
+    <w:p>
+      <w:pPr>
+        <w:spacing w:after="0" w:line="240" w:lineRule="auto"/>
+      </w:pPr>
+      <w:r>
+        <w:separator/>
+      </w:r>
+    </w:p>
+  </w:footnote>
+  <w:footnote w:type="continuationSeparator" w:id="0">
+    <w:p>
+      <w:pPr>
+        <w:spacing w:after="0" w:line="240" w:lineRule="auto"/>
+      </w:pPr>
+      <w:r>
+        <w:continuationSeparator/>
+      </w:r>
+    </w:p>
+  </w:footnote>
+</w:footnotes>
 </file>
 
 <file path=word/styles.xml><?xml version="1.0" encoding="utf-8"?>
@@ -6466,6 +6960,7 @@
   <w:style w:type="character" w:default="1" w:styleId="DefaultParagraphFont">
     <w:name w:val="Default Paragraph Font"/>
     <w:uiPriority w:val="1"/>
+    <w:semiHidden/>
     <w:unhideWhenUsed/>
   </w:style>
   <w:style w:type="table" w:default="1" w:styleId="TableNormal">
@@ -6844,7 +7339,6 @@
     <w:name w:val="Normal (Web)"/>
     <w:basedOn w:val="Normal"/>
     <w:uiPriority w:val="99"/>
-    <w:semiHidden/>
     <w:unhideWhenUsed/>
     <w:rsid w:val="006E3977"/>
     <w:pPr>
@@ -6855,13 +7349,57 @@
       <w:kern w:val="0"/>
       <w:sz w:val="24"/>
       <w:szCs w:val="24"/>
-      <w:lang w:val="en-IL" w:eastAsia="en-IL"/>
+      <w:lang w:eastAsia="en-IL"/>
     </w:rPr>
   </w:style>
   <w:style w:type="character" w:customStyle="1" w:styleId="url">
     <w:name w:val="url"/>
     <w:basedOn w:val="DefaultParagraphFont"/>
     <w:rsid w:val="006E3977"/>
+  </w:style>
+  <w:style w:type="paragraph" w:styleId="Header">
+    <w:name w:val="header"/>
+    <w:basedOn w:val="Normal"/>
+    <w:link w:val="HeaderChar"/>
+    <w:uiPriority w:val="99"/>
+    <w:unhideWhenUsed/>
+    <w:rsid w:val="006C0CA4"/>
+    <w:pPr>
+      <w:tabs>
+        <w:tab w:val="center" w:pos="4513"/>
+        <w:tab w:val="right" w:pos="9026"/>
+      </w:tabs>
+      <w:spacing w:after="0" w:line="240" w:lineRule="auto"/>
+    </w:pPr>
+  </w:style>
+  <w:style w:type="character" w:customStyle="1" w:styleId="HeaderChar">
+    <w:name w:val="Header Char"/>
+    <w:basedOn w:val="DefaultParagraphFont"/>
+    <w:link w:val="Header"/>
+    <w:uiPriority w:val="99"/>
+    <w:rsid w:val="006C0CA4"/>
+  </w:style>
+  <w:style w:type="paragraph" w:styleId="Footer">
+    <w:name w:val="footer"/>
+    <w:basedOn w:val="Normal"/>
+    <w:link w:val="FooterChar"/>
+    <w:uiPriority w:val="99"/>
+    <w:unhideWhenUsed/>
+    <w:rsid w:val="006C0CA4"/>
+    <w:pPr>
+      <w:tabs>
+        <w:tab w:val="center" w:pos="4513"/>
+        <w:tab w:val="right" w:pos="9026"/>
+      </w:tabs>
+      <w:spacing w:after="0" w:line="240" w:lineRule="auto"/>
+    </w:pPr>
+  </w:style>
+  <w:style w:type="character" w:customStyle="1" w:styleId="FooterChar">
+    <w:name w:val="Footer Char"/>
+    <w:basedOn w:val="DefaultParagraphFont"/>
+    <w:link w:val="Footer"/>
+    <w:uiPriority w:val="99"/>
+    <w:rsid w:val="006C0CA4"/>
   </w:style>
 </w:styles>
 </file>

</xml_diff>